<commit_message>
feat: Atualizar template padrao
</commit_message>
<xml_diff>
--- a/frontend/src/assets/templateOrcamento.docx
+++ b/frontend/src/assets/templateOrcamento.docx
@@ -4,11 +4,16 @@
   <w:body>
     <w:p>
       <w:pPr>
-        <w:jc w:val="center"/>
+        <w:rPr>
+          <w:sz w:val="20"/>
+          <w:szCs w:val="20"/>
+        </w:rPr>
       </w:pPr>
       <w:r>
         <w:rPr>
           <w:noProof/>
+          <w:sz w:val="20"/>
+          <w:szCs w:val="20"/>
         </w:rPr>
         <w:drawing>
           <wp:inline distT="0" distB="0" distL="0" distR="0" wp14:anchorId="2A2C8E4C" wp14:editId="0A5BBD7F">
@@ -63,30 +68,616 @@
     </w:p>
     <w:p>
       <w:pPr>
-        <w:pStyle w:val="Ttulo1"/>
+        <w:jc w:val="right"/>
+        <w:rPr>
+          <w:sz w:val="20"/>
+          <w:szCs w:val="20"/>
+        </w:rPr>
       </w:pPr>
       <w:r>
+        <w:rPr>
+          <w:sz w:val="20"/>
+          <w:szCs w:val="20"/>
+        </w:rPr>
         <w:t>Orçamento</w:t>
       </w:r>
     </w:p>
     <w:p>
       <w:pPr>
-        <w:jc w:val="center"/>
-        <w:rPr>
+        <w:jc w:val="right"/>
+        <w:rPr>
+          <w:sz w:val="20"/>
+          <w:szCs w:val="20"/>
           <w:u w:val="single"/>
         </w:rPr>
       </w:pPr>
       <w:r>
+        <w:rPr>
+          <w:sz w:val="20"/>
+          <w:szCs w:val="20"/>
+        </w:rPr>
         <w:t xml:space="preserve">Santa Maria, </w:t>
       </w:r>
       <w:r>
+        <w:rPr>
+          <w:sz w:val="20"/>
+          <w:szCs w:val="20"/>
+        </w:rPr>
         <w:t>{data</w:t>
       </w:r>
       <w:r>
+        <w:rPr>
+          <w:sz w:val="20"/>
+          <w:szCs w:val="20"/>
+        </w:rPr>
         <w:t>}</w:t>
       </w:r>
     </w:p>
-    <w:p/>
+    <w:p>
+      <w:pPr>
+        <w:rPr>
+          <w:sz w:val="20"/>
+          <w:szCs w:val="20"/>
+        </w:rPr>
+        <w:sectPr>
+          <w:type w:val="continuous"/>
+          <w:pgSz w:w="11906" w:h="16838"/>
+          <w:pgMar w:top="720" w:right="720" w:bottom="720" w:left="720" w:header="708" w:footer="708" w:gutter="0"/>
+          <w:cols w:num="2" w:space="708"/>
+          <w:docGrid w:linePitch="360"/>
+        </w:sectPr>
+      </w:pPr>
+    </w:p>
+    <w:p>
+      <w:pPr>
+        <w:rPr>
+          <w:sz w:val="20"/>
+          <w:szCs w:val="20"/>
+        </w:rPr>
+      </w:pPr>
+    </w:p>
+    <w:p>
+      <w:pPr>
+        <w:rPr>
+          <w:sz w:val="20"/>
+          <w:szCs w:val="20"/>
+        </w:rPr>
+      </w:pPr>
+    </w:p>
+    <w:tbl>
+      <w:tblPr>
+        <w:tblStyle w:val="Tabelacomgrade"/>
+        <w:tblW w:w="5000" w:type="pct"/>
+        <w:tblBorders>
+          <w:top w:val="none" w:sz="0" w:space="0" w:color="auto"/>
+          <w:left w:val="none" w:sz="0" w:space="0" w:color="auto"/>
+          <w:bottom w:val="none" w:sz="0" w:space="0" w:color="auto"/>
+          <w:right w:val="none" w:sz="0" w:space="0" w:color="auto"/>
+          <w:insideH w:val="none" w:sz="0" w:space="0" w:color="auto"/>
+          <w:insideV w:val="none" w:sz="0" w:space="0" w:color="auto"/>
+        </w:tblBorders>
+        <w:tblCellMar>
+          <w:left w:w="0" w:type="dxa"/>
+          <w:right w:w="0" w:type="dxa"/>
+        </w:tblCellMar>
+        <w:tblLook w:val="04A0" w:firstRow="1" w:lastRow="0" w:firstColumn="1" w:lastColumn="0" w:noHBand="0" w:noVBand="1"/>
+      </w:tblPr>
+      <w:tblGrid>
+        <w:gridCol w:w="6520"/>
+        <w:gridCol w:w="3946"/>
+      </w:tblGrid>
+      <w:tr>
+        <w:trPr>
+          <w:trHeight w:val="397"/>
+        </w:trPr>
+        <w:tc>
+          <w:tcPr>
+            <w:tcW w:w="3115" w:type="pct"/>
+            <w:vAlign w:val="center"/>
+          </w:tcPr>
+          <w:p>
+            <w:pPr>
+              <w:rPr>
+                <w:sz w:val="20"/>
+                <w:szCs w:val="20"/>
+              </w:rPr>
+            </w:pPr>
+            <w:r>
+              <w:rPr>
+                <w:sz w:val="20"/>
+                <w:szCs w:val="20"/>
+              </w:rPr>
+              <w:t>À {</w:t>
+            </w:r>
+            <w:proofErr w:type="spellStart"/>
+            <w:r>
+              <w:rPr>
+                <w:sz w:val="20"/>
+                <w:szCs w:val="20"/>
+              </w:rPr>
+              <w:t>cliente.razaoSocial</w:t>
+            </w:r>
+            <w:proofErr w:type="spellEnd"/>
+            <w:r>
+              <w:rPr>
+                <w:sz w:val="20"/>
+                <w:szCs w:val="20"/>
+              </w:rPr>
+              <w:t>}</w:t>
+            </w:r>
+          </w:p>
+        </w:tc>
+        <w:tc>
+          <w:tcPr>
+            <w:tcW w:w="1885" w:type="pct"/>
+            <w:vAlign w:val="center"/>
+          </w:tcPr>
+          <w:p>
+            <w:pPr>
+              <w:rPr>
+                <w:sz w:val="16"/>
+                <w:szCs w:val="16"/>
+              </w:rPr>
+            </w:pPr>
+            <w:r>
+              <w:rPr>
+                <w:sz w:val="16"/>
+                <w:szCs w:val="16"/>
+              </w:rPr>
+              <w:t>CNPJ: {</w:t>
+            </w:r>
+            <w:proofErr w:type="spellStart"/>
+            <w:r>
+              <w:rPr>
+                <w:sz w:val="16"/>
+                <w:szCs w:val="16"/>
+              </w:rPr>
+              <w:t>cliente.cnpj</w:t>
+            </w:r>
+            <w:proofErr w:type="spellEnd"/>
+            <w:r>
+              <w:rPr>
+                <w:sz w:val="16"/>
+                <w:szCs w:val="16"/>
+              </w:rPr>
+              <w:t>}</w:t>
+            </w:r>
+            <w:r>
+              <w:rPr>
+                <w:sz w:val="16"/>
+                <w:szCs w:val="16"/>
+              </w:rPr>
+              <w:t xml:space="preserve">   IE: {</w:t>
+            </w:r>
+            <w:proofErr w:type="spellStart"/>
+            <w:r>
+              <w:rPr>
+                <w:sz w:val="16"/>
+                <w:szCs w:val="16"/>
+              </w:rPr>
+              <w:t>cliente.</w:t>
+            </w:r>
+            <w:r>
+              <w:rPr>
+                <w:sz w:val="16"/>
+                <w:szCs w:val="16"/>
+              </w:rPr>
+              <w:t>inscricaoEstadual</w:t>
+            </w:r>
+            <w:proofErr w:type="spellEnd"/>
+            <w:r>
+              <w:rPr>
+                <w:sz w:val="16"/>
+                <w:szCs w:val="16"/>
+              </w:rPr>
+              <w:t>}</w:t>
+            </w:r>
+          </w:p>
+        </w:tc>
+      </w:tr>
+      <w:tr>
+        <w:trPr>
+          <w:trHeight w:val="397"/>
+        </w:trPr>
+        <w:tc>
+          <w:tcPr>
+            <w:tcW w:w="3115" w:type="pct"/>
+            <w:vAlign w:val="center"/>
+          </w:tcPr>
+          <w:p>
+            <w:pPr>
+              <w:rPr>
+                <w:sz w:val="20"/>
+                <w:szCs w:val="20"/>
+              </w:rPr>
+            </w:pPr>
+          </w:p>
+        </w:tc>
+        <w:tc>
+          <w:tcPr>
+            <w:tcW w:w="1885" w:type="pct"/>
+            <w:vAlign w:val="center"/>
+          </w:tcPr>
+          <w:p>
+            <w:pPr>
+              <w:rPr>
+                <w:sz w:val="16"/>
+                <w:szCs w:val="16"/>
+              </w:rPr>
+            </w:pPr>
+            <w:r>
+              <w:rPr>
+                <w:sz w:val="16"/>
+                <w:szCs w:val="16"/>
+              </w:rPr>
+              <w:t>Endereço: {</w:t>
+            </w:r>
+            <w:proofErr w:type="spellStart"/>
+            <w:r>
+              <w:rPr>
+                <w:sz w:val="16"/>
+                <w:szCs w:val="16"/>
+              </w:rPr>
+              <w:t>cliente.</w:t>
+            </w:r>
+            <w:r>
+              <w:rPr>
+                <w:sz w:val="16"/>
+                <w:szCs w:val="16"/>
+              </w:rPr>
+              <w:t>endereco</w:t>
+            </w:r>
+            <w:proofErr w:type="spellEnd"/>
+            <w:r>
+              <w:rPr>
+                <w:sz w:val="16"/>
+                <w:szCs w:val="16"/>
+              </w:rPr>
+              <w:t>}</w:t>
+            </w:r>
+          </w:p>
+        </w:tc>
+      </w:tr>
+      <w:tr>
+        <w:trPr>
+          <w:trHeight w:val="397"/>
+        </w:trPr>
+        <w:tc>
+          <w:tcPr>
+            <w:tcW w:w="3115" w:type="pct"/>
+            <w:vAlign w:val="center"/>
+          </w:tcPr>
+          <w:p>
+            <w:pPr>
+              <w:rPr>
+                <w:sz w:val="20"/>
+                <w:szCs w:val="20"/>
+              </w:rPr>
+            </w:pPr>
+            <w:r>
+              <w:rPr>
+                <w:sz w:val="20"/>
+                <w:szCs w:val="20"/>
+              </w:rPr>
+              <w:t>Telefone: {</w:t>
+            </w:r>
+            <w:proofErr w:type="spellStart"/>
+            <w:r>
+              <w:rPr>
+                <w:sz w:val="20"/>
+                <w:szCs w:val="20"/>
+              </w:rPr>
+              <w:t>cliente.telefone</w:t>
+            </w:r>
+            <w:proofErr w:type="spellEnd"/>
+            <w:r>
+              <w:rPr>
+                <w:sz w:val="20"/>
+                <w:szCs w:val="20"/>
+              </w:rPr>
+              <w:t>}</w:t>
+            </w:r>
+            <w:r>
+              <w:rPr>
+                <w:sz w:val="20"/>
+                <w:szCs w:val="20"/>
+              </w:rPr>
+              <w:t xml:space="preserve">        </w:t>
+            </w:r>
+            <w:r>
+              <w:rPr>
+                <w:sz w:val="20"/>
+                <w:szCs w:val="20"/>
+              </w:rPr>
+              <w:t xml:space="preserve">  </w:t>
+            </w:r>
+            <w:r>
+              <w:rPr>
+                <w:sz w:val="20"/>
+                <w:szCs w:val="20"/>
+              </w:rPr>
+              <w:t>Whats</w:t>
+            </w:r>
+            <w:r>
+              <w:rPr>
+                <w:sz w:val="20"/>
+                <w:szCs w:val="20"/>
+              </w:rPr>
+              <w:t>A</w:t>
+            </w:r>
+            <w:r>
+              <w:rPr>
+                <w:sz w:val="20"/>
+                <w:szCs w:val="20"/>
+              </w:rPr>
+              <w:t>pp: {</w:t>
+            </w:r>
+            <w:proofErr w:type="spellStart"/>
+            <w:r>
+              <w:rPr>
+                <w:sz w:val="20"/>
+                <w:szCs w:val="20"/>
+              </w:rPr>
+              <w:t>cliente.whatsapp</w:t>
+            </w:r>
+            <w:proofErr w:type="spellEnd"/>
+            <w:r>
+              <w:rPr>
+                <w:sz w:val="20"/>
+                <w:szCs w:val="20"/>
+              </w:rPr>
+              <w:t>}</w:t>
+            </w:r>
+          </w:p>
+        </w:tc>
+        <w:tc>
+          <w:tcPr>
+            <w:tcW w:w="1885" w:type="pct"/>
+            <w:vAlign w:val="center"/>
+          </w:tcPr>
+          <w:p>
+            <w:pPr>
+              <w:rPr>
+                <w:sz w:val="16"/>
+                <w:szCs w:val="16"/>
+              </w:rPr>
+            </w:pPr>
+            <w:r>
+              <w:rPr>
+                <w:sz w:val="16"/>
+                <w:szCs w:val="16"/>
+              </w:rPr>
+              <w:t>Bairro: {</w:t>
+            </w:r>
+            <w:proofErr w:type="spellStart"/>
+            <w:r>
+              <w:rPr>
+                <w:sz w:val="16"/>
+                <w:szCs w:val="16"/>
+              </w:rPr>
+              <w:t>cliente.bairro</w:t>
+            </w:r>
+            <w:proofErr w:type="spellEnd"/>
+            <w:r>
+              <w:rPr>
+                <w:sz w:val="16"/>
+                <w:szCs w:val="16"/>
+              </w:rPr>
+              <w:t>}</w:t>
+            </w:r>
+          </w:p>
+        </w:tc>
+      </w:tr>
+      <w:tr>
+        <w:trPr>
+          <w:trHeight w:val="397"/>
+        </w:trPr>
+        <w:tc>
+          <w:tcPr>
+            <w:tcW w:w="3115" w:type="pct"/>
+            <w:vAlign w:val="center"/>
+          </w:tcPr>
+          <w:p>
+            <w:pPr>
+              <w:rPr>
+                <w:sz w:val="20"/>
+                <w:szCs w:val="20"/>
+              </w:rPr>
+            </w:pPr>
+            <w:r>
+              <w:rPr>
+                <w:sz w:val="20"/>
+                <w:szCs w:val="20"/>
+              </w:rPr>
+              <w:t>E-mail: {</w:t>
+            </w:r>
+            <w:proofErr w:type="spellStart"/>
+            <w:r>
+              <w:rPr>
+                <w:sz w:val="20"/>
+                <w:szCs w:val="20"/>
+              </w:rPr>
+              <w:t>cliente.email</w:t>
+            </w:r>
+            <w:proofErr w:type="spellEnd"/>
+            <w:r>
+              <w:rPr>
+                <w:sz w:val="20"/>
+                <w:szCs w:val="20"/>
+              </w:rPr>
+              <w:t>}</w:t>
+            </w:r>
+          </w:p>
+        </w:tc>
+        <w:tc>
+          <w:tcPr>
+            <w:tcW w:w="1885" w:type="pct"/>
+            <w:vAlign w:val="center"/>
+          </w:tcPr>
+          <w:p>
+            <w:pPr>
+              <w:rPr>
+                <w:sz w:val="16"/>
+                <w:szCs w:val="16"/>
+              </w:rPr>
+            </w:pPr>
+            <w:r>
+              <w:rPr>
+                <w:sz w:val="16"/>
+                <w:szCs w:val="16"/>
+              </w:rPr>
+              <w:t>CEP: {</w:t>
+            </w:r>
+            <w:proofErr w:type="spellStart"/>
+            <w:r>
+              <w:rPr>
+                <w:sz w:val="16"/>
+                <w:szCs w:val="16"/>
+              </w:rPr>
+              <w:t>dados</w:t>
+            </w:r>
+            <w:r>
+              <w:rPr>
+                <w:sz w:val="16"/>
+                <w:szCs w:val="16"/>
+              </w:rPr>
+              <w:t>.cep</w:t>
+            </w:r>
+            <w:r>
+              <w:rPr>
+                <w:sz w:val="16"/>
+                <w:szCs w:val="16"/>
+              </w:rPr>
+              <w:t>CidadeUF</w:t>
+            </w:r>
+            <w:proofErr w:type="spellEnd"/>
+            <w:r>
+              <w:rPr>
+                <w:sz w:val="16"/>
+                <w:szCs w:val="16"/>
+              </w:rPr>
+              <w:t>}</w:t>
+            </w:r>
+          </w:p>
+        </w:tc>
+      </w:tr>
+    </w:tbl>
+    <w:p>
+      <w:pPr>
+        <w:rPr>
+          <w:sz w:val="20"/>
+          <w:szCs w:val="20"/>
+        </w:rPr>
+      </w:pPr>
+    </w:p>
+    <w:p>
+      <w:pPr>
+        <w:rPr>
+          <w:sz w:val="20"/>
+          <w:szCs w:val="20"/>
+        </w:rPr>
+      </w:pPr>
+    </w:p>
+    <w:p>
+      <w:pPr>
+        <w:rPr>
+          <w:sz w:val="20"/>
+          <w:szCs w:val="20"/>
+        </w:rPr>
+      </w:pPr>
+      <w:r>
+        <w:rPr>
+          <w:sz w:val="20"/>
+          <w:szCs w:val="20"/>
+        </w:rPr>
+        <w:t>Prezado Sr</w:t>
+      </w:r>
+      <w:r>
+        <w:rPr>
+          <w:sz w:val="20"/>
+          <w:szCs w:val="20"/>
+        </w:rPr>
+        <w:t>.</w:t>
+      </w:r>
+      <w:r>
+        <w:rPr>
+          <w:sz w:val="20"/>
+          <w:szCs w:val="20"/>
+        </w:rPr>
+        <w:t>(a) {</w:t>
+      </w:r>
+      <w:proofErr w:type="spellStart"/>
+      <w:r>
+        <w:rPr>
+          <w:i/>
+          <w:iCs/>
+          <w:sz w:val="20"/>
+          <w:szCs w:val="20"/>
+        </w:rPr>
+        <w:t>cliente</w:t>
+      </w:r>
+      <w:r>
+        <w:rPr>
+          <w:sz w:val="20"/>
+          <w:szCs w:val="20"/>
+        </w:rPr>
+        <w:t>.pessoaContato</w:t>
+      </w:r>
+      <w:proofErr w:type="spellEnd"/>
+      <w:r>
+        <w:rPr>
+          <w:sz w:val="20"/>
+          <w:szCs w:val="20"/>
+        </w:rPr>
+        <w:t>}</w:t>
+      </w:r>
+    </w:p>
+    <w:p>
+      <w:pPr>
+        <w:rPr>
+          <w:sz w:val="20"/>
+          <w:szCs w:val="20"/>
+        </w:rPr>
+      </w:pPr>
+    </w:p>
+    <w:p>
+      <w:pPr>
+        <w:ind w:firstLine="708"/>
+        <w:rPr>
+          <w:sz w:val="20"/>
+          <w:szCs w:val="20"/>
+        </w:rPr>
+      </w:pPr>
+      <w:r>
+        <w:rPr>
+          <w:sz w:val="20"/>
+          <w:szCs w:val="20"/>
+        </w:rPr>
+        <w:t xml:space="preserve">Vimos por meio desta, apresentar proposta comercial para o fornecimento de talha elétrica, com as seguintes </w:t>
+      </w:r>
+      <w:r>
+        <w:rPr>
+          <w:sz w:val="20"/>
+          <w:szCs w:val="20"/>
+        </w:rPr>
+        <w:t>características</w:t>
+      </w:r>
+      <w:r>
+        <w:rPr>
+          <w:sz w:val="20"/>
+          <w:szCs w:val="20"/>
+        </w:rPr>
+        <w:t>:</w:t>
+      </w:r>
+    </w:p>
+    <w:p>
+      <w:pPr>
+        <w:rPr>
+          <w:sz w:val="20"/>
+          <w:szCs w:val="20"/>
+        </w:rPr>
+      </w:pPr>
+    </w:p>
     <w:tbl>
       <w:tblPr>
         <w:tblStyle w:val="Tabelacomgrade"/>
@@ -102,8 +693,9 @@
         <w:tblLook w:val="04A0" w:firstRow="1" w:lastRow="0" w:firstColumn="1" w:lastColumn="0" w:noHBand="0" w:noVBand="1"/>
       </w:tblPr>
       <w:tblGrid>
-        <w:gridCol w:w="4247"/>
-        <w:gridCol w:w="4247"/>
+        <w:gridCol w:w="3402"/>
+        <w:gridCol w:w="3174"/>
+        <w:gridCol w:w="3881"/>
       </w:tblGrid>
       <w:tr>
         <w:trPr>
@@ -111,43 +703,84 @@
         </w:trPr>
         <w:tc>
           <w:tcPr>
-            <w:tcW w:w="4247" w:type="dxa"/>
-            <w:vAlign w:val="center"/>
-          </w:tcPr>
-          <w:p>
-            <w:r>
-              <w:t>À {</w:t>
+            <w:tcW w:w="3402" w:type="dxa"/>
+            <w:vAlign w:val="center"/>
+          </w:tcPr>
+          <w:p>
+            <w:pPr>
+              <w:jc w:val="right"/>
+              <w:rPr>
+                <w:sz w:val="20"/>
+                <w:szCs w:val="20"/>
+              </w:rPr>
+            </w:pPr>
+            <w:r>
+              <w:rPr>
+                <w:sz w:val="20"/>
+                <w:szCs w:val="20"/>
+              </w:rPr>
+              <w:t>Modelo da talha elétrica:</w:t>
+            </w:r>
+          </w:p>
+        </w:tc>
+        <w:tc>
+          <w:tcPr>
+            <w:tcW w:w="3174" w:type="dxa"/>
+            <w:vAlign w:val="center"/>
+          </w:tcPr>
+          <w:p>
+            <w:pPr>
+              <w:jc w:val="center"/>
+              <w:rPr>
+                <w:sz w:val="20"/>
+                <w:szCs w:val="20"/>
+              </w:rPr>
+            </w:pPr>
+            <w:r>
+              <w:rPr>
+                <w:sz w:val="20"/>
+                <w:szCs w:val="20"/>
+              </w:rPr>
+              <w:t>{</w:t>
             </w:r>
             <w:proofErr w:type="spellStart"/>
-            <w:proofErr w:type="gramStart"/>
-            <w:r>
-              <w:t>cliente.razaoSocial</w:t>
+            <w:r>
+              <w:rPr>
+                <w:sz w:val="20"/>
+                <w:szCs w:val="20"/>
+              </w:rPr>
+              <w:t>talha.modelo</w:t>
             </w:r>
             <w:proofErr w:type="spellEnd"/>
-            <w:proofErr w:type="gramEnd"/>
-            <w:r>
+            <w:r>
+              <w:rPr>
+                <w:sz w:val="20"/>
+                <w:szCs w:val="20"/>
+              </w:rPr>
               <w:t>}</w:t>
             </w:r>
           </w:p>
         </w:tc>
         <w:tc>
           <w:tcPr>
-            <w:tcW w:w="4247" w:type="dxa"/>
-            <w:vAlign w:val="center"/>
-          </w:tcPr>
-          <w:p>
-            <w:r>
-              <w:t>CNPJ: {</w:t>
-            </w:r>
-            <w:proofErr w:type="spellStart"/>
-            <w:proofErr w:type="gramStart"/>
-            <w:r>
-              <w:t>cliente.cnpj</w:t>
-            </w:r>
-            <w:proofErr w:type="spellEnd"/>
-            <w:proofErr w:type="gramEnd"/>
-            <w:r>
-              <w:t>}</w:t>
+            <w:tcW w:w="3881" w:type="dxa"/>
+            <w:vMerge w:val="restart"/>
+          </w:tcPr>
+          <w:p>
+            <w:pPr>
+              <w:jc w:val="center"/>
+              <w:rPr>
+                <w:sz w:val="20"/>
+                <w:szCs w:val="20"/>
+                <w:u w:val="single"/>
+              </w:rPr>
+            </w:pPr>
+            <w:r>
+              <w:rPr>
+                <w:sz w:val="20"/>
+                <w:szCs w:val="20"/>
+              </w:rPr>
+              <w:t>{%imagemTalha}</w:t>
             </w:r>
           </w:p>
         </w:tc>
@@ -158,44 +791,77 @@
         </w:trPr>
         <w:tc>
           <w:tcPr>
-            <w:tcW w:w="4247" w:type="dxa"/>
-            <w:vAlign w:val="center"/>
-          </w:tcPr>
-          <w:p>
-            <w:r>
-              <w:t>Telefone: {</w:t>
+            <w:tcW w:w="3402" w:type="dxa"/>
+            <w:vAlign w:val="center"/>
+          </w:tcPr>
+          <w:p>
+            <w:pPr>
+              <w:jc w:val="right"/>
+              <w:rPr>
+                <w:sz w:val="20"/>
+                <w:szCs w:val="20"/>
+              </w:rPr>
+            </w:pPr>
+            <w:r>
+              <w:rPr>
+                <w:sz w:val="20"/>
+                <w:szCs w:val="20"/>
+              </w:rPr>
+              <w:t>Capacidade:</w:t>
+            </w:r>
+          </w:p>
+        </w:tc>
+        <w:tc>
+          <w:tcPr>
+            <w:tcW w:w="3174" w:type="dxa"/>
+            <w:vAlign w:val="center"/>
+          </w:tcPr>
+          <w:p>
+            <w:pPr>
+              <w:jc w:val="center"/>
+              <w:rPr>
+                <w:sz w:val="20"/>
+                <w:szCs w:val="20"/>
+              </w:rPr>
+            </w:pPr>
+            <w:r>
+              <w:rPr>
+                <w:sz w:val="20"/>
+                <w:szCs w:val="20"/>
+              </w:rPr>
+              <w:t>{</w:t>
             </w:r>
             <w:proofErr w:type="spellStart"/>
-            <w:proofErr w:type="gramStart"/>
-            <w:r>
-              <w:t>cliente.telefone</w:t>
+            <w:r>
+              <w:rPr>
+                <w:sz w:val="20"/>
+                <w:szCs w:val="20"/>
+              </w:rPr>
+              <w:t>talha.capacidade</w:t>
             </w:r>
             <w:proofErr w:type="spellEnd"/>
-            <w:proofErr w:type="gramEnd"/>
-            <w:r>
+            <w:r>
+              <w:rPr>
+                <w:sz w:val="20"/>
+                <w:szCs w:val="20"/>
+              </w:rPr>
               <w:t>}</w:t>
             </w:r>
           </w:p>
         </w:tc>
         <w:tc>
           <w:tcPr>
-            <w:tcW w:w="4247" w:type="dxa"/>
-            <w:vAlign w:val="center"/>
-          </w:tcPr>
-          <w:p>
-            <w:r>
-              <w:t>Endereço: {</w:t>
-            </w:r>
-            <w:proofErr w:type="spellStart"/>
-            <w:proofErr w:type="gramStart"/>
-            <w:r>
-              <w:t>cliente.telefone</w:t>
-            </w:r>
-            <w:proofErr w:type="spellEnd"/>
-            <w:proofErr w:type="gramEnd"/>
-            <w:r>
-              <w:t>}</w:t>
-            </w:r>
+            <w:tcW w:w="3881" w:type="dxa"/>
+            <w:vMerge/>
+          </w:tcPr>
+          <w:p>
+            <w:pPr>
+              <w:jc w:val="center"/>
+              <w:rPr>
+                <w:sz w:val="20"/>
+                <w:szCs w:val="20"/>
+              </w:rPr>
+            </w:pPr>
           </w:p>
         </w:tc>
       </w:tr>
@@ -205,50 +871,77 @@
         </w:trPr>
         <w:tc>
           <w:tcPr>
-            <w:tcW w:w="4247" w:type="dxa"/>
-            <w:vAlign w:val="center"/>
-          </w:tcPr>
-          <w:p>
-            <w:r>
-              <w:t>Whats</w:t>
-            </w:r>
-            <w:r>
-              <w:t>A</w:t>
-            </w:r>
-            <w:r>
-              <w:t>pp: {</w:t>
+            <w:tcW w:w="3402" w:type="dxa"/>
+            <w:vAlign w:val="center"/>
+          </w:tcPr>
+          <w:p>
+            <w:pPr>
+              <w:jc w:val="right"/>
+              <w:rPr>
+                <w:sz w:val="20"/>
+                <w:szCs w:val="20"/>
+              </w:rPr>
+            </w:pPr>
+            <w:r>
+              <w:rPr>
+                <w:sz w:val="20"/>
+                <w:szCs w:val="20"/>
+              </w:rPr>
+              <w:t>Grupo de Trabalho:</w:t>
+            </w:r>
+          </w:p>
+        </w:tc>
+        <w:tc>
+          <w:tcPr>
+            <w:tcW w:w="3174" w:type="dxa"/>
+            <w:vAlign w:val="center"/>
+          </w:tcPr>
+          <w:p>
+            <w:pPr>
+              <w:jc w:val="center"/>
+              <w:rPr>
+                <w:sz w:val="20"/>
+                <w:szCs w:val="20"/>
+              </w:rPr>
+            </w:pPr>
+            <w:r>
+              <w:rPr>
+                <w:sz w:val="20"/>
+                <w:szCs w:val="20"/>
+              </w:rPr>
+              <w:t>{</w:t>
             </w:r>
             <w:proofErr w:type="spellStart"/>
-            <w:proofErr w:type="gramStart"/>
-            <w:r>
-              <w:t>cliente.whatsapp</w:t>
+            <w:r>
+              <w:rPr>
+                <w:sz w:val="20"/>
+                <w:szCs w:val="20"/>
+              </w:rPr>
+              <w:t>talha.grupoTrabalho</w:t>
             </w:r>
             <w:proofErr w:type="spellEnd"/>
-            <w:proofErr w:type="gramEnd"/>
-            <w:r>
+            <w:r>
+              <w:rPr>
+                <w:sz w:val="20"/>
+                <w:szCs w:val="20"/>
+              </w:rPr>
               <w:t>}</w:t>
             </w:r>
           </w:p>
         </w:tc>
         <w:tc>
           <w:tcPr>
-            <w:tcW w:w="4247" w:type="dxa"/>
-            <w:vAlign w:val="center"/>
-          </w:tcPr>
-          <w:p>
-            <w:r>
-              <w:t>Bairro: {</w:t>
-            </w:r>
-            <w:proofErr w:type="spellStart"/>
-            <w:proofErr w:type="gramStart"/>
-            <w:r>
-              <w:t>cliente.bairro</w:t>
-            </w:r>
-            <w:proofErr w:type="spellEnd"/>
-            <w:proofErr w:type="gramEnd"/>
-            <w:r>
-              <w:t>}</w:t>
-            </w:r>
+            <w:tcW w:w="3881" w:type="dxa"/>
+            <w:vMerge/>
+          </w:tcPr>
+          <w:p>
+            <w:pPr>
+              <w:jc w:val="center"/>
+              <w:rPr>
+                <w:sz w:val="20"/>
+                <w:szCs w:val="20"/>
+              </w:rPr>
+            </w:pPr>
           </w:p>
         </w:tc>
       </w:tr>
@@ -258,150 +951,77 @@
         </w:trPr>
         <w:tc>
           <w:tcPr>
-            <w:tcW w:w="4247" w:type="dxa"/>
-            <w:vAlign w:val="center"/>
-          </w:tcPr>
-          <w:p>
-            <w:r>
-              <w:t>E-mail: {</w:t>
+            <w:tcW w:w="3402" w:type="dxa"/>
+            <w:vAlign w:val="center"/>
+          </w:tcPr>
+          <w:p>
+            <w:pPr>
+              <w:jc w:val="right"/>
+              <w:rPr>
+                <w:sz w:val="20"/>
+                <w:szCs w:val="20"/>
+              </w:rPr>
+            </w:pPr>
+            <w:r>
+              <w:rPr>
+                <w:sz w:val="20"/>
+                <w:szCs w:val="20"/>
+              </w:rPr>
+              <w:t>Tipo Construtivo:</w:t>
+            </w:r>
+          </w:p>
+        </w:tc>
+        <w:tc>
+          <w:tcPr>
+            <w:tcW w:w="3174" w:type="dxa"/>
+            <w:vAlign w:val="center"/>
+          </w:tcPr>
+          <w:p>
+            <w:pPr>
+              <w:jc w:val="center"/>
+              <w:rPr>
+                <w:sz w:val="20"/>
+                <w:szCs w:val="20"/>
+              </w:rPr>
+            </w:pPr>
+            <w:r>
+              <w:rPr>
+                <w:sz w:val="20"/>
+                <w:szCs w:val="20"/>
+              </w:rPr>
+              <w:t>{</w:t>
             </w:r>
             <w:proofErr w:type="spellStart"/>
-            <w:proofErr w:type="gramStart"/>
-            <w:r>
-              <w:t>cliente.email</w:t>
+            <w:r>
+              <w:rPr>
+                <w:sz w:val="20"/>
+                <w:szCs w:val="20"/>
+              </w:rPr>
+              <w:t>talha.formaConstrutiva</w:t>
             </w:r>
             <w:proofErr w:type="spellEnd"/>
-            <w:proofErr w:type="gramEnd"/>
-            <w:r>
+            <w:r>
+              <w:rPr>
+                <w:sz w:val="20"/>
+                <w:szCs w:val="20"/>
+              </w:rPr>
               <w:t>}</w:t>
             </w:r>
           </w:p>
         </w:tc>
         <w:tc>
           <w:tcPr>
-            <w:tcW w:w="4247" w:type="dxa"/>
-            <w:vAlign w:val="center"/>
-          </w:tcPr>
-          <w:p>
-            <w:r>
-              <w:t>CEP: {</w:t>
-            </w:r>
-            <w:proofErr w:type="spellStart"/>
-            <w:proofErr w:type="gramStart"/>
-            <w:r>
-              <w:t>dados</w:t>
-            </w:r>
-            <w:r>
-              <w:t>.cep</w:t>
-            </w:r>
-            <w:r>
-              <w:t>CidadeUF</w:t>
-            </w:r>
-            <w:proofErr w:type="spellEnd"/>
-            <w:proofErr w:type="gramEnd"/>
-            <w:r>
-              <w:t>}</w:t>
-            </w:r>
-          </w:p>
-        </w:tc>
-      </w:tr>
-    </w:tbl>
-    <w:p/>
-    <w:p>
-      <w:r>
-        <w:t xml:space="preserve">Prezado </w:t>
-      </w:r>
-      <w:proofErr w:type="spellStart"/>
-      <w:r>
-        <w:t>Sr</w:t>
-      </w:r>
-      <w:proofErr w:type="spellEnd"/>
-      <w:r>
-        <w:t>(a) {</w:t>
-      </w:r>
-      <w:proofErr w:type="spellStart"/>
-      <w:proofErr w:type="gramStart"/>
-      <w:r>
-        <w:rPr>
-          <w:i/>
-          <w:iCs/>
-        </w:rPr>
-        <w:t>cliente</w:t>
-      </w:r>
-      <w:r>
-        <w:t>.pessoaContato</w:t>
-      </w:r>
-      <w:proofErr w:type="spellEnd"/>
-      <w:proofErr w:type="gramEnd"/>
-      <w:r>
-        <w:t>}</w:t>
-      </w:r>
-    </w:p>
-    <w:p/>
-    <w:p>
-      <w:r>
-        <w:t xml:space="preserve">Vimos por meio desta, apresentar proposta comercial para o fornecimento de talha elétrica, com as seguintes </w:t>
-      </w:r>
-      <w:r>
-        <w:t>características</w:t>
-      </w:r>
-      <w:r>
-        <w:t>:</w:t>
-      </w:r>
-    </w:p>
-    <w:p/>
-    <w:tbl>
-      <w:tblPr>
-        <w:tblStyle w:val="Tabelacomgrade"/>
-        <w:tblW w:w="0" w:type="auto"/>
-        <w:tblBorders>
-          <w:top w:val="none" w:sz="0" w:space="0" w:color="auto"/>
-          <w:left w:val="none" w:sz="0" w:space="0" w:color="auto"/>
-          <w:bottom w:val="none" w:sz="0" w:space="0" w:color="auto"/>
-          <w:right w:val="none" w:sz="0" w:space="0" w:color="auto"/>
-          <w:insideH w:val="none" w:sz="0" w:space="0" w:color="auto"/>
-          <w:insideV w:val="none" w:sz="0" w:space="0" w:color="auto"/>
-        </w:tblBorders>
-        <w:tblLook w:val="04A0" w:firstRow="1" w:lastRow="0" w:firstColumn="1" w:lastColumn="0" w:noHBand="0" w:noVBand="1"/>
-      </w:tblPr>
-      <w:tblGrid>
-        <w:gridCol w:w="4247"/>
-        <w:gridCol w:w="4247"/>
-      </w:tblGrid>
-      <w:tr>
-        <w:trPr>
-          <w:trHeight w:val="397"/>
-        </w:trPr>
-        <w:tc>
-          <w:tcPr>
-            <w:tcW w:w="4247" w:type="dxa"/>
-            <w:vAlign w:val="center"/>
-          </w:tcPr>
-          <w:p>
-            <w:r>
-              <w:t>Modelo da talha elétrica:</w:t>
-            </w:r>
-          </w:p>
-        </w:tc>
-        <w:tc>
-          <w:tcPr>
-            <w:tcW w:w="4247" w:type="dxa"/>
-            <w:vAlign w:val="center"/>
-          </w:tcPr>
-          <w:p>
-            <w:r>
-              <w:t>{</w:t>
-            </w:r>
-            <w:proofErr w:type="spellStart"/>
-            <w:proofErr w:type="gramStart"/>
-            <w:r>
-              <w:t>talha.modelo</w:t>
-            </w:r>
-            <w:proofErr w:type="spellEnd"/>
-            <w:proofErr w:type="gramEnd"/>
-            <w:r>
-              <w:t>}</w:t>
-            </w:r>
+            <w:tcW w:w="3881" w:type="dxa"/>
+            <w:vMerge/>
+          </w:tcPr>
+          <w:p>
+            <w:pPr>
+              <w:jc w:val="center"/>
+              <w:rPr>
+                <w:sz w:val="20"/>
+                <w:szCs w:val="20"/>
+              </w:rPr>
+            </w:pPr>
           </w:p>
         </w:tc>
       </w:tr>
@@ -411,34 +1031,77 @@
         </w:trPr>
         <w:tc>
           <w:tcPr>
-            <w:tcW w:w="4247" w:type="dxa"/>
-            <w:vAlign w:val="center"/>
-          </w:tcPr>
-          <w:p>
-            <w:r>
-              <w:t>Capacidade:</w:t>
-            </w:r>
-          </w:p>
-        </w:tc>
-        <w:tc>
-          <w:tcPr>
-            <w:tcW w:w="4247" w:type="dxa"/>
-            <w:vAlign w:val="center"/>
-          </w:tcPr>
-          <w:p>
-            <w:r>
+            <w:tcW w:w="3402" w:type="dxa"/>
+            <w:vAlign w:val="center"/>
+          </w:tcPr>
+          <w:p>
+            <w:pPr>
+              <w:jc w:val="right"/>
+              <w:rPr>
+                <w:sz w:val="20"/>
+                <w:szCs w:val="20"/>
+              </w:rPr>
+            </w:pPr>
+            <w:r>
+              <w:rPr>
+                <w:sz w:val="20"/>
+                <w:szCs w:val="20"/>
+              </w:rPr>
+              <w:t>Curso útil do gancho:</w:t>
+            </w:r>
+          </w:p>
+        </w:tc>
+        <w:tc>
+          <w:tcPr>
+            <w:tcW w:w="3174" w:type="dxa"/>
+            <w:vAlign w:val="center"/>
+          </w:tcPr>
+          <w:p>
+            <w:pPr>
+              <w:jc w:val="center"/>
+              <w:rPr>
+                <w:sz w:val="20"/>
+                <w:szCs w:val="20"/>
+              </w:rPr>
+            </w:pPr>
+            <w:r>
+              <w:rPr>
+                <w:sz w:val="20"/>
+                <w:szCs w:val="20"/>
+              </w:rPr>
               <w:t>{</w:t>
             </w:r>
             <w:proofErr w:type="spellStart"/>
-            <w:proofErr w:type="gramStart"/>
-            <w:r>
-              <w:t>talha.capacidade</w:t>
+            <w:r>
+              <w:rPr>
+                <w:sz w:val="20"/>
+                <w:szCs w:val="20"/>
+              </w:rPr>
+              <w:t>talha.cursoUtilGancho</w:t>
             </w:r>
             <w:proofErr w:type="spellEnd"/>
-            <w:proofErr w:type="gramEnd"/>
-            <w:r>
+            <w:r>
+              <w:rPr>
+                <w:sz w:val="20"/>
+                <w:szCs w:val="20"/>
+              </w:rPr>
               <w:t>}</w:t>
             </w:r>
+          </w:p>
+        </w:tc>
+        <w:tc>
+          <w:tcPr>
+            <w:tcW w:w="3881" w:type="dxa"/>
+            <w:vMerge/>
+          </w:tcPr>
+          <w:p>
+            <w:pPr>
+              <w:jc w:val="center"/>
+              <w:rPr>
+                <w:sz w:val="20"/>
+                <w:szCs w:val="20"/>
+              </w:rPr>
+            </w:pPr>
           </w:p>
         </w:tc>
       </w:tr>
@@ -448,34 +1111,77 @@
         </w:trPr>
         <w:tc>
           <w:tcPr>
-            <w:tcW w:w="4247" w:type="dxa"/>
-            <w:vAlign w:val="center"/>
-          </w:tcPr>
-          <w:p>
-            <w:r>
-              <w:t>Grupo de Trabalho:</w:t>
-            </w:r>
-          </w:p>
-        </w:tc>
-        <w:tc>
-          <w:tcPr>
-            <w:tcW w:w="4247" w:type="dxa"/>
-            <w:vAlign w:val="center"/>
-          </w:tcPr>
-          <w:p>
-            <w:r>
+            <w:tcW w:w="3402" w:type="dxa"/>
+            <w:vAlign w:val="center"/>
+          </w:tcPr>
+          <w:p>
+            <w:pPr>
+              <w:jc w:val="right"/>
+              <w:rPr>
+                <w:sz w:val="20"/>
+                <w:szCs w:val="20"/>
+              </w:rPr>
+            </w:pPr>
+            <w:r>
+              <w:rPr>
+                <w:sz w:val="20"/>
+                <w:szCs w:val="20"/>
+              </w:rPr>
+              <w:t>Número de Ramais de Corrente:</w:t>
+            </w:r>
+          </w:p>
+        </w:tc>
+        <w:tc>
+          <w:tcPr>
+            <w:tcW w:w="3174" w:type="dxa"/>
+            <w:vAlign w:val="center"/>
+          </w:tcPr>
+          <w:p>
+            <w:pPr>
+              <w:jc w:val="center"/>
+              <w:rPr>
+                <w:sz w:val="20"/>
+                <w:szCs w:val="20"/>
+              </w:rPr>
+            </w:pPr>
+            <w:r>
+              <w:rPr>
+                <w:sz w:val="20"/>
+                <w:szCs w:val="20"/>
+              </w:rPr>
               <w:t>{</w:t>
             </w:r>
             <w:proofErr w:type="spellStart"/>
-            <w:proofErr w:type="gramStart"/>
-            <w:r>
-              <w:t>talha.grupoTrabalho</w:t>
+            <w:r>
+              <w:rPr>
+                <w:sz w:val="20"/>
+                <w:szCs w:val="20"/>
+              </w:rPr>
+              <w:t>talha.ramais</w:t>
             </w:r>
             <w:proofErr w:type="spellEnd"/>
-            <w:proofErr w:type="gramEnd"/>
-            <w:r>
+            <w:r>
+              <w:rPr>
+                <w:sz w:val="20"/>
+                <w:szCs w:val="20"/>
+              </w:rPr>
               <w:t>}</w:t>
             </w:r>
+          </w:p>
+        </w:tc>
+        <w:tc>
+          <w:tcPr>
+            <w:tcW w:w="3881" w:type="dxa"/>
+            <w:vMerge/>
+          </w:tcPr>
+          <w:p>
+            <w:pPr>
+              <w:jc w:val="center"/>
+              <w:rPr>
+                <w:sz w:val="20"/>
+                <w:szCs w:val="20"/>
+              </w:rPr>
+            </w:pPr>
           </w:p>
         </w:tc>
       </w:tr>
@@ -485,37 +1191,77 @@
         </w:trPr>
         <w:tc>
           <w:tcPr>
-            <w:tcW w:w="4247" w:type="dxa"/>
-            <w:vAlign w:val="center"/>
-          </w:tcPr>
-          <w:p>
-            <w:r>
-              <w:t>Tipo Construtivo</w:t>
-            </w:r>
-            <w:r>
-              <w:t>:</w:t>
-            </w:r>
-          </w:p>
-        </w:tc>
-        <w:tc>
-          <w:tcPr>
-            <w:tcW w:w="4247" w:type="dxa"/>
-            <w:vAlign w:val="center"/>
-          </w:tcPr>
-          <w:p>
-            <w:r>
+            <w:tcW w:w="3402" w:type="dxa"/>
+            <w:vAlign w:val="center"/>
+          </w:tcPr>
+          <w:p>
+            <w:pPr>
+              <w:jc w:val="right"/>
+              <w:rPr>
+                <w:sz w:val="20"/>
+                <w:szCs w:val="20"/>
+              </w:rPr>
+            </w:pPr>
+            <w:r>
+              <w:rPr>
+                <w:sz w:val="20"/>
+                <w:szCs w:val="20"/>
+              </w:rPr>
+              <w:t>Potência motor elevação:</w:t>
+            </w:r>
+          </w:p>
+        </w:tc>
+        <w:tc>
+          <w:tcPr>
+            <w:tcW w:w="3174" w:type="dxa"/>
+            <w:vAlign w:val="center"/>
+          </w:tcPr>
+          <w:p>
+            <w:pPr>
+              <w:jc w:val="center"/>
+              <w:rPr>
+                <w:sz w:val="20"/>
+                <w:szCs w:val="20"/>
+              </w:rPr>
+            </w:pPr>
+            <w:r>
+              <w:rPr>
+                <w:sz w:val="20"/>
+                <w:szCs w:val="20"/>
+              </w:rPr>
               <w:t>{</w:t>
             </w:r>
             <w:proofErr w:type="spellStart"/>
-            <w:proofErr w:type="gramStart"/>
-            <w:r>
-              <w:t>talha.formaConstrutiva</w:t>
+            <w:r>
+              <w:rPr>
+                <w:sz w:val="20"/>
+                <w:szCs w:val="20"/>
+              </w:rPr>
+              <w:t>talha.motorElevacao</w:t>
             </w:r>
             <w:proofErr w:type="spellEnd"/>
-            <w:proofErr w:type="gramEnd"/>
-            <w:r>
+            <w:r>
+              <w:rPr>
+                <w:sz w:val="20"/>
+                <w:szCs w:val="20"/>
+              </w:rPr>
               <w:t>}</w:t>
             </w:r>
+          </w:p>
+        </w:tc>
+        <w:tc>
+          <w:tcPr>
+            <w:tcW w:w="3881" w:type="dxa"/>
+            <w:vMerge/>
+          </w:tcPr>
+          <w:p>
+            <w:pPr>
+              <w:jc w:val="center"/>
+              <w:rPr>
+                <w:sz w:val="20"/>
+                <w:szCs w:val="20"/>
+              </w:rPr>
+            </w:pPr>
           </w:p>
         </w:tc>
       </w:tr>
@@ -525,37 +1271,77 @@
         </w:trPr>
         <w:tc>
           <w:tcPr>
-            <w:tcW w:w="4247" w:type="dxa"/>
-            <w:vAlign w:val="center"/>
-          </w:tcPr>
-          <w:p>
-            <w:r>
-              <w:t>Curso útil do gancho</w:t>
-            </w:r>
-            <w:r>
-              <w:t>:</w:t>
-            </w:r>
-          </w:p>
-        </w:tc>
-        <w:tc>
-          <w:tcPr>
-            <w:tcW w:w="4247" w:type="dxa"/>
-            <w:vAlign w:val="center"/>
-          </w:tcPr>
-          <w:p>
-            <w:r>
+            <w:tcW w:w="3402" w:type="dxa"/>
+            <w:vAlign w:val="center"/>
+          </w:tcPr>
+          <w:p>
+            <w:pPr>
+              <w:jc w:val="right"/>
+              <w:rPr>
+                <w:sz w:val="20"/>
+                <w:szCs w:val="20"/>
+              </w:rPr>
+            </w:pPr>
+            <w:r>
+              <w:rPr>
+                <w:sz w:val="20"/>
+                <w:szCs w:val="20"/>
+              </w:rPr>
+              <w:t>Velocidade de elevação:</w:t>
+            </w:r>
+          </w:p>
+        </w:tc>
+        <w:tc>
+          <w:tcPr>
+            <w:tcW w:w="3174" w:type="dxa"/>
+            <w:vAlign w:val="center"/>
+          </w:tcPr>
+          <w:p>
+            <w:pPr>
+              <w:jc w:val="center"/>
+              <w:rPr>
+                <w:sz w:val="20"/>
+                <w:szCs w:val="20"/>
+              </w:rPr>
+            </w:pPr>
+            <w:r>
+              <w:rPr>
+                <w:sz w:val="20"/>
+                <w:szCs w:val="20"/>
+              </w:rPr>
               <w:t>{</w:t>
             </w:r>
             <w:proofErr w:type="spellStart"/>
-            <w:proofErr w:type="gramStart"/>
-            <w:r>
-              <w:t>talha.cursoUtilGancho</w:t>
+            <w:r>
+              <w:rPr>
+                <w:sz w:val="20"/>
+                <w:szCs w:val="20"/>
+              </w:rPr>
+              <w:t>talha.velElevacaoPadrao</w:t>
             </w:r>
             <w:proofErr w:type="spellEnd"/>
-            <w:proofErr w:type="gramEnd"/>
-            <w:r>
+            <w:r>
+              <w:rPr>
+                <w:sz w:val="20"/>
+                <w:szCs w:val="20"/>
+              </w:rPr>
               <w:t>}</w:t>
             </w:r>
+          </w:p>
+        </w:tc>
+        <w:tc>
+          <w:tcPr>
+            <w:tcW w:w="3881" w:type="dxa"/>
+            <w:vMerge/>
+          </w:tcPr>
+          <w:p>
+            <w:pPr>
+              <w:jc w:val="center"/>
+              <w:rPr>
+                <w:sz w:val="20"/>
+                <w:szCs w:val="20"/>
+              </w:rPr>
+            </w:pPr>
           </w:p>
         </w:tc>
       </w:tr>
@@ -565,37 +1351,77 @@
         </w:trPr>
         <w:tc>
           <w:tcPr>
-            <w:tcW w:w="4247" w:type="dxa"/>
-            <w:vAlign w:val="center"/>
-          </w:tcPr>
-          <w:p>
-            <w:r>
-              <w:t>Número de Ramais de Corrente</w:t>
-            </w:r>
-            <w:r>
-              <w:t>:</w:t>
-            </w:r>
-          </w:p>
-        </w:tc>
-        <w:tc>
-          <w:tcPr>
-            <w:tcW w:w="4247" w:type="dxa"/>
-            <w:vAlign w:val="center"/>
-          </w:tcPr>
-          <w:p>
-            <w:r>
+            <w:tcW w:w="3402" w:type="dxa"/>
+            <w:vAlign w:val="center"/>
+          </w:tcPr>
+          <w:p>
+            <w:pPr>
+              <w:jc w:val="right"/>
+              <w:rPr>
+                <w:sz w:val="20"/>
+                <w:szCs w:val="20"/>
+              </w:rPr>
+            </w:pPr>
+            <w:r>
+              <w:rPr>
+                <w:sz w:val="20"/>
+                <w:szCs w:val="20"/>
+              </w:rPr>
+              <w:t>Movimento de translação:</w:t>
+            </w:r>
+          </w:p>
+        </w:tc>
+        <w:tc>
+          <w:tcPr>
+            <w:tcW w:w="3174" w:type="dxa"/>
+            <w:vAlign w:val="center"/>
+          </w:tcPr>
+          <w:p>
+            <w:pPr>
+              <w:jc w:val="center"/>
+              <w:rPr>
+                <w:sz w:val="20"/>
+                <w:szCs w:val="20"/>
+              </w:rPr>
+            </w:pPr>
+            <w:r>
+              <w:rPr>
+                <w:sz w:val="20"/>
+                <w:szCs w:val="20"/>
+              </w:rPr>
               <w:t>{</w:t>
             </w:r>
             <w:proofErr w:type="spellStart"/>
-            <w:proofErr w:type="gramStart"/>
-            <w:r>
-              <w:t>talha.ramais</w:t>
+            <w:r>
+              <w:rPr>
+                <w:sz w:val="20"/>
+                <w:szCs w:val="20"/>
+              </w:rPr>
+              <w:t>talha.tipoTrole</w:t>
             </w:r>
             <w:proofErr w:type="spellEnd"/>
-            <w:proofErr w:type="gramEnd"/>
-            <w:r>
+            <w:r>
+              <w:rPr>
+                <w:sz w:val="20"/>
+                <w:szCs w:val="20"/>
+              </w:rPr>
               <w:t>}</w:t>
             </w:r>
+          </w:p>
+        </w:tc>
+        <w:tc>
+          <w:tcPr>
+            <w:tcW w:w="3881" w:type="dxa"/>
+            <w:vMerge/>
+          </w:tcPr>
+          <w:p>
+            <w:pPr>
+              <w:jc w:val="center"/>
+              <w:rPr>
+                <w:sz w:val="20"/>
+                <w:szCs w:val="20"/>
+              </w:rPr>
+            </w:pPr>
           </w:p>
         </w:tc>
       </w:tr>
@@ -605,37 +1431,77 @@
         </w:trPr>
         <w:tc>
           <w:tcPr>
-            <w:tcW w:w="4247" w:type="dxa"/>
-            <w:vAlign w:val="center"/>
-          </w:tcPr>
-          <w:p>
-            <w:r>
-              <w:t>Potência motor elevação</w:t>
-            </w:r>
-            <w:r>
-              <w:t>:</w:t>
-            </w:r>
-          </w:p>
-        </w:tc>
-        <w:tc>
-          <w:tcPr>
-            <w:tcW w:w="4247" w:type="dxa"/>
-            <w:vAlign w:val="center"/>
-          </w:tcPr>
-          <w:p>
-            <w:r>
+            <w:tcW w:w="3402" w:type="dxa"/>
+            <w:vAlign w:val="center"/>
+          </w:tcPr>
+          <w:p>
+            <w:pPr>
+              <w:jc w:val="right"/>
+              <w:rPr>
+                <w:sz w:val="20"/>
+                <w:szCs w:val="20"/>
+              </w:rPr>
+            </w:pPr>
+            <w:r>
+              <w:rPr>
+                <w:sz w:val="20"/>
+                <w:szCs w:val="20"/>
+              </w:rPr>
+              <w:t>Potência motor translação:</w:t>
+            </w:r>
+          </w:p>
+        </w:tc>
+        <w:tc>
+          <w:tcPr>
+            <w:tcW w:w="3174" w:type="dxa"/>
+            <w:vAlign w:val="center"/>
+          </w:tcPr>
+          <w:p>
+            <w:pPr>
+              <w:jc w:val="center"/>
+              <w:rPr>
+                <w:sz w:val="20"/>
+                <w:szCs w:val="20"/>
+              </w:rPr>
+            </w:pPr>
+            <w:r>
+              <w:rPr>
+                <w:sz w:val="20"/>
+                <w:szCs w:val="20"/>
+              </w:rPr>
               <w:t>{</w:t>
             </w:r>
             <w:proofErr w:type="spellStart"/>
-            <w:proofErr w:type="gramStart"/>
-            <w:r>
-              <w:t>talha.motorElevacao</w:t>
+            <w:r>
+              <w:rPr>
+                <w:sz w:val="20"/>
+                <w:szCs w:val="20"/>
+              </w:rPr>
+              <w:t>talha.motorTranslacao</w:t>
             </w:r>
             <w:proofErr w:type="spellEnd"/>
-            <w:proofErr w:type="gramEnd"/>
-            <w:r>
+            <w:r>
+              <w:rPr>
+                <w:sz w:val="20"/>
+                <w:szCs w:val="20"/>
+              </w:rPr>
               <w:t>}</w:t>
             </w:r>
+          </w:p>
+        </w:tc>
+        <w:tc>
+          <w:tcPr>
+            <w:tcW w:w="3881" w:type="dxa"/>
+            <w:vMerge/>
+          </w:tcPr>
+          <w:p>
+            <w:pPr>
+              <w:jc w:val="center"/>
+              <w:rPr>
+                <w:sz w:val="20"/>
+                <w:szCs w:val="20"/>
+              </w:rPr>
+            </w:pPr>
           </w:p>
         </w:tc>
       </w:tr>
@@ -645,37 +1511,77 @@
         </w:trPr>
         <w:tc>
           <w:tcPr>
-            <w:tcW w:w="4247" w:type="dxa"/>
-            <w:vAlign w:val="center"/>
-          </w:tcPr>
-          <w:p>
-            <w:r>
-              <w:t>Velocidade de elevação</w:t>
-            </w:r>
-            <w:r>
-              <w:t>:</w:t>
-            </w:r>
-          </w:p>
-        </w:tc>
-        <w:tc>
-          <w:tcPr>
-            <w:tcW w:w="4247" w:type="dxa"/>
-            <w:vAlign w:val="center"/>
-          </w:tcPr>
-          <w:p>
-            <w:r>
+            <w:tcW w:w="3402" w:type="dxa"/>
+            <w:vAlign w:val="center"/>
+          </w:tcPr>
+          <w:p>
+            <w:pPr>
+              <w:jc w:val="right"/>
+              <w:rPr>
+                <w:sz w:val="20"/>
+                <w:szCs w:val="20"/>
+              </w:rPr>
+            </w:pPr>
+            <w:r>
+              <w:rPr>
+                <w:sz w:val="20"/>
+                <w:szCs w:val="20"/>
+              </w:rPr>
+              <w:t>Velocidade de translação:</w:t>
+            </w:r>
+          </w:p>
+        </w:tc>
+        <w:tc>
+          <w:tcPr>
+            <w:tcW w:w="3174" w:type="dxa"/>
+            <w:vAlign w:val="center"/>
+          </w:tcPr>
+          <w:p>
+            <w:pPr>
+              <w:jc w:val="center"/>
+              <w:rPr>
+                <w:sz w:val="20"/>
+                <w:szCs w:val="20"/>
+              </w:rPr>
+            </w:pPr>
+            <w:r>
+              <w:rPr>
+                <w:sz w:val="20"/>
+                <w:szCs w:val="20"/>
+              </w:rPr>
               <w:t>{</w:t>
             </w:r>
             <w:proofErr w:type="spellStart"/>
-            <w:proofErr w:type="gramStart"/>
-            <w:r>
-              <w:t>talha.velElevacaoPadrao</w:t>
+            <w:r>
+              <w:rPr>
+                <w:sz w:val="20"/>
+                <w:szCs w:val="20"/>
+              </w:rPr>
+              <w:t>talha.velTranslacaoPadrao</w:t>
             </w:r>
             <w:proofErr w:type="spellEnd"/>
-            <w:proofErr w:type="gramEnd"/>
-            <w:r>
+            <w:r>
+              <w:rPr>
+                <w:sz w:val="20"/>
+                <w:szCs w:val="20"/>
+              </w:rPr>
               <w:t>}</w:t>
             </w:r>
+          </w:p>
+        </w:tc>
+        <w:tc>
+          <w:tcPr>
+            <w:tcW w:w="3881" w:type="dxa"/>
+            <w:vMerge/>
+          </w:tcPr>
+          <w:p>
+            <w:pPr>
+              <w:jc w:val="center"/>
+              <w:rPr>
+                <w:sz w:val="20"/>
+                <w:szCs w:val="20"/>
+              </w:rPr>
+            </w:pPr>
           </w:p>
         </w:tc>
       </w:tr>
@@ -685,37 +1591,77 @@
         </w:trPr>
         <w:tc>
           <w:tcPr>
-            <w:tcW w:w="4247" w:type="dxa"/>
-            <w:vAlign w:val="center"/>
-          </w:tcPr>
-          <w:p>
-            <w:r>
-              <w:t>Movimento de translação</w:t>
-            </w:r>
-            <w:r>
-              <w:t>:</w:t>
-            </w:r>
-          </w:p>
-        </w:tc>
-        <w:tc>
-          <w:tcPr>
-            <w:tcW w:w="4247" w:type="dxa"/>
-            <w:vAlign w:val="center"/>
-          </w:tcPr>
-          <w:p>
-            <w:r>
+            <w:tcW w:w="3402" w:type="dxa"/>
+            <w:vAlign w:val="center"/>
+          </w:tcPr>
+          <w:p>
+            <w:pPr>
+              <w:jc w:val="right"/>
+              <w:rPr>
+                <w:sz w:val="20"/>
+                <w:szCs w:val="20"/>
+              </w:rPr>
+            </w:pPr>
+            <w:r>
+              <w:rPr>
+                <w:sz w:val="20"/>
+                <w:szCs w:val="20"/>
+              </w:rPr>
+              <w:t>Freio no carro de translação:</w:t>
+            </w:r>
+          </w:p>
+        </w:tc>
+        <w:tc>
+          <w:tcPr>
+            <w:tcW w:w="3174" w:type="dxa"/>
+            <w:vAlign w:val="center"/>
+          </w:tcPr>
+          <w:p>
+            <w:pPr>
+              <w:jc w:val="center"/>
+              <w:rPr>
+                <w:sz w:val="20"/>
+                <w:szCs w:val="20"/>
+              </w:rPr>
+            </w:pPr>
+            <w:r>
+              <w:rPr>
+                <w:sz w:val="20"/>
+                <w:szCs w:val="20"/>
+              </w:rPr>
               <w:t>{</w:t>
             </w:r>
             <w:proofErr w:type="spellStart"/>
-            <w:proofErr w:type="gramStart"/>
-            <w:r>
-              <w:t>talha.tipoTrole</w:t>
+            <w:r>
+              <w:rPr>
+                <w:sz w:val="20"/>
+                <w:szCs w:val="20"/>
+              </w:rPr>
+              <w:t>talha.freioNoCarroTranslacao</w:t>
             </w:r>
             <w:proofErr w:type="spellEnd"/>
-            <w:proofErr w:type="gramEnd"/>
-            <w:r>
+            <w:r>
+              <w:rPr>
+                <w:sz w:val="20"/>
+                <w:szCs w:val="20"/>
+              </w:rPr>
               <w:t>}</w:t>
             </w:r>
+          </w:p>
+        </w:tc>
+        <w:tc>
+          <w:tcPr>
+            <w:tcW w:w="3881" w:type="dxa"/>
+            <w:vMerge/>
+          </w:tcPr>
+          <w:p>
+            <w:pPr>
+              <w:jc w:val="center"/>
+              <w:rPr>
+                <w:sz w:val="20"/>
+                <w:szCs w:val="20"/>
+              </w:rPr>
+            </w:pPr>
           </w:p>
         </w:tc>
       </w:tr>
@@ -725,37 +1671,77 @@
         </w:trPr>
         <w:tc>
           <w:tcPr>
-            <w:tcW w:w="4247" w:type="dxa"/>
-            <w:vAlign w:val="center"/>
-          </w:tcPr>
-          <w:p>
-            <w:r>
-              <w:t>Potência motor translação</w:t>
-            </w:r>
-            <w:r>
-              <w:t>:</w:t>
-            </w:r>
-          </w:p>
-        </w:tc>
-        <w:tc>
-          <w:tcPr>
-            <w:tcW w:w="4247" w:type="dxa"/>
-            <w:vAlign w:val="center"/>
-          </w:tcPr>
-          <w:p>
-            <w:r>
+            <w:tcW w:w="3402" w:type="dxa"/>
+            <w:vAlign w:val="center"/>
+          </w:tcPr>
+          <w:p>
+            <w:pPr>
+              <w:jc w:val="right"/>
+              <w:rPr>
+                <w:sz w:val="20"/>
+                <w:szCs w:val="20"/>
+              </w:rPr>
+            </w:pPr>
+            <w:r>
+              <w:rPr>
+                <w:sz w:val="20"/>
+                <w:szCs w:val="20"/>
+              </w:rPr>
+              <w:t>Fim de curso sobe/desce:</w:t>
+            </w:r>
+          </w:p>
+        </w:tc>
+        <w:tc>
+          <w:tcPr>
+            <w:tcW w:w="3174" w:type="dxa"/>
+            <w:vAlign w:val="center"/>
+          </w:tcPr>
+          <w:p>
+            <w:pPr>
+              <w:jc w:val="center"/>
+              <w:rPr>
+                <w:sz w:val="20"/>
+                <w:szCs w:val="20"/>
+              </w:rPr>
+            </w:pPr>
+            <w:r>
+              <w:rPr>
+                <w:sz w:val="20"/>
+                <w:szCs w:val="20"/>
+              </w:rPr>
               <w:t>{</w:t>
             </w:r>
             <w:proofErr w:type="spellStart"/>
-            <w:proofErr w:type="gramStart"/>
-            <w:r>
-              <w:t>talha.motorTranslacao</w:t>
+            <w:r>
+              <w:rPr>
+                <w:sz w:val="20"/>
+                <w:szCs w:val="20"/>
+              </w:rPr>
+              <w:t>talha.fimCursoSobe</w:t>
             </w:r>
             <w:proofErr w:type="spellEnd"/>
-            <w:proofErr w:type="gramEnd"/>
-            <w:r>
+            <w:r>
+              <w:rPr>
+                <w:sz w:val="20"/>
+                <w:szCs w:val="20"/>
+              </w:rPr>
               <w:t>}</w:t>
             </w:r>
+          </w:p>
+        </w:tc>
+        <w:tc>
+          <w:tcPr>
+            <w:tcW w:w="3881" w:type="dxa"/>
+            <w:vMerge/>
+          </w:tcPr>
+          <w:p>
+            <w:pPr>
+              <w:jc w:val="center"/>
+              <w:rPr>
+                <w:sz w:val="20"/>
+                <w:szCs w:val="20"/>
+              </w:rPr>
+            </w:pPr>
           </w:p>
         </w:tc>
       </w:tr>
@@ -765,37 +1751,77 @@
         </w:trPr>
         <w:tc>
           <w:tcPr>
-            <w:tcW w:w="4247" w:type="dxa"/>
-            <w:vAlign w:val="center"/>
-          </w:tcPr>
-          <w:p>
-            <w:r>
-              <w:t>Velocidade de translação</w:t>
-            </w:r>
-            <w:r>
-              <w:t>:</w:t>
-            </w:r>
-          </w:p>
-        </w:tc>
-        <w:tc>
-          <w:tcPr>
-            <w:tcW w:w="4247" w:type="dxa"/>
-            <w:vAlign w:val="center"/>
-          </w:tcPr>
-          <w:p>
-            <w:r>
+            <w:tcW w:w="3402" w:type="dxa"/>
+            <w:vAlign w:val="center"/>
+          </w:tcPr>
+          <w:p>
+            <w:pPr>
+              <w:jc w:val="right"/>
+              <w:rPr>
+                <w:sz w:val="20"/>
+                <w:szCs w:val="20"/>
+              </w:rPr>
+            </w:pPr>
+            <w:r>
+              <w:rPr>
+                <w:sz w:val="20"/>
+                <w:szCs w:val="20"/>
+              </w:rPr>
+              <w:t>Fim de curso direita/esquerda:</w:t>
+            </w:r>
+          </w:p>
+        </w:tc>
+        <w:tc>
+          <w:tcPr>
+            <w:tcW w:w="3174" w:type="dxa"/>
+            <w:vAlign w:val="center"/>
+          </w:tcPr>
+          <w:p>
+            <w:pPr>
+              <w:jc w:val="center"/>
+              <w:rPr>
+                <w:sz w:val="20"/>
+                <w:szCs w:val="20"/>
+              </w:rPr>
+            </w:pPr>
+            <w:r>
+              <w:rPr>
+                <w:sz w:val="20"/>
+                <w:szCs w:val="20"/>
+              </w:rPr>
               <w:t>{</w:t>
             </w:r>
             <w:proofErr w:type="spellStart"/>
-            <w:proofErr w:type="gramStart"/>
-            <w:r>
-              <w:t>talha.velTranslacaoPadrao</w:t>
+            <w:r>
+              <w:rPr>
+                <w:sz w:val="20"/>
+                <w:szCs w:val="20"/>
+              </w:rPr>
+              <w:t>config.fimCursoEsquerdaDireita</w:t>
             </w:r>
             <w:proofErr w:type="spellEnd"/>
-            <w:proofErr w:type="gramEnd"/>
-            <w:r>
+            <w:r>
+              <w:rPr>
+                <w:sz w:val="20"/>
+                <w:szCs w:val="20"/>
+              </w:rPr>
               <w:t>}</w:t>
             </w:r>
+          </w:p>
+        </w:tc>
+        <w:tc>
+          <w:tcPr>
+            <w:tcW w:w="3881" w:type="dxa"/>
+            <w:vMerge/>
+          </w:tcPr>
+          <w:p>
+            <w:pPr>
+              <w:jc w:val="center"/>
+              <w:rPr>
+                <w:sz w:val="20"/>
+                <w:szCs w:val="20"/>
+              </w:rPr>
+            </w:pPr>
           </w:p>
         </w:tc>
       </w:tr>
@@ -805,49 +1831,93 @@
         </w:trPr>
         <w:tc>
           <w:tcPr>
-            <w:tcW w:w="4247" w:type="dxa"/>
-            <w:vAlign w:val="center"/>
-          </w:tcPr>
-          <w:p>
-            <w:r>
-              <w:t>Freio no carro de translação</w:t>
-            </w:r>
-            <w:r>
-              <w:t>:</w:t>
-            </w:r>
-          </w:p>
-        </w:tc>
-        <w:tc>
-          <w:tcPr>
-            <w:tcW w:w="4247" w:type="dxa"/>
-            <w:vAlign w:val="center"/>
-          </w:tcPr>
-          <w:p>
-            <w:r>
+            <w:tcW w:w="3402" w:type="dxa"/>
+            <w:vAlign w:val="center"/>
+          </w:tcPr>
+          <w:p>
+            <w:pPr>
+              <w:jc w:val="right"/>
+              <w:rPr>
+                <w:sz w:val="20"/>
+                <w:szCs w:val="20"/>
+              </w:rPr>
+            </w:pPr>
+            <w:r>
+              <w:rPr>
+                <w:sz w:val="20"/>
+                <w:szCs w:val="20"/>
+              </w:rPr>
               <w:t>{</w:t>
             </w:r>
             <w:proofErr w:type="spellStart"/>
-            <w:proofErr w:type="gramStart"/>
-            <w:r>
-              <w:t>talha</w:t>
-            </w:r>
-            <w:r>
-              <w:t>.</w:t>
-            </w:r>
-            <w:r>
-              <w:t>fre</w:t>
-            </w:r>
-            <w:r>
-              <w:t>i</w:t>
-            </w:r>
-            <w:r>
-              <w:t>oNoCarroTranslacao</w:t>
+            <w:r>
+              <w:rPr>
+                <w:sz w:val="20"/>
+                <w:szCs w:val="20"/>
+              </w:rPr>
+              <w:t>dados.correnteCabo</w:t>
             </w:r>
             <w:proofErr w:type="spellEnd"/>
-            <w:proofErr w:type="gramEnd"/>
-            <w:r>
+            <w:r>
+              <w:rPr>
+                <w:sz w:val="20"/>
+                <w:szCs w:val="20"/>
+              </w:rPr>
+              <w:t>}:</w:t>
+            </w:r>
+          </w:p>
+        </w:tc>
+        <w:tc>
+          <w:tcPr>
+            <w:tcW w:w="3174" w:type="dxa"/>
+            <w:vAlign w:val="center"/>
+          </w:tcPr>
+          <w:p>
+            <w:pPr>
+              <w:jc w:val="center"/>
+              <w:rPr>
+                <w:sz w:val="20"/>
+                <w:szCs w:val="20"/>
+              </w:rPr>
+            </w:pPr>
+            <w:r>
+              <w:rPr>
+                <w:sz w:val="20"/>
+                <w:szCs w:val="20"/>
+              </w:rPr>
+              <w:t>{</w:t>
+            </w:r>
+            <w:proofErr w:type="spellStart"/>
+            <w:r>
+              <w:rPr>
+                <w:sz w:val="20"/>
+                <w:szCs w:val="20"/>
+              </w:rPr>
+              <w:t>config.guiaCaboAco</w:t>
+            </w:r>
+            <w:proofErr w:type="spellEnd"/>
+            <w:r>
+              <w:rPr>
+                <w:sz w:val="20"/>
+                <w:szCs w:val="20"/>
+              </w:rPr>
               <w:t>}</w:t>
             </w:r>
+          </w:p>
+        </w:tc>
+        <w:tc>
+          <w:tcPr>
+            <w:tcW w:w="3881" w:type="dxa"/>
+            <w:vMerge/>
+          </w:tcPr>
+          <w:p>
+            <w:pPr>
+              <w:jc w:val="center"/>
+              <w:rPr>
+                <w:sz w:val="20"/>
+                <w:szCs w:val="20"/>
+              </w:rPr>
+            </w:pPr>
           </w:p>
         </w:tc>
       </w:tr>
@@ -857,192 +1927,101 @@
         </w:trPr>
         <w:tc>
           <w:tcPr>
-            <w:tcW w:w="4247" w:type="dxa"/>
-            <w:vAlign w:val="center"/>
-          </w:tcPr>
-          <w:p>
-            <w:r>
-              <w:t>Fim de curso sobe/desce</w:t>
-            </w:r>
-            <w:r>
-              <w:t>:</w:t>
-            </w:r>
-          </w:p>
-        </w:tc>
-        <w:tc>
-          <w:tcPr>
-            <w:tcW w:w="4247" w:type="dxa"/>
-            <w:vAlign w:val="center"/>
-          </w:tcPr>
-          <w:p>
-            <w:r>
+            <w:tcW w:w="3402" w:type="dxa"/>
+            <w:vAlign w:val="center"/>
+          </w:tcPr>
+          <w:p>
+            <w:pPr>
+              <w:jc w:val="right"/>
+              <w:rPr>
+                <w:sz w:val="20"/>
+                <w:szCs w:val="20"/>
+              </w:rPr>
+            </w:pPr>
+            <w:r>
+              <w:rPr>
+                <w:sz w:val="20"/>
+                <w:szCs w:val="20"/>
+              </w:rPr>
+              <w:t>Célula de carga:</w:t>
+            </w:r>
+          </w:p>
+        </w:tc>
+        <w:tc>
+          <w:tcPr>
+            <w:tcW w:w="3174" w:type="dxa"/>
+            <w:vAlign w:val="center"/>
+          </w:tcPr>
+          <w:p>
+            <w:pPr>
+              <w:jc w:val="center"/>
+              <w:rPr>
+                <w:sz w:val="20"/>
+                <w:szCs w:val="20"/>
+              </w:rPr>
+            </w:pPr>
+            <w:r>
+              <w:rPr>
+                <w:sz w:val="20"/>
+                <w:szCs w:val="20"/>
+              </w:rPr>
               <w:t>{</w:t>
             </w:r>
             <w:proofErr w:type="spellStart"/>
-            <w:proofErr w:type="gramStart"/>
-            <w:r>
-              <w:t>talha.fimCursoSobe</w:t>
+            <w:r>
+              <w:rPr>
+                <w:sz w:val="20"/>
+                <w:szCs w:val="20"/>
+              </w:rPr>
+              <w:t>config.celulaCarga</w:t>
             </w:r>
             <w:proofErr w:type="spellEnd"/>
-            <w:proofErr w:type="gramEnd"/>
-            <w:r>
+            <w:r>
+              <w:rPr>
+                <w:sz w:val="20"/>
+                <w:szCs w:val="20"/>
+              </w:rPr>
               <w:t>}</w:t>
             </w:r>
           </w:p>
         </w:tc>
-      </w:tr>
-      <w:tr>
-        <w:trPr>
-          <w:trHeight w:val="397"/>
-        </w:trPr>
-        <w:tc>
-          <w:tcPr>
-            <w:tcW w:w="4247" w:type="dxa"/>
-            <w:vAlign w:val="center"/>
-          </w:tcPr>
-          <w:p>
-            <w:r>
-              <w:t>Fim de curso direita/esquerda</w:t>
-            </w:r>
-            <w:r>
-              <w:t>:</w:t>
-            </w:r>
-          </w:p>
-        </w:tc>
-        <w:tc>
-          <w:tcPr>
-            <w:tcW w:w="4247" w:type="dxa"/>
-            <w:vAlign w:val="center"/>
-          </w:tcPr>
-          <w:p>
-            <w:r>
-              <w:t>{</w:t>
-            </w:r>
-            <w:proofErr w:type="spellStart"/>
-            <w:proofErr w:type="gramStart"/>
-            <w:r>
-              <w:t>config</w:t>
-            </w:r>
-            <w:r>
-              <w:t>.</w:t>
-            </w:r>
-            <w:r>
-              <w:t>fimCursoEsquerdaDireita</w:t>
-            </w:r>
-            <w:proofErr w:type="spellEnd"/>
-            <w:proofErr w:type="gramEnd"/>
-            <w:r>
-              <w:t>}</w:t>
-            </w:r>
-          </w:p>
-        </w:tc>
-      </w:tr>
-      <w:tr>
-        <w:trPr>
-          <w:trHeight w:val="397"/>
-        </w:trPr>
-        <w:tc>
-          <w:tcPr>
-            <w:tcW w:w="4247" w:type="dxa"/>
-            <w:vAlign w:val="center"/>
-          </w:tcPr>
-          <w:p>
-            <w:r>
-              <w:t>{</w:t>
-            </w:r>
-            <w:proofErr w:type="spellStart"/>
-            <w:proofErr w:type="gramStart"/>
-            <w:r>
-              <w:t>dados.</w:t>
-            </w:r>
-            <w:r>
-              <w:t>correnteCabo</w:t>
-            </w:r>
-            <w:proofErr w:type="spellEnd"/>
-            <w:proofErr w:type="gramEnd"/>
-            <w:r>
-              <w:t>}:</w:t>
-            </w:r>
-          </w:p>
-        </w:tc>
-        <w:tc>
-          <w:tcPr>
-            <w:tcW w:w="4247" w:type="dxa"/>
-            <w:vAlign w:val="center"/>
-          </w:tcPr>
-          <w:p>
-            <w:r>
-              <w:t>{</w:t>
-            </w:r>
-            <w:proofErr w:type="spellStart"/>
-            <w:proofErr w:type="gramStart"/>
-            <w:r>
-              <w:t>config</w:t>
-            </w:r>
-            <w:r>
-              <w:t>.</w:t>
-            </w:r>
-            <w:r>
-              <w:t>guiaCaboAco</w:t>
-            </w:r>
-            <w:proofErr w:type="spellEnd"/>
-            <w:proofErr w:type="gramEnd"/>
-            <w:r>
-              <w:t>}</w:t>
-            </w:r>
-          </w:p>
-        </w:tc>
-      </w:tr>
-      <w:tr>
-        <w:trPr>
-          <w:trHeight w:val="397"/>
-        </w:trPr>
-        <w:tc>
-          <w:tcPr>
-            <w:tcW w:w="4247" w:type="dxa"/>
-            <w:vAlign w:val="center"/>
-          </w:tcPr>
-          <w:p>
-            <w:r>
-              <w:t>Célula de carga</w:t>
-            </w:r>
-            <w:r>
-              <w:t>:</w:t>
-            </w:r>
-          </w:p>
-        </w:tc>
-        <w:tc>
-          <w:tcPr>
-            <w:tcW w:w="4247" w:type="dxa"/>
-            <w:vAlign w:val="center"/>
-          </w:tcPr>
-          <w:p>
-            <w:r>
-              <w:t>{</w:t>
-            </w:r>
-            <w:proofErr w:type="spellStart"/>
-            <w:proofErr w:type="gramStart"/>
-            <w:r>
-              <w:t>config</w:t>
-            </w:r>
-            <w:r>
-              <w:t>.</w:t>
-            </w:r>
-            <w:r>
-              <w:t>celulaCarga</w:t>
-            </w:r>
-            <w:proofErr w:type="spellEnd"/>
-            <w:proofErr w:type="gramEnd"/>
-            <w:r>
-              <w:t>}</w:t>
-            </w:r>
+        <w:tc>
+          <w:tcPr>
+            <w:tcW w:w="3881" w:type="dxa"/>
+            <w:vMerge/>
+          </w:tcPr>
+          <w:p>
+            <w:pPr>
+              <w:jc w:val="center"/>
+              <w:rPr>
+                <w:sz w:val="20"/>
+                <w:szCs w:val="20"/>
+              </w:rPr>
+            </w:pPr>
           </w:p>
         </w:tc>
       </w:tr>
     </w:tbl>
-    <w:p/>
     <w:p>
+      <w:pPr>
+        <w:rPr>
+          <w:sz w:val="20"/>
+          <w:szCs w:val="20"/>
+        </w:rPr>
+      </w:pPr>
+    </w:p>
+    <w:p>
+      <w:pPr>
+        <w:rPr>
+          <w:sz w:val="20"/>
+          <w:szCs w:val="20"/>
+        </w:rPr>
+      </w:pPr>
       <w:r>
+        <w:rPr>
+          <w:sz w:val="20"/>
+          <w:szCs w:val="20"/>
+        </w:rPr>
         <w:t>Painel de Comando</w:t>
       </w:r>
     </w:p>
@@ -1061,8 +2040,8 @@
         <w:tblLook w:val="04A0" w:firstRow="1" w:lastRow="0" w:firstColumn="1" w:lastColumn="0" w:noHBand="0" w:noVBand="1"/>
       </w:tblPr>
       <w:tblGrid>
-        <w:gridCol w:w="4247"/>
-        <w:gridCol w:w="4247"/>
+        <w:gridCol w:w="3402"/>
+        <w:gridCol w:w="3191"/>
       </w:tblGrid>
       <w:tr>
         <w:trPr>
@@ -1070,41 +2049,74 @@
         </w:trPr>
         <w:tc>
           <w:tcPr>
-            <w:tcW w:w="4247" w:type="dxa"/>
-            <w:vAlign w:val="center"/>
-          </w:tcPr>
-          <w:p>
-            <w:r>
+            <w:tcW w:w="3402" w:type="dxa"/>
+            <w:vAlign w:val="center"/>
+          </w:tcPr>
+          <w:p>
+            <w:pPr>
+              <w:jc w:val="right"/>
+              <w:rPr>
+                <w:sz w:val="20"/>
+                <w:szCs w:val="20"/>
+              </w:rPr>
+            </w:pPr>
+            <w:r>
+              <w:rPr>
+                <w:sz w:val="20"/>
+                <w:szCs w:val="20"/>
+              </w:rPr>
+              <w:t>Tipo:</w:t>
+            </w:r>
+          </w:p>
+        </w:tc>
+        <w:tc>
+          <w:tcPr>
+            <w:tcW w:w="3191" w:type="dxa"/>
+            <w:vAlign w:val="center"/>
+          </w:tcPr>
+          <w:p>
+            <w:pPr>
+              <w:jc w:val="center"/>
+              <w:rPr>
+                <w:sz w:val="20"/>
+                <w:szCs w:val="20"/>
+              </w:rPr>
+            </w:pPr>
+            <w:r>
+              <w:rPr>
+                <w:sz w:val="20"/>
+                <w:szCs w:val="20"/>
+              </w:rPr>
+              <w:t>{</w:t>
+            </w:r>
+            <w:proofErr w:type="spellStart"/>
+            <w:r>
+              <w:rPr>
+                <w:sz w:val="20"/>
+                <w:szCs w:val="20"/>
+              </w:rPr>
+              <w:t>dados.</w:t>
+            </w:r>
+            <w:r>
+              <w:rPr>
+                <w:sz w:val="20"/>
+                <w:szCs w:val="20"/>
+              </w:rPr>
+              <w:t>painelComando</w:t>
+            </w:r>
+            <w:r>
+              <w:rPr>
+                <w:sz w:val="20"/>
+                <w:szCs w:val="20"/>
+              </w:rPr>
               <w:t>Tipo</w:t>
             </w:r>
-            <w:r>
-              <w:t>:</w:t>
-            </w:r>
-          </w:p>
-        </w:tc>
-        <w:tc>
-          <w:tcPr>
-            <w:tcW w:w="4247" w:type="dxa"/>
-            <w:vAlign w:val="center"/>
-          </w:tcPr>
-          <w:p>
-            <w:r>
-              <w:t>{</w:t>
-            </w:r>
-            <w:proofErr w:type="spellStart"/>
-            <w:proofErr w:type="gramStart"/>
-            <w:r>
-              <w:t>dados.</w:t>
-            </w:r>
-            <w:r>
-              <w:t>painelComando</w:t>
-            </w:r>
-            <w:r>
-              <w:t>Tipo</w:t>
-            </w:r>
             <w:proofErr w:type="spellEnd"/>
-            <w:proofErr w:type="gramEnd"/>
-            <w:r>
+            <w:r>
+              <w:rPr>
+                <w:sz w:val="20"/>
+                <w:szCs w:val="20"/>
+              </w:rPr>
               <w:t>}</w:t>
             </w:r>
           </w:p>
@@ -1116,38 +2128,67 @@
         </w:trPr>
         <w:tc>
           <w:tcPr>
-            <w:tcW w:w="4247" w:type="dxa"/>
-            <w:vAlign w:val="center"/>
-          </w:tcPr>
-          <w:p>
-            <w:r>
-              <w:t>Sobe/Desce</w:t>
-            </w:r>
-            <w:r>
-              <w:t>:</w:t>
-            </w:r>
-          </w:p>
-        </w:tc>
-        <w:tc>
-          <w:tcPr>
-            <w:tcW w:w="4247" w:type="dxa"/>
-            <w:vAlign w:val="center"/>
-          </w:tcPr>
-          <w:p>
-            <w:r>
+            <w:tcW w:w="3402" w:type="dxa"/>
+            <w:vAlign w:val="center"/>
+          </w:tcPr>
+          <w:p>
+            <w:pPr>
+              <w:jc w:val="right"/>
+              <w:rPr>
+                <w:sz w:val="20"/>
+                <w:szCs w:val="20"/>
+              </w:rPr>
+            </w:pPr>
+            <w:r>
+              <w:rPr>
+                <w:sz w:val="20"/>
+                <w:szCs w:val="20"/>
+              </w:rPr>
+              <w:t>Sobe/Desce:</w:t>
+            </w:r>
+          </w:p>
+        </w:tc>
+        <w:tc>
+          <w:tcPr>
+            <w:tcW w:w="3191" w:type="dxa"/>
+            <w:vAlign w:val="center"/>
+          </w:tcPr>
+          <w:p>
+            <w:pPr>
+              <w:jc w:val="center"/>
+              <w:rPr>
+                <w:sz w:val="20"/>
+                <w:szCs w:val="20"/>
+              </w:rPr>
+            </w:pPr>
+            <w:r>
+              <w:rPr>
+                <w:sz w:val="20"/>
+                <w:szCs w:val="20"/>
+              </w:rPr>
               <w:t>{</w:t>
             </w:r>
             <w:proofErr w:type="spellStart"/>
-            <w:proofErr w:type="gramStart"/>
-            <w:r>
+            <w:r>
+              <w:rPr>
+                <w:sz w:val="20"/>
+                <w:szCs w:val="20"/>
+              </w:rPr>
               <w:t>dados.</w:t>
             </w:r>
             <w:r>
+              <w:rPr>
+                <w:sz w:val="20"/>
+                <w:szCs w:val="20"/>
+              </w:rPr>
               <w:t>sobeDesce</w:t>
             </w:r>
             <w:proofErr w:type="spellEnd"/>
-            <w:proofErr w:type="gramEnd"/>
-            <w:r>
+            <w:r>
+              <w:rPr>
+                <w:sz w:val="20"/>
+                <w:szCs w:val="20"/>
+              </w:rPr>
               <w:t>}</w:t>
             </w:r>
           </w:p>
@@ -1159,38 +2200,67 @@
         </w:trPr>
         <w:tc>
           <w:tcPr>
-            <w:tcW w:w="4247" w:type="dxa"/>
-            <w:vAlign w:val="center"/>
-          </w:tcPr>
-          <w:p>
-            <w:r>
-              <w:t>Direita/Esquerda</w:t>
-            </w:r>
-            <w:r>
-              <w:t>:</w:t>
-            </w:r>
-          </w:p>
-        </w:tc>
-        <w:tc>
-          <w:tcPr>
-            <w:tcW w:w="4247" w:type="dxa"/>
-            <w:vAlign w:val="center"/>
-          </w:tcPr>
-          <w:p>
-            <w:r>
+            <w:tcW w:w="3402" w:type="dxa"/>
+            <w:vAlign w:val="center"/>
+          </w:tcPr>
+          <w:p>
+            <w:pPr>
+              <w:jc w:val="right"/>
+              <w:rPr>
+                <w:sz w:val="20"/>
+                <w:szCs w:val="20"/>
+              </w:rPr>
+            </w:pPr>
+            <w:r>
+              <w:rPr>
+                <w:sz w:val="20"/>
+                <w:szCs w:val="20"/>
+              </w:rPr>
+              <w:t>Direita/Esquerda:</w:t>
+            </w:r>
+          </w:p>
+        </w:tc>
+        <w:tc>
+          <w:tcPr>
+            <w:tcW w:w="3191" w:type="dxa"/>
+            <w:vAlign w:val="center"/>
+          </w:tcPr>
+          <w:p>
+            <w:pPr>
+              <w:jc w:val="center"/>
+              <w:rPr>
+                <w:sz w:val="20"/>
+                <w:szCs w:val="20"/>
+              </w:rPr>
+            </w:pPr>
+            <w:r>
+              <w:rPr>
+                <w:sz w:val="20"/>
+                <w:szCs w:val="20"/>
+              </w:rPr>
               <w:t>{</w:t>
             </w:r>
             <w:proofErr w:type="spellStart"/>
-            <w:proofErr w:type="gramStart"/>
-            <w:r>
+            <w:r>
+              <w:rPr>
+                <w:sz w:val="20"/>
+                <w:szCs w:val="20"/>
+              </w:rPr>
               <w:t>dados.</w:t>
             </w:r>
             <w:r>
+              <w:rPr>
+                <w:sz w:val="20"/>
+                <w:szCs w:val="20"/>
+              </w:rPr>
               <w:t>direitaEsquerda</w:t>
             </w:r>
             <w:proofErr w:type="spellEnd"/>
-            <w:proofErr w:type="gramEnd"/>
-            <w:r>
+            <w:r>
+              <w:rPr>
+                <w:sz w:val="20"/>
+                <w:szCs w:val="20"/>
+              </w:rPr>
               <w:t>}</w:t>
             </w:r>
           </w:p>
@@ -1202,44 +2272,81 @@
         </w:trPr>
         <w:tc>
           <w:tcPr>
-            <w:tcW w:w="4247" w:type="dxa"/>
-            <w:vAlign w:val="center"/>
-          </w:tcPr>
-          <w:p>
-            <w:r>
-              <w:t>Frente/Atrás</w:t>
-            </w:r>
-            <w:r>
-              <w:t>:</w:t>
-            </w:r>
-          </w:p>
-        </w:tc>
-        <w:tc>
-          <w:tcPr>
-            <w:tcW w:w="4247" w:type="dxa"/>
-            <w:vAlign w:val="center"/>
-          </w:tcPr>
-          <w:p>
-            <w:r>
+            <w:tcW w:w="3402" w:type="dxa"/>
+            <w:vAlign w:val="center"/>
+          </w:tcPr>
+          <w:p>
+            <w:pPr>
+              <w:jc w:val="right"/>
+              <w:rPr>
+                <w:sz w:val="20"/>
+                <w:szCs w:val="20"/>
+              </w:rPr>
+            </w:pPr>
+            <w:r>
+              <w:rPr>
+                <w:sz w:val="20"/>
+                <w:szCs w:val="20"/>
+              </w:rPr>
+              <w:t>Frente/Atrás:</w:t>
+            </w:r>
+          </w:p>
+        </w:tc>
+        <w:tc>
+          <w:tcPr>
+            <w:tcW w:w="3191" w:type="dxa"/>
+            <w:vAlign w:val="center"/>
+          </w:tcPr>
+          <w:p>
+            <w:pPr>
+              <w:jc w:val="center"/>
+              <w:rPr>
+                <w:sz w:val="20"/>
+                <w:szCs w:val="20"/>
+              </w:rPr>
+            </w:pPr>
+            <w:r>
+              <w:rPr>
+                <w:sz w:val="20"/>
+                <w:szCs w:val="20"/>
+              </w:rPr>
               <w:t>{</w:t>
             </w:r>
             <w:proofErr w:type="spellStart"/>
-            <w:proofErr w:type="gramStart"/>
-            <w:r>
+            <w:r>
+              <w:rPr>
+                <w:sz w:val="20"/>
+                <w:szCs w:val="20"/>
+              </w:rPr>
               <w:t>dados.</w:t>
             </w:r>
             <w:r>
+              <w:rPr>
+                <w:sz w:val="20"/>
+                <w:szCs w:val="20"/>
+              </w:rPr>
               <w:t>frente</w:t>
             </w:r>
             <w:r>
+              <w:rPr>
+                <w:sz w:val="20"/>
+                <w:szCs w:val="20"/>
+              </w:rPr>
               <w:t>T</w:t>
             </w:r>
             <w:r>
+              <w:rPr>
+                <w:sz w:val="20"/>
+                <w:szCs w:val="20"/>
+              </w:rPr>
               <w:t>ras</w:t>
             </w:r>
             <w:proofErr w:type="spellEnd"/>
-            <w:proofErr w:type="gramEnd"/>
-            <w:r>
+            <w:r>
+              <w:rPr>
+                <w:sz w:val="20"/>
+                <w:szCs w:val="20"/>
+              </w:rPr>
               <w:t>}</w:t>
             </w:r>
           </w:p>
@@ -1251,39 +2358,67 @@
         </w:trPr>
         <w:tc>
           <w:tcPr>
-            <w:tcW w:w="4247" w:type="dxa"/>
-            <w:vAlign w:val="center"/>
-          </w:tcPr>
-          <w:p>
-            <w:r>
-              <w:lastRenderedPageBreak/>
-              <w:t>Potência do Motor da Ponte</w:t>
-            </w:r>
-            <w:r>
-              <w:t>:</w:t>
-            </w:r>
-          </w:p>
-        </w:tc>
-        <w:tc>
-          <w:tcPr>
-            <w:tcW w:w="4247" w:type="dxa"/>
-            <w:vAlign w:val="center"/>
-          </w:tcPr>
-          <w:p>
-            <w:r>
+            <w:tcW w:w="3402" w:type="dxa"/>
+            <w:vAlign w:val="center"/>
+          </w:tcPr>
+          <w:p>
+            <w:pPr>
+              <w:jc w:val="right"/>
+              <w:rPr>
+                <w:sz w:val="20"/>
+                <w:szCs w:val="20"/>
+              </w:rPr>
+            </w:pPr>
+            <w:r>
+              <w:rPr>
+                <w:sz w:val="20"/>
+                <w:szCs w:val="20"/>
+              </w:rPr>
+              <w:t>Potência do Motor da Ponte:</w:t>
+            </w:r>
+          </w:p>
+        </w:tc>
+        <w:tc>
+          <w:tcPr>
+            <w:tcW w:w="3191" w:type="dxa"/>
+            <w:vAlign w:val="center"/>
+          </w:tcPr>
+          <w:p>
+            <w:pPr>
+              <w:jc w:val="center"/>
+              <w:rPr>
+                <w:sz w:val="20"/>
+                <w:szCs w:val="20"/>
+              </w:rPr>
+            </w:pPr>
+            <w:r>
+              <w:rPr>
+                <w:sz w:val="20"/>
+                <w:szCs w:val="20"/>
+              </w:rPr>
               <w:t>{</w:t>
             </w:r>
             <w:proofErr w:type="spellStart"/>
-            <w:proofErr w:type="gramStart"/>
-            <w:r>
+            <w:r>
+              <w:rPr>
+                <w:sz w:val="20"/>
+                <w:szCs w:val="20"/>
+              </w:rPr>
               <w:t>dados.</w:t>
             </w:r>
             <w:r>
+              <w:rPr>
+                <w:sz w:val="20"/>
+                <w:szCs w:val="20"/>
+              </w:rPr>
               <w:t>potenciaMotorPonte</w:t>
             </w:r>
             <w:proofErr w:type="spellEnd"/>
-            <w:proofErr w:type="gramEnd"/>
-            <w:r>
+            <w:r>
+              <w:rPr>
+                <w:sz w:val="20"/>
+                <w:szCs w:val="20"/>
+              </w:rPr>
               <w:t>}</w:t>
             </w:r>
           </w:p>
@@ -1295,38 +2430,67 @@
         </w:trPr>
         <w:tc>
           <w:tcPr>
-            <w:tcW w:w="4247" w:type="dxa"/>
-            <w:vAlign w:val="center"/>
-          </w:tcPr>
-          <w:p>
-            <w:r>
-              <w:t>Tensão de comando</w:t>
-            </w:r>
-            <w:r>
-              <w:t>:</w:t>
-            </w:r>
-          </w:p>
-        </w:tc>
-        <w:tc>
-          <w:tcPr>
-            <w:tcW w:w="4247" w:type="dxa"/>
-            <w:vAlign w:val="center"/>
-          </w:tcPr>
-          <w:p>
-            <w:r>
+            <w:tcW w:w="3402" w:type="dxa"/>
+            <w:vAlign w:val="center"/>
+          </w:tcPr>
+          <w:p>
+            <w:pPr>
+              <w:jc w:val="right"/>
+              <w:rPr>
+                <w:sz w:val="20"/>
+                <w:szCs w:val="20"/>
+              </w:rPr>
+            </w:pPr>
+            <w:r>
+              <w:rPr>
+                <w:sz w:val="20"/>
+                <w:szCs w:val="20"/>
+              </w:rPr>
+              <w:t>Tensão de comando:</w:t>
+            </w:r>
+          </w:p>
+        </w:tc>
+        <w:tc>
+          <w:tcPr>
+            <w:tcW w:w="3191" w:type="dxa"/>
+            <w:vAlign w:val="center"/>
+          </w:tcPr>
+          <w:p>
+            <w:pPr>
+              <w:jc w:val="center"/>
+              <w:rPr>
+                <w:sz w:val="20"/>
+                <w:szCs w:val="20"/>
+              </w:rPr>
+            </w:pPr>
+            <w:r>
+              <w:rPr>
+                <w:sz w:val="20"/>
+                <w:szCs w:val="20"/>
+              </w:rPr>
               <w:t>{</w:t>
             </w:r>
             <w:proofErr w:type="spellStart"/>
-            <w:proofErr w:type="gramStart"/>
-            <w:r>
+            <w:r>
+              <w:rPr>
+                <w:sz w:val="20"/>
+                <w:szCs w:val="20"/>
+              </w:rPr>
               <w:t>dados.</w:t>
             </w:r>
             <w:r>
+              <w:rPr>
+                <w:sz w:val="20"/>
+                <w:szCs w:val="20"/>
+              </w:rPr>
               <w:t>tensaoComando</w:t>
             </w:r>
             <w:proofErr w:type="spellEnd"/>
-            <w:proofErr w:type="gramEnd"/>
-            <w:r>
+            <w:r>
+              <w:rPr>
+                <w:sz w:val="20"/>
+                <w:szCs w:val="20"/>
+              </w:rPr>
               <w:t>}</w:t>
             </w:r>
           </w:p>
@@ -1338,38 +2502,67 @@
         </w:trPr>
         <w:tc>
           <w:tcPr>
-            <w:tcW w:w="4247" w:type="dxa"/>
-            <w:vAlign w:val="center"/>
-          </w:tcPr>
-          <w:p>
-            <w:r>
-              <w:t>Tensão de trabalho</w:t>
-            </w:r>
-            <w:r>
-              <w:t>:</w:t>
-            </w:r>
-          </w:p>
-        </w:tc>
-        <w:tc>
-          <w:tcPr>
-            <w:tcW w:w="4247" w:type="dxa"/>
-            <w:vAlign w:val="center"/>
-          </w:tcPr>
-          <w:p>
-            <w:r>
+            <w:tcW w:w="3402" w:type="dxa"/>
+            <w:vAlign w:val="center"/>
+          </w:tcPr>
+          <w:p>
+            <w:pPr>
+              <w:jc w:val="right"/>
+              <w:rPr>
+                <w:sz w:val="20"/>
+                <w:szCs w:val="20"/>
+              </w:rPr>
+            </w:pPr>
+            <w:r>
+              <w:rPr>
+                <w:sz w:val="20"/>
+                <w:szCs w:val="20"/>
+              </w:rPr>
+              <w:t>Tensão de trabalho:</w:t>
+            </w:r>
+          </w:p>
+        </w:tc>
+        <w:tc>
+          <w:tcPr>
+            <w:tcW w:w="3191" w:type="dxa"/>
+            <w:vAlign w:val="center"/>
+          </w:tcPr>
+          <w:p>
+            <w:pPr>
+              <w:jc w:val="center"/>
+              <w:rPr>
+                <w:sz w:val="20"/>
+                <w:szCs w:val="20"/>
+              </w:rPr>
+            </w:pPr>
+            <w:r>
+              <w:rPr>
+                <w:sz w:val="20"/>
+                <w:szCs w:val="20"/>
+              </w:rPr>
               <w:t>{</w:t>
             </w:r>
             <w:proofErr w:type="spellStart"/>
-            <w:proofErr w:type="gramStart"/>
-            <w:r>
+            <w:r>
+              <w:rPr>
+                <w:sz w:val="20"/>
+                <w:szCs w:val="20"/>
+              </w:rPr>
               <w:t>dados.</w:t>
             </w:r>
             <w:r>
+              <w:rPr>
+                <w:sz w:val="20"/>
+                <w:szCs w:val="20"/>
+              </w:rPr>
               <w:t>tensaoTrabalho</w:t>
             </w:r>
             <w:proofErr w:type="spellEnd"/>
-            <w:proofErr w:type="gramEnd"/>
-            <w:r>
+            <w:r>
+              <w:rPr>
+                <w:sz w:val="20"/>
+                <w:szCs w:val="20"/>
+              </w:rPr>
               <w:t>}</w:t>
             </w:r>
           </w:p>
@@ -1381,38 +2574,67 @@
         </w:trPr>
         <w:tc>
           <w:tcPr>
-            <w:tcW w:w="4247" w:type="dxa"/>
-            <w:vAlign w:val="center"/>
-          </w:tcPr>
-          <w:p>
-            <w:r>
-              <w:t>Botoeira</w:t>
-            </w:r>
-            <w:r>
-              <w:t>:</w:t>
-            </w:r>
-          </w:p>
-        </w:tc>
-        <w:tc>
-          <w:tcPr>
-            <w:tcW w:w="4247" w:type="dxa"/>
-            <w:vAlign w:val="center"/>
-          </w:tcPr>
-          <w:p>
-            <w:r>
+            <w:tcW w:w="3402" w:type="dxa"/>
+            <w:vAlign w:val="center"/>
+          </w:tcPr>
+          <w:p>
+            <w:pPr>
+              <w:jc w:val="right"/>
+              <w:rPr>
+                <w:sz w:val="20"/>
+                <w:szCs w:val="20"/>
+              </w:rPr>
+            </w:pPr>
+            <w:r>
+              <w:rPr>
+                <w:sz w:val="20"/>
+                <w:szCs w:val="20"/>
+              </w:rPr>
+              <w:t>Botoeira:</w:t>
+            </w:r>
+          </w:p>
+        </w:tc>
+        <w:tc>
+          <w:tcPr>
+            <w:tcW w:w="3191" w:type="dxa"/>
+            <w:vAlign w:val="center"/>
+          </w:tcPr>
+          <w:p>
+            <w:pPr>
+              <w:jc w:val="center"/>
+              <w:rPr>
+                <w:sz w:val="20"/>
+                <w:szCs w:val="20"/>
+              </w:rPr>
+            </w:pPr>
+            <w:r>
+              <w:rPr>
+                <w:sz w:val="20"/>
+                <w:szCs w:val="20"/>
+              </w:rPr>
               <w:t>{</w:t>
             </w:r>
             <w:proofErr w:type="spellStart"/>
-            <w:proofErr w:type="gramStart"/>
-            <w:r>
+            <w:r>
+              <w:rPr>
+                <w:sz w:val="20"/>
+                <w:szCs w:val="20"/>
+              </w:rPr>
               <w:t>dados.</w:t>
             </w:r>
             <w:r>
+              <w:rPr>
+                <w:sz w:val="20"/>
+                <w:szCs w:val="20"/>
+              </w:rPr>
               <w:t>botoeira</w:t>
             </w:r>
             <w:proofErr w:type="spellEnd"/>
-            <w:proofErr w:type="gramEnd"/>
-            <w:r>
+            <w:r>
+              <w:rPr>
+                <w:sz w:val="20"/>
+                <w:szCs w:val="20"/>
+              </w:rPr>
               <w:t>}</w:t>
             </w:r>
           </w:p>
@@ -1424,38 +2646,67 @@
         </w:trPr>
         <w:tc>
           <w:tcPr>
-            <w:tcW w:w="4247" w:type="dxa"/>
-            <w:vAlign w:val="center"/>
-          </w:tcPr>
-          <w:p>
-            <w:r>
-              <w:t>Controle Remoto</w:t>
-            </w:r>
-            <w:r>
-              <w:t>:</w:t>
-            </w:r>
-          </w:p>
-        </w:tc>
-        <w:tc>
-          <w:tcPr>
-            <w:tcW w:w="4247" w:type="dxa"/>
-            <w:vAlign w:val="center"/>
-          </w:tcPr>
-          <w:p>
-            <w:r>
+            <w:tcW w:w="3402" w:type="dxa"/>
+            <w:vAlign w:val="center"/>
+          </w:tcPr>
+          <w:p>
+            <w:pPr>
+              <w:jc w:val="right"/>
+              <w:rPr>
+                <w:sz w:val="20"/>
+                <w:szCs w:val="20"/>
+              </w:rPr>
+            </w:pPr>
+            <w:r>
+              <w:rPr>
+                <w:sz w:val="20"/>
+                <w:szCs w:val="20"/>
+              </w:rPr>
+              <w:t>Controle Remoto:</w:t>
+            </w:r>
+          </w:p>
+        </w:tc>
+        <w:tc>
+          <w:tcPr>
+            <w:tcW w:w="3191" w:type="dxa"/>
+            <w:vAlign w:val="center"/>
+          </w:tcPr>
+          <w:p>
+            <w:pPr>
+              <w:jc w:val="center"/>
+              <w:rPr>
+                <w:sz w:val="20"/>
+                <w:szCs w:val="20"/>
+              </w:rPr>
+            </w:pPr>
+            <w:r>
+              <w:rPr>
+                <w:sz w:val="20"/>
+                <w:szCs w:val="20"/>
+              </w:rPr>
               <w:t>{</w:t>
             </w:r>
             <w:proofErr w:type="spellStart"/>
-            <w:proofErr w:type="gramStart"/>
-            <w:r>
+            <w:r>
+              <w:rPr>
+                <w:sz w:val="20"/>
+                <w:szCs w:val="20"/>
+              </w:rPr>
               <w:t>dados.</w:t>
             </w:r>
             <w:r>
+              <w:rPr>
+                <w:sz w:val="20"/>
+                <w:szCs w:val="20"/>
+              </w:rPr>
               <w:t>controleRemoto</w:t>
             </w:r>
             <w:proofErr w:type="spellEnd"/>
-            <w:proofErr w:type="gramEnd"/>
-            <w:r>
+            <w:r>
+              <w:rPr>
+                <w:sz w:val="20"/>
+                <w:szCs w:val="20"/>
+              </w:rPr>
               <w:t>}</w:t>
             </w:r>
           </w:p>
@@ -1467,38 +2718,67 @@
         </w:trPr>
         <w:tc>
           <w:tcPr>
-            <w:tcW w:w="4247" w:type="dxa"/>
-            <w:vAlign w:val="center"/>
-          </w:tcPr>
-          <w:p>
-            <w:r>
-              <w:t>Transmissor Extra Controle Remoto</w:t>
-            </w:r>
-            <w:r>
-              <w:t>:</w:t>
-            </w:r>
-          </w:p>
-        </w:tc>
-        <w:tc>
-          <w:tcPr>
-            <w:tcW w:w="4247" w:type="dxa"/>
-            <w:vAlign w:val="center"/>
-          </w:tcPr>
-          <w:p>
-            <w:r>
+            <w:tcW w:w="3402" w:type="dxa"/>
+            <w:vAlign w:val="center"/>
+          </w:tcPr>
+          <w:p>
+            <w:pPr>
+              <w:jc w:val="right"/>
+              <w:rPr>
+                <w:sz w:val="20"/>
+                <w:szCs w:val="20"/>
+              </w:rPr>
+            </w:pPr>
+            <w:r>
+              <w:rPr>
+                <w:sz w:val="20"/>
+                <w:szCs w:val="20"/>
+              </w:rPr>
+              <w:t>Transmissor Extra Controle Remoto:</w:t>
+            </w:r>
+          </w:p>
+        </w:tc>
+        <w:tc>
+          <w:tcPr>
+            <w:tcW w:w="3191" w:type="dxa"/>
+            <w:vAlign w:val="center"/>
+          </w:tcPr>
+          <w:p>
+            <w:pPr>
+              <w:jc w:val="center"/>
+              <w:rPr>
+                <w:sz w:val="20"/>
+                <w:szCs w:val="20"/>
+              </w:rPr>
+            </w:pPr>
+            <w:r>
+              <w:rPr>
+                <w:sz w:val="20"/>
+                <w:szCs w:val="20"/>
+              </w:rPr>
               <w:t>{</w:t>
             </w:r>
             <w:proofErr w:type="spellStart"/>
-            <w:proofErr w:type="gramStart"/>
-            <w:r>
+            <w:r>
+              <w:rPr>
+                <w:sz w:val="20"/>
+                <w:szCs w:val="20"/>
+              </w:rPr>
               <w:t>dados.</w:t>
             </w:r>
             <w:r>
+              <w:rPr>
+                <w:sz w:val="20"/>
+                <w:szCs w:val="20"/>
+              </w:rPr>
               <w:t>transmissorExtra</w:t>
             </w:r>
             <w:proofErr w:type="spellEnd"/>
-            <w:proofErr w:type="gramEnd"/>
-            <w:r>
+            <w:r>
+              <w:rPr>
+                <w:sz w:val="20"/>
+                <w:szCs w:val="20"/>
+              </w:rPr>
               <w:t>}</w:t>
             </w:r>
           </w:p>
@@ -1510,41 +2790,75 @@
         </w:trPr>
         <w:tc>
           <w:tcPr>
-            <w:tcW w:w="4247" w:type="dxa"/>
-            <w:vAlign w:val="center"/>
-          </w:tcPr>
-          <w:p>
-            <w:r>
-              <w:t>Sinalizador Sonoro</w:t>
-            </w:r>
-            <w:r>
-              <w:t>:</w:t>
-            </w:r>
-          </w:p>
-        </w:tc>
-        <w:tc>
-          <w:tcPr>
-            <w:tcW w:w="4247" w:type="dxa"/>
-            <w:vAlign w:val="center"/>
-          </w:tcPr>
-          <w:p>
-            <w:r>
+            <w:tcW w:w="3402" w:type="dxa"/>
+            <w:vAlign w:val="center"/>
+          </w:tcPr>
+          <w:p>
+            <w:pPr>
+              <w:jc w:val="right"/>
+              <w:rPr>
+                <w:sz w:val="20"/>
+                <w:szCs w:val="20"/>
+              </w:rPr>
+            </w:pPr>
+            <w:r>
+              <w:rPr>
+                <w:sz w:val="20"/>
+                <w:szCs w:val="20"/>
+              </w:rPr>
+              <w:lastRenderedPageBreak/>
+              <w:t>Sinalizador Sonoro:</w:t>
+            </w:r>
+          </w:p>
+        </w:tc>
+        <w:tc>
+          <w:tcPr>
+            <w:tcW w:w="3191" w:type="dxa"/>
+            <w:vAlign w:val="center"/>
+          </w:tcPr>
+          <w:p>
+            <w:pPr>
+              <w:jc w:val="center"/>
+              <w:rPr>
+                <w:sz w:val="20"/>
+                <w:szCs w:val="20"/>
+              </w:rPr>
+            </w:pPr>
+            <w:r>
+              <w:rPr>
+                <w:sz w:val="20"/>
+                <w:szCs w:val="20"/>
+              </w:rPr>
               <w:t>{</w:t>
             </w:r>
             <w:proofErr w:type="spellStart"/>
-            <w:proofErr w:type="gramStart"/>
-            <w:r>
+            <w:r>
+              <w:rPr>
+                <w:sz w:val="20"/>
+                <w:szCs w:val="20"/>
+              </w:rPr>
               <w:t>dados.</w:t>
             </w:r>
             <w:r>
+              <w:rPr>
+                <w:sz w:val="20"/>
+                <w:szCs w:val="20"/>
+              </w:rPr>
               <w:t>sinalizador</w:t>
             </w:r>
             <w:r>
+              <w:rPr>
+                <w:sz w:val="20"/>
+                <w:szCs w:val="20"/>
+              </w:rPr>
               <w:t>es</w:t>
             </w:r>
             <w:proofErr w:type="spellEnd"/>
-            <w:proofErr w:type="gramEnd"/>
-            <w:r>
+            <w:r>
+              <w:rPr>
+                <w:sz w:val="20"/>
+                <w:szCs w:val="20"/>
+              </w:rPr>
               <w:t>}</w:t>
             </w:r>
           </w:p>
@@ -1556,41 +2870,74 @@
         </w:trPr>
         <w:tc>
           <w:tcPr>
-            <w:tcW w:w="4247" w:type="dxa"/>
-            <w:vAlign w:val="center"/>
-          </w:tcPr>
-          <w:p>
-            <w:r>
-              <w:t>Sinalizador Luminoso</w:t>
-            </w:r>
-            <w:r>
-              <w:t>:</w:t>
-            </w:r>
-          </w:p>
-        </w:tc>
-        <w:tc>
-          <w:tcPr>
-            <w:tcW w:w="4247" w:type="dxa"/>
-            <w:vAlign w:val="center"/>
-          </w:tcPr>
-          <w:p>
-            <w:r>
+            <w:tcW w:w="3402" w:type="dxa"/>
+            <w:vAlign w:val="center"/>
+          </w:tcPr>
+          <w:p>
+            <w:pPr>
+              <w:jc w:val="right"/>
+              <w:rPr>
+                <w:sz w:val="20"/>
+                <w:szCs w:val="20"/>
+              </w:rPr>
+            </w:pPr>
+            <w:r>
+              <w:rPr>
+                <w:sz w:val="20"/>
+                <w:szCs w:val="20"/>
+              </w:rPr>
+              <w:t>Sinalizador Luminoso:</w:t>
+            </w:r>
+          </w:p>
+        </w:tc>
+        <w:tc>
+          <w:tcPr>
+            <w:tcW w:w="3191" w:type="dxa"/>
+            <w:vAlign w:val="center"/>
+          </w:tcPr>
+          <w:p>
+            <w:pPr>
+              <w:jc w:val="center"/>
+              <w:rPr>
+                <w:sz w:val="20"/>
+                <w:szCs w:val="20"/>
+              </w:rPr>
+            </w:pPr>
+            <w:r>
+              <w:rPr>
+                <w:sz w:val="20"/>
+                <w:szCs w:val="20"/>
+              </w:rPr>
               <w:t>{</w:t>
             </w:r>
             <w:proofErr w:type="spellStart"/>
-            <w:proofErr w:type="gramStart"/>
-            <w:r>
+            <w:r>
+              <w:rPr>
+                <w:sz w:val="20"/>
+                <w:szCs w:val="20"/>
+              </w:rPr>
               <w:t>dados.</w:t>
             </w:r>
             <w:r>
+              <w:rPr>
+                <w:sz w:val="20"/>
+                <w:szCs w:val="20"/>
+              </w:rPr>
               <w:t>sinalizador</w:t>
             </w:r>
             <w:r>
+              <w:rPr>
+                <w:sz w:val="20"/>
+                <w:szCs w:val="20"/>
+              </w:rPr>
               <w:t>es</w:t>
             </w:r>
             <w:proofErr w:type="spellEnd"/>
-            <w:proofErr w:type="gramEnd"/>
-            <w:r>
+            <w:r>
+              <w:rPr>
+                <w:sz w:val="20"/>
+                <w:szCs w:val="20"/>
+              </w:rPr>
               <w:t>}</w:t>
             </w:r>
           </w:p>
@@ -1602,51 +2949,81 @@
         </w:trPr>
         <w:tc>
           <w:tcPr>
-            <w:tcW w:w="4247" w:type="dxa"/>
-            <w:vAlign w:val="center"/>
-          </w:tcPr>
-          <w:p>
-            <w:r>
-              <w:t xml:space="preserve">Tomada para troca </w:t>
-            </w:r>
-            <w:r>
-              <w:t>r</w:t>
-            </w:r>
-            <w:r>
-              <w:t>ápida</w:t>
-            </w:r>
-            <w:r>
-              <w:t>:</w:t>
-            </w:r>
-          </w:p>
-        </w:tc>
-        <w:tc>
-          <w:tcPr>
-            <w:tcW w:w="4247" w:type="dxa"/>
-            <w:vAlign w:val="center"/>
-          </w:tcPr>
-          <w:p>
-            <w:r>
+            <w:tcW w:w="3402" w:type="dxa"/>
+            <w:vAlign w:val="center"/>
+          </w:tcPr>
+          <w:p>
+            <w:pPr>
+              <w:jc w:val="right"/>
+              <w:rPr>
+                <w:sz w:val="20"/>
+                <w:szCs w:val="20"/>
+              </w:rPr>
+            </w:pPr>
+            <w:r>
+              <w:rPr>
+                <w:sz w:val="20"/>
+                <w:szCs w:val="20"/>
+              </w:rPr>
+              <w:t>Tomada para troca rápida:</w:t>
+            </w:r>
+          </w:p>
+        </w:tc>
+        <w:tc>
+          <w:tcPr>
+            <w:tcW w:w="3191" w:type="dxa"/>
+            <w:vAlign w:val="center"/>
+          </w:tcPr>
+          <w:p>
+            <w:pPr>
+              <w:jc w:val="center"/>
+              <w:rPr>
+                <w:sz w:val="20"/>
+                <w:szCs w:val="20"/>
+              </w:rPr>
+            </w:pPr>
+            <w:r>
+              <w:rPr>
+                <w:sz w:val="20"/>
+                <w:szCs w:val="20"/>
+              </w:rPr>
               <w:t>{</w:t>
             </w:r>
             <w:proofErr w:type="spellStart"/>
-            <w:proofErr w:type="gramStart"/>
-            <w:r>
+            <w:r>
+              <w:rPr>
+                <w:sz w:val="20"/>
+                <w:szCs w:val="20"/>
+              </w:rPr>
               <w:t>dados.</w:t>
             </w:r>
             <w:r>
+              <w:rPr>
+                <w:sz w:val="20"/>
+                <w:szCs w:val="20"/>
+              </w:rPr>
               <w:t>tomadaTrocaRapida</w:t>
             </w:r>
             <w:proofErr w:type="spellEnd"/>
-            <w:proofErr w:type="gramEnd"/>
-            <w:r>
+            <w:r>
+              <w:rPr>
+                <w:sz w:val="20"/>
+                <w:szCs w:val="20"/>
+              </w:rPr>
               <w:t>}</w:t>
             </w:r>
           </w:p>
         </w:tc>
       </w:tr>
     </w:tbl>
-    <w:p/>
+    <w:p>
+      <w:pPr>
+        <w:rPr>
+          <w:sz w:val="20"/>
+          <w:szCs w:val="20"/>
+        </w:rPr>
+      </w:pPr>
+    </w:p>
     <w:tbl>
       <w:tblPr>
         <w:tblStyle w:val="Tabelacomgrade"/>
@@ -1662,8 +3039,8 @@
         <w:tblLook w:val="04A0" w:firstRow="1" w:lastRow="0" w:firstColumn="1" w:lastColumn="0" w:noHBand="0" w:noVBand="1"/>
       </w:tblPr>
       <w:tblGrid>
-        <w:gridCol w:w="4247"/>
-        <w:gridCol w:w="4247"/>
+        <w:gridCol w:w="3402"/>
+        <w:gridCol w:w="3191"/>
       </w:tblGrid>
       <w:tr>
         <w:trPr>
@@ -1671,25 +3048,43 @@
         </w:trPr>
         <w:tc>
           <w:tcPr>
-            <w:tcW w:w="4247" w:type="dxa"/>
-            <w:vAlign w:val="center"/>
-          </w:tcPr>
-          <w:p>
-            <w:r>
-              <w:t>Quantidade</w:t>
-            </w:r>
-            <w:r>
-              <w:t>:</w:t>
-            </w:r>
-          </w:p>
-        </w:tc>
-        <w:tc>
-          <w:tcPr>
-            <w:tcW w:w="4247" w:type="dxa"/>
-            <w:vAlign w:val="center"/>
-          </w:tcPr>
-          <w:p>
-            <w:r>
+            <w:tcW w:w="3402" w:type="dxa"/>
+            <w:vAlign w:val="center"/>
+          </w:tcPr>
+          <w:p>
+            <w:pPr>
+              <w:jc w:val="right"/>
+              <w:rPr>
+                <w:sz w:val="20"/>
+                <w:szCs w:val="20"/>
+              </w:rPr>
+            </w:pPr>
+            <w:r>
+              <w:rPr>
+                <w:sz w:val="20"/>
+                <w:szCs w:val="20"/>
+              </w:rPr>
+              <w:t>Quantidade:</w:t>
+            </w:r>
+          </w:p>
+        </w:tc>
+        <w:tc>
+          <w:tcPr>
+            <w:tcW w:w="3191" w:type="dxa"/>
+            <w:vAlign w:val="center"/>
+          </w:tcPr>
+          <w:p>
+            <w:pPr>
+              <w:rPr>
+                <w:sz w:val="20"/>
+                <w:szCs w:val="20"/>
+              </w:rPr>
+            </w:pPr>
+            <w:r>
+              <w:rPr>
+                <w:sz w:val="20"/>
+                <w:szCs w:val="20"/>
+              </w:rPr>
               <w:t>1</w:t>
             </w:r>
           </w:p>
@@ -1701,35 +3096,67 @@
         </w:trPr>
         <w:tc>
           <w:tcPr>
-            <w:tcW w:w="4247" w:type="dxa"/>
-            <w:vAlign w:val="center"/>
-          </w:tcPr>
-          <w:p>
-            <w:r>
+            <w:tcW w:w="3402" w:type="dxa"/>
+            <w:vAlign w:val="center"/>
+          </w:tcPr>
+          <w:p>
+            <w:pPr>
+              <w:jc w:val="right"/>
+              <w:rPr>
+                <w:sz w:val="20"/>
+                <w:szCs w:val="20"/>
+              </w:rPr>
+            </w:pPr>
+            <w:r>
+              <w:rPr>
+                <w:sz w:val="20"/>
+                <w:szCs w:val="20"/>
+              </w:rPr>
               <w:t>Valor Unitário:</w:t>
             </w:r>
           </w:p>
         </w:tc>
         <w:tc>
           <w:tcPr>
-            <w:tcW w:w="4247" w:type="dxa"/>
-            <w:vAlign w:val="center"/>
-          </w:tcPr>
-          <w:p>
-            <w:r>
+            <w:tcW w:w="3191" w:type="dxa"/>
+            <w:vAlign w:val="center"/>
+          </w:tcPr>
+          <w:p>
+            <w:pPr>
+              <w:jc w:val="right"/>
+              <w:rPr>
+                <w:sz w:val="20"/>
+                <w:szCs w:val="20"/>
+              </w:rPr>
+            </w:pPr>
+            <w:r>
+              <w:rPr>
+                <w:sz w:val="20"/>
+                <w:szCs w:val="20"/>
+              </w:rPr>
               <w:t>{</w:t>
             </w:r>
             <w:proofErr w:type="spellStart"/>
-            <w:proofErr w:type="gramStart"/>
-            <w:r>
+            <w:r>
+              <w:rPr>
+                <w:sz w:val="20"/>
+                <w:szCs w:val="20"/>
+              </w:rPr>
               <w:t>dados.</w:t>
             </w:r>
             <w:r>
+              <w:rPr>
+                <w:sz w:val="20"/>
+                <w:szCs w:val="20"/>
+              </w:rPr>
               <w:t>preco</w:t>
             </w:r>
             <w:proofErr w:type="spellEnd"/>
-            <w:proofErr w:type="gramEnd"/>
-            <w:r>
+            <w:r>
+              <w:rPr>
+                <w:sz w:val="20"/>
+                <w:szCs w:val="20"/>
+              </w:rPr>
               <w:t>}</w:t>
             </w:r>
           </w:p>
@@ -1741,155 +3168,396 @@
         </w:trPr>
         <w:tc>
           <w:tcPr>
-            <w:tcW w:w="4247" w:type="dxa"/>
-            <w:vAlign w:val="center"/>
-          </w:tcPr>
-          <w:p>
-            <w:r>
+            <w:tcW w:w="3402" w:type="dxa"/>
+            <w:vAlign w:val="center"/>
+          </w:tcPr>
+          <w:p>
+            <w:pPr>
+              <w:jc w:val="right"/>
+              <w:rPr>
+                <w:sz w:val="20"/>
+                <w:szCs w:val="20"/>
+              </w:rPr>
+            </w:pPr>
+            <w:r>
+              <w:rPr>
+                <w:sz w:val="20"/>
+                <w:szCs w:val="20"/>
+              </w:rPr>
               <w:t>Valor Total:</w:t>
             </w:r>
           </w:p>
         </w:tc>
         <w:tc>
           <w:tcPr>
-            <w:tcW w:w="4247" w:type="dxa"/>
-            <w:vAlign w:val="center"/>
-          </w:tcPr>
-          <w:p>
-            <w:r>
+            <w:tcW w:w="3191" w:type="dxa"/>
+            <w:vAlign w:val="center"/>
+          </w:tcPr>
+          <w:p>
+            <w:pPr>
+              <w:jc w:val="right"/>
+              <w:rPr>
+                <w:sz w:val="20"/>
+                <w:szCs w:val="20"/>
+              </w:rPr>
+            </w:pPr>
+            <w:r>
+              <w:rPr>
+                <w:sz w:val="20"/>
+                <w:szCs w:val="20"/>
+              </w:rPr>
               <w:t>{</w:t>
             </w:r>
             <w:proofErr w:type="spellStart"/>
-            <w:proofErr w:type="gramStart"/>
-            <w:r>
+            <w:r>
+              <w:rPr>
+                <w:sz w:val="20"/>
+                <w:szCs w:val="20"/>
+              </w:rPr>
               <w:t>dados.</w:t>
             </w:r>
             <w:r>
+              <w:rPr>
+                <w:sz w:val="20"/>
+                <w:szCs w:val="20"/>
+              </w:rPr>
               <w:t>preco</w:t>
             </w:r>
             <w:proofErr w:type="spellEnd"/>
-            <w:proofErr w:type="gramEnd"/>
-            <w:r>
+            <w:r>
+              <w:rPr>
+                <w:sz w:val="20"/>
+                <w:szCs w:val="20"/>
+              </w:rPr>
               <w:t>}</w:t>
             </w:r>
           </w:p>
         </w:tc>
       </w:tr>
     </w:tbl>
-    <w:p/>
     <w:p>
+      <w:pPr>
+        <w:rPr>
+          <w:sz w:val="20"/>
+          <w:szCs w:val="20"/>
+        </w:rPr>
+      </w:pPr>
+    </w:p>
+    <w:p>
+      <w:pPr>
+        <w:rPr>
+          <w:sz w:val="20"/>
+          <w:szCs w:val="20"/>
+        </w:rPr>
+      </w:pPr>
       <w:r>
+        <w:rPr>
+          <w:sz w:val="20"/>
+          <w:szCs w:val="20"/>
+        </w:rPr>
         <w:t>Prazo de Entrega: XXXXXXXX</w:t>
       </w:r>
     </w:p>
     <w:p>
+      <w:pPr>
+        <w:rPr>
+          <w:sz w:val="20"/>
+          <w:szCs w:val="20"/>
+        </w:rPr>
+      </w:pPr>
       <w:r>
+        <w:rPr>
+          <w:sz w:val="20"/>
+          <w:szCs w:val="20"/>
+        </w:rPr>
         <w:t>Frete: XXXXXXXX</w:t>
       </w:r>
     </w:p>
     <w:p>
+      <w:pPr>
+        <w:rPr>
+          <w:sz w:val="20"/>
+          <w:szCs w:val="20"/>
+        </w:rPr>
+      </w:pPr>
       <w:r>
+        <w:rPr>
+          <w:sz w:val="20"/>
+          <w:szCs w:val="20"/>
+        </w:rPr>
         <w:t>Forma de Pagamento: XXXXXXXX</w:t>
       </w:r>
     </w:p>
     <w:p>
+      <w:pPr>
+        <w:rPr>
+          <w:sz w:val="20"/>
+          <w:szCs w:val="20"/>
+        </w:rPr>
+      </w:pPr>
       <w:r>
+        <w:rPr>
+          <w:sz w:val="20"/>
+          <w:szCs w:val="20"/>
+        </w:rPr>
         <w:t>Montagem: XXXXXXXX</w:t>
       </w:r>
     </w:p>
     <w:p>
+      <w:pPr>
+        <w:rPr>
+          <w:sz w:val="20"/>
+          <w:szCs w:val="20"/>
+        </w:rPr>
+      </w:pPr>
       <w:r>
+        <w:rPr>
+          <w:sz w:val="20"/>
+          <w:szCs w:val="20"/>
+        </w:rPr>
         <w:t>Prazo de Validade deste Orçamento: XXXXXXXX</w:t>
       </w:r>
     </w:p>
-    <w:p/>
     <w:p>
+      <w:pPr>
+        <w:rPr>
+          <w:sz w:val="20"/>
+          <w:szCs w:val="20"/>
+        </w:rPr>
+      </w:pPr>
+    </w:p>
+    <w:p>
+      <w:pPr>
+        <w:rPr>
+          <w:sz w:val="20"/>
+          <w:szCs w:val="20"/>
+        </w:rPr>
+      </w:pPr>
       <w:r>
+        <w:rPr>
+          <w:sz w:val="20"/>
+          <w:szCs w:val="20"/>
+        </w:rPr>
         <w:t>Garantia: XXXXXXXX</w:t>
       </w:r>
     </w:p>
     <w:p>
+      <w:pPr>
+        <w:rPr>
+          <w:sz w:val="20"/>
+          <w:szCs w:val="20"/>
+        </w:rPr>
+      </w:pPr>
       <w:r>
+        <w:rPr>
+          <w:sz w:val="20"/>
+          <w:szCs w:val="20"/>
+        </w:rPr>
         <w:t>A garantia refere-se somente a mão de obra e a peça defeituosa. Despesas como frete, viagens rodoviárias e aéreas, hospedagem, alimentação, plataforma elevatória, guindastes não estão inclusas na garantia e serão de responsabilidade ao cliente.</w:t>
       </w:r>
     </w:p>
     <w:p>
+      <w:pPr>
+        <w:rPr>
+          <w:sz w:val="20"/>
+          <w:szCs w:val="20"/>
+        </w:rPr>
+      </w:pPr>
       <w:r>
+        <w:rPr>
+          <w:sz w:val="20"/>
+          <w:szCs w:val="20"/>
+        </w:rPr>
         <w:t>Também não são cobertas pela garantia, pecas sujeitas a desgaste natural quando o equipamento for utilizado fora do seu regime de trabalho.</w:t>
       </w:r>
     </w:p>
-    <w:p/>
     <w:p>
+      <w:pPr>
+        <w:rPr>
+          <w:sz w:val="20"/>
+          <w:szCs w:val="20"/>
+        </w:rPr>
+      </w:pPr>
+    </w:p>
+    <w:p>
+      <w:pPr>
+        <w:rPr>
+          <w:sz w:val="20"/>
+          <w:szCs w:val="20"/>
+        </w:rPr>
+      </w:pPr>
       <w:r>
+        <w:rPr>
+          <w:sz w:val="20"/>
+          <w:szCs w:val="20"/>
+        </w:rPr>
         <w:t>Impostos:</w:t>
       </w:r>
     </w:p>
     <w:p>
+      <w:pPr>
+        <w:rPr>
+          <w:sz w:val="20"/>
+          <w:szCs w:val="20"/>
+        </w:rPr>
+      </w:pPr>
       <w:r>
+        <w:rPr>
+          <w:sz w:val="20"/>
+          <w:szCs w:val="20"/>
+        </w:rPr>
         <w:t>ICMS: Incluso no preço, base de cálculo reduzida.</w:t>
       </w:r>
     </w:p>
     <w:p>
+      <w:pPr>
+        <w:rPr>
+          <w:sz w:val="20"/>
+          <w:szCs w:val="20"/>
+        </w:rPr>
+      </w:pPr>
       <w:r>
+        <w:rPr>
+          <w:sz w:val="20"/>
+          <w:szCs w:val="20"/>
+        </w:rPr>
         <w:t>IPI: 84251100 - 0%</w:t>
       </w:r>
     </w:p>
-    <w:p/>
     <w:p>
+      <w:pPr>
+        <w:rPr>
+          <w:sz w:val="20"/>
+          <w:szCs w:val="20"/>
+        </w:rPr>
+      </w:pPr>
+    </w:p>
+    <w:p>
+      <w:pPr>
+        <w:rPr>
+          <w:sz w:val="20"/>
+          <w:szCs w:val="20"/>
+        </w:rPr>
+      </w:pPr>
       <w:r>
+        <w:rPr>
+          <w:sz w:val="20"/>
+          <w:szCs w:val="20"/>
+        </w:rPr>
         <w:t>Observações:</w:t>
       </w:r>
     </w:p>
     <w:p>
+      <w:pPr>
+        <w:rPr>
+          <w:sz w:val="20"/>
+          <w:szCs w:val="20"/>
+        </w:rPr>
+      </w:pPr>
       <w:r>
-        <w:t xml:space="preserve">Nos colocamos a disposição para esclarecer possíveis dúvidas ou ajudar na definição do equipamento que melhor lhe atenderá, </w:t>
-      </w:r>
-      <w:proofErr w:type="gramStart"/>
-      <w:r>
-        <w:t>e também</w:t>
-      </w:r>
-      <w:proofErr w:type="gramEnd"/>
-      <w:r>
-        <w:t xml:space="preserve"> ficamos expectativa de sermos honrados c/ sua valiosa encomenda, firmamo-nos.</w:t>
+        <w:rPr>
+          <w:sz w:val="20"/>
+          <w:szCs w:val="20"/>
+        </w:rPr>
+        <w:t>Nos colocamos a disposição para esclarecer possíveis dúvidas ou ajudar na definição do equipamento que melhor lhe atenderá, e também ficamos expectativa de sermos honrados c/ sua valiosa encomenda, firmamo-nos.</w:t>
       </w:r>
     </w:p>
-    <w:p/>
-    <w:p/>
     <w:p>
+      <w:pPr>
+        <w:rPr>
+          <w:sz w:val="20"/>
+          <w:szCs w:val="20"/>
+        </w:rPr>
+      </w:pPr>
+    </w:p>
+    <w:p>
+      <w:pPr>
+        <w:rPr>
+          <w:sz w:val="20"/>
+          <w:szCs w:val="20"/>
+        </w:rPr>
+      </w:pPr>
+    </w:p>
+    <w:p>
+      <w:pPr>
+        <w:rPr>
+          <w:sz w:val="20"/>
+          <w:szCs w:val="20"/>
+        </w:rPr>
+      </w:pPr>
       <w:r>
+        <w:rPr>
+          <w:sz w:val="20"/>
+          <w:szCs w:val="20"/>
+        </w:rPr>
         <w:t>Equipe de Vendas TCS</w:t>
       </w:r>
     </w:p>
     <w:p>
+      <w:pPr>
+        <w:rPr>
+          <w:sz w:val="20"/>
+          <w:szCs w:val="20"/>
+        </w:rPr>
+      </w:pPr>
       <w:r>
-        <w:t>(55) 98118</w:t>
-      </w:r>
-      <w:r>
-        <w:t>-</w:t>
-      </w:r>
-      <w:r>
-        <w:t>6200</w:t>
+        <w:rPr>
+          <w:sz w:val="20"/>
+          <w:szCs w:val="20"/>
+        </w:rPr>
+        <w:t>(55) 98118-6200</w:t>
       </w:r>
     </w:p>
     <w:p>
+      <w:pPr>
+        <w:rPr>
+          <w:sz w:val="20"/>
+          <w:szCs w:val="20"/>
+        </w:rPr>
+      </w:pPr>
       <w:r>
+        <w:rPr>
+          <w:sz w:val="20"/>
+          <w:szCs w:val="20"/>
+        </w:rPr>
         <w:t>(55) 3222-4474</w:t>
       </w:r>
     </w:p>
-    <w:p/>
     <w:p>
+      <w:pPr>
+        <w:rPr>
+          <w:sz w:val="20"/>
+          <w:szCs w:val="20"/>
+        </w:rPr>
+      </w:pPr>
+    </w:p>
+    <w:p>
+      <w:pPr>
+        <w:rPr>
+          <w:sz w:val="20"/>
+          <w:szCs w:val="20"/>
+        </w:rPr>
+      </w:pPr>
       <w:r>
+        <w:rPr>
+          <w:sz w:val="20"/>
+          <w:szCs w:val="20"/>
+        </w:rPr>
         <w:t>Conheça nossos outros canais de comunicação</w:t>
       </w:r>
     </w:p>
     <w:p>
       <w:pPr>
         <w:rPr>
+          <w:sz w:val="20"/>
+          <w:szCs w:val="20"/>
           <w:lang w:val="en-US"/>
         </w:rPr>
       </w:pPr>
       <w:r>
         <w:rPr>
+          <w:sz w:val="20"/>
+          <w:szCs w:val="20"/>
           <w:lang w:val="en-US"/>
         </w:rPr>
         <w:t>WhatsApp: (55) 98118-6200</w:t>
@@ -1898,34 +3566,55 @@
     <w:p>
       <w:pPr>
         <w:rPr>
+          <w:sz w:val="20"/>
+          <w:szCs w:val="20"/>
           <w:lang w:val="en-US"/>
         </w:rPr>
       </w:pPr>
       <w:r>
         <w:rPr>
+          <w:sz w:val="20"/>
+          <w:szCs w:val="20"/>
           <w:lang w:val="en-US"/>
         </w:rPr>
         <w:t>Facebook: https://m.facebook.com/tcsindustriametalurgica</w:t>
       </w:r>
     </w:p>
     <w:p>
+      <w:pPr>
+        <w:rPr>
+          <w:sz w:val="20"/>
+          <w:szCs w:val="20"/>
+        </w:rPr>
+      </w:pPr>
       <w:r>
+        <w:rPr>
+          <w:sz w:val="20"/>
+          <w:szCs w:val="20"/>
+        </w:rPr>
         <w:t>Instagram: https://instagram.com/tcsmetalurgica</w:t>
       </w:r>
     </w:p>
     <w:p>
       <w:pPr>
         <w:rPr>
+          <w:sz w:val="20"/>
+          <w:szCs w:val="20"/>
           <w:u w:val="single"/>
         </w:rPr>
       </w:pPr>
       <w:r>
+        <w:rPr>
+          <w:sz w:val="20"/>
+          <w:szCs w:val="20"/>
+        </w:rPr>
         <w:t>Website: https://www.lojatcs.com.br</w:t>
       </w:r>
     </w:p>
     <w:sectPr>
+      <w:type w:val="continuous"/>
       <w:pgSz w:w="11906" w:h="16838"/>
-      <w:pgMar w:top="1417" w:right="1701" w:bottom="1417" w:left="1701" w:header="708" w:footer="708" w:gutter="0"/>
+      <w:pgMar w:top="720" w:right="720" w:bottom="720" w:left="720" w:header="708" w:footer="708" w:gutter="0"/>
       <w:cols w:space="708"/>
       <w:docGrid w:linePitch="360"/>
     </w:sectPr>
@@ -2542,7 +4231,6 @@
   <w:style w:type="character" w:default="1" w:styleId="Fontepargpadro">
     <w:name w:val="Default Paragraph Font"/>
     <w:uiPriority w:val="1"/>
-    <w:semiHidden/>
     <w:unhideWhenUsed/>
   </w:style>
   <w:style w:type="table" w:default="1" w:styleId="Tabelanormal">

</xml_diff>

<commit_message>
fix: Remover tag imagem arquivo word
</commit_message>
<xml_diff>
--- a/frontend/src/assets/templateOrcamento.docx
+++ b/frontend/src/assets/templateOrcamento.docx
@@ -190,6 +190,7 @@
               <w:t>À {</w:t>
             </w:r>
             <w:proofErr w:type="spellStart"/>
+            <w:proofErr w:type="gramStart"/>
             <w:r>
               <w:rPr>
                 <w:sz w:val="20"/>
@@ -198,6 +199,7 @@
               <w:t>cliente.razaoSocial</w:t>
             </w:r>
             <w:proofErr w:type="spellEnd"/>
+            <w:proofErr w:type="gramEnd"/>
             <w:r>
               <w:rPr>
                 <w:sz w:val="20"/>
@@ -227,6 +229,7 @@
               <w:t>CNPJ: {</w:t>
             </w:r>
             <w:proofErr w:type="spellStart"/>
+            <w:proofErr w:type="gramStart"/>
             <w:r>
               <w:rPr>
                 <w:sz w:val="16"/>
@@ -235,6 +238,7 @@
               <w:t>cliente.cnpj</w:t>
             </w:r>
             <w:proofErr w:type="spellEnd"/>
+            <w:proofErr w:type="gramEnd"/>
             <w:r>
               <w:rPr>
                 <w:sz w:val="16"/>
@@ -250,6 +254,7 @@
               <w:t xml:space="preserve">   IE: {</w:t>
             </w:r>
             <w:proofErr w:type="spellStart"/>
+            <w:proofErr w:type="gramStart"/>
             <w:r>
               <w:rPr>
                 <w:sz w:val="16"/>
@@ -265,6 +270,7 @@
               <w:t>inscricaoEstadual</w:t>
             </w:r>
             <w:proofErr w:type="spellEnd"/>
+            <w:proofErr w:type="gramEnd"/>
             <w:r>
               <w:rPr>
                 <w:sz w:val="16"/>
@@ -313,6 +319,7 @@
               <w:t>Endereço: {</w:t>
             </w:r>
             <w:proofErr w:type="spellStart"/>
+            <w:proofErr w:type="gramStart"/>
             <w:r>
               <w:rPr>
                 <w:sz w:val="16"/>
@@ -328,6 +335,7 @@
               <w:t>endereco</w:t>
             </w:r>
             <w:proofErr w:type="spellEnd"/>
+            <w:proofErr w:type="gramEnd"/>
             <w:r>
               <w:rPr>
                 <w:sz w:val="16"/>
@@ -362,6 +370,7 @@
               <w:t>Telefone: {</w:t>
             </w:r>
             <w:proofErr w:type="spellStart"/>
+            <w:proofErr w:type="gramStart"/>
             <w:r>
               <w:rPr>
                 <w:sz w:val="20"/>
@@ -370,6 +379,7 @@
               <w:t>cliente.telefone</w:t>
             </w:r>
             <w:proofErr w:type="spellEnd"/>
+            <w:proofErr w:type="gramEnd"/>
             <w:r>
               <w:rPr>
                 <w:sz w:val="20"/>
@@ -413,6 +423,7 @@
               <w:t>pp: {</w:t>
             </w:r>
             <w:proofErr w:type="spellStart"/>
+            <w:proofErr w:type="gramStart"/>
             <w:r>
               <w:rPr>
                 <w:sz w:val="20"/>
@@ -421,6 +432,7 @@
               <w:t>cliente.whatsapp</w:t>
             </w:r>
             <w:proofErr w:type="spellEnd"/>
+            <w:proofErr w:type="gramEnd"/>
             <w:r>
               <w:rPr>
                 <w:sz w:val="20"/>
@@ -450,6 +462,7 @@
               <w:t>Bairro: {</w:t>
             </w:r>
             <w:proofErr w:type="spellStart"/>
+            <w:proofErr w:type="gramStart"/>
             <w:r>
               <w:rPr>
                 <w:sz w:val="16"/>
@@ -458,6 +471,7 @@
               <w:t>cliente.bairro</w:t>
             </w:r>
             <w:proofErr w:type="spellEnd"/>
+            <w:proofErr w:type="gramEnd"/>
             <w:r>
               <w:rPr>
                 <w:sz w:val="16"/>
@@ -492,6 +506,7 @@
               <w:t>E-mail: {</w:t>
             </w:r>
             <w:proofErr w:type="spellStart"/>
+            <w:proofErr w:type="gramStart"/>
             <w:r>
               <w:rPr>
                 <w:sz w:val="20"/>
@@ -500,6 +515,7 @@
               <w:t>cliente.email</w:t>
             </w:r>
             <w:proofErr w:type="spellEnd"/>
+            <w:proofErr w:type="gramEnd"/>
             <w:r>
               <w:rPr>
                 <w:sz w:val="20"/>
@@ -529,6 +545,7 @@
               <w:t>CEP: {</w:t>
             </w:r>
             <w:proofErr w:type="spellStart"/>
+            <w:proofErr w:type="gramStart"/>
             <w:r>
               <w:rPr>
                 <w:sz w:val="16"/>
@@ -551,6 +568,7 @@
               <w:t>CidadeUF</w:t>
             </w:r>
             <w:proofErr w:type="spellEnd"/>
+            <w:proofErr w:type="gramEnd"/>
             <w:r>
               <w:rPr>
                 <w:sz w:val="16"/>
@@ -607,6 +625,7 @@
         <w:t>(a) {</w:t>
       </w:r>
       <w:proofErr w:type="spellStart"/>
+      <w:proofErr w:type="gramStart"/>
       <w:r>
         <w:rPr>
           <w:i/>
@@ -624,6 +643,7 @@
         <w:t>.pessoaContato</w:t>
       </w:r>
       <w:proofErr w:type="spellEnd"/>
+      <w:proofErr w:type="gramEnd"/>
       <w:r>
         <w:rPr>
           <w:sz w:val="20"/>
@@ -744,6 +764,7 @@
               <w:t>{</w:t>
             </w:r>
             <w:proofErr w:type="spellStart"/>
+            <w:proofErr w:type="gramStart"/>
             <w:r>
               <w:rPr>
                 <w:sz w:val="20"/>
@@ -752,6 +773,7 @@
               <w:t>talha.modelo</w:t>
             </w:r>
             <w:proofErr w:type="spellEnd"/>
+            <w:proofErr w:type="gramEnd"/>
             <w:r>
               <w:rPr>
                 <w:sz w:val="20"/>
@@ -775,13 +797,6 @@
                 <w:u w:val="single"/>
               </w:rPr>
             </w:pPr>
-            <w:r>
-              <w:rPr>
-                <w:sz w:val="20"/>
-                <w:szCs w:val="20"/>
-              </w:rPr>
-              <w:t>{%imagemTalha}</w:t>
-            </w:r>
           </w:p>
         </w:tc>
       </w:tr>
@@ -832,6 +847,7 @@
               <w:t>{</w:t>
             </w:r>
             <w:proofErr w:type="spellStart"/>
+            <w:proofErr w:type="gramStart"/>
             <w:r>
               <w:rPr>
                 <w:sz w:val="20"/>
@@ -840,6 +856,7 @@
               <w:t>talha.capacidade</w:t>
             </w:r>
             <w:proofErr w:type="spellEnd"/>
+            <w:proofErr w:type="gramEnd"/>
             <w:r>
               <w:rPr>
                 <w:sz w:val="20"/>
@@ -912,6 +929,7 @@
               <w:t>{</w:t>
             </w:r>
             <w:proofErr w:type="spellStart"/>
+            <w:proofErr w:type="gramStart"/>
             <w:r>
               <w:rPr>
                 <w:sz w:val="20"/>
@@ -920,6 +938,7 @@
               <w:t>talha.grupoTrabalho</w:t>
             </w:r>
             <w:proofErr w:type="spellEnd"/>
+            <w:proofErr w:type="gramEnd"/>
             <w:r>
               <w:rPr>
                 <w:sz w:val="20"/>
@@ -992,6 +1011,7 @@
               <w:t>{</w:t>
             </w:r>
             <w:proofErr w:type="spellStart"/>
+            <w:proofErr w:type="gramStart"/>
             <w:r>
               <w:rPr>
                 <w:sz w:val="20"/>
@@ -1000,6 +1020,7 @@
               <w:t>talha.formaConstrutiva</w:t>
             </w:r>
             <w:proofErr w:type="spellEnd"/>
+            <w:proofErr w:type="gramEnd"/>
             <w:r>
               <w:rPr>
                 <w:sz w:val="20"/>
@@ -1072,6 +1093,7 @@
               <w:t>{</w:t>
             </w:r>
             <w:proofErr w:type="spellStart"/>
+            <w:proofErr w:type="gramStart"/>
             <w:r>
               <w:rPr>
                 <w:sz w:val="20"/>
@@ -1080,6 +1102,7 @@
               <w:t>talha.cursoUtilGancho</w:t>
             </w:r>
             <w:proofErr w:type="spellEnd"/>
+            <w:proofErr w:type="gramEnd"/>
             <w:r>
               <w:rPr>
                 <w:sz w:val="20"/>
@@ -1152,6 +1175,7 @@
               <w:t>{</w:t>
             </w:r>
             <w:proofErr w:type="spellStart"/>
+            <w:proofErr w:type="gramStart"/>
             <w:r>
               <w:rPr>
                 <w:sz w:val="20"/>
@@ -1160,6 +1184,7 @@
               <w:t>talha.ramais</w:t>
             </w:r>
             <w:proofErr w:type="spellEnd"/>
+            <w:proofErr w:type="gramEnd"/>
             <w:r>
               <w:rPr>
                 <w:sz w:val="20"/>
@@ -1232,6 +1257,7 @@
               <w:t>{</w:t>
             </w:r>
             <w:proofErr w:type="spellStart"/>
+            <w:proofErr w:type="gramStart"/>
             <w:r>
               <w:rPr>
                 <w:sz w:val="20"/>
@@ -1240,6 +1266,7 @@
               <w:t>talha.motorElevacao</w:t>
             </w:r>
             <w:proofErr w:type="spellEnd"/>
+            <w:proofErr w:type="gramEnd"/>
             <w:r>
               <w:rPr>
                 <w:sz w:val="20"/>
@@ -1312,6 +1339,7 @@
               <w:t>{</w:t>
             </w:r>
             <w:proofErr w:type="spellStart"/>
+            <w:proofErr w:type="gramStart"/>
             <w:r>
               <w:rPr>
                 <w:sz w:val="20"/>
@@ -1320,6 +1348,7 @@
               <w:t>talha.velElevacaoPadrao</w:t>
             </w:r>
             <w:proofErr w:type="spellEnd"/>
+            <w:proofErr w:type="gramEnd"/>
             <w:r>
               <w:rPr>
                 <w:sz w:val="20"/>
@@ -1392,6 +1421,7 @@
               <w:t>{</w:t>
             </w:r>
             <w:proofErr w:type="spellStart"/>
+            <w:proofErr w:type="gramStart"/>
             <w:r>
               <w:rPr>
                 <w:sz w:val="20"/>
@@ -1400,6 +1430,7 @@
               <w:t>talha.tipoTrole</w:t>
             </w:r>
             <w:proofErr w:type="spellEnd"/>
+            <w:proofErr w:type="gramEnd"/>
             <w:r>
               <w:rPr>
                 <w:sz w:val="20"/>
@@ -1472,6 +1503,7 @@
               <w:t>{</w:t>
             </w:r>
             <w:proofErr w:type="spellStart"/>
+            <w:proofErr w:type="gramStart"/>
             <w:r>
               <w:rPr>
                 <w:sz w:val="20"/>
@@ -1480,6 +1512,7 @@
               <w:t>talha.motorTranslacao</w:t>
             </w:r>
             <w:proofErr w:type="spellEnd"/>
+            <w:proofErr w:type="gramEnd"/>
             <w:r>
               <w:rPr>
                 <w:sz w:val="20"/>
@@ -1552,6 +1585,7 @@
               <w:t>{</w:t>
             </w:r>
             <w:proofErr w:type="spellStart"/>
+            <w:proofErr w:type="gramStart"/>
             <w:r>
               <w:rPr>
                 <w:sz w:val="20"/>
@@ -1560,6 +1594,7 @@
               <w:t>talha.velTranslacaoPadrao</w:t>
             </w:r>
             <w:proofErr w:type="spellEnd"/>
+            <w:proofErr w:type="gramEnd"/>
             <w:r>
               <w:rPr>
                 <w:sz w:val="20"/>
@@ -1632,6 +1667,7 @@
               <w:t>{</w:t>
             </w:r>
             <w:proofErr w:type="spellStart"/>
+            <w:proofErr w:type="gramStart"/>
             <w:r>
               <w:rPr>
                 <w:sz w:val="20"/>
@@ -1640,6 +1676,7 @@
               <w:t>talha.freioNoCarroTranslacao</w:t>
             </w:r>
             <w:proofErr w:type="spellEnd"/>
+            <w:proofErr w:type="gramEnd"/>
             <w:r>
               <w:rPr>
                 <w:sz w:val="20"/>
@@ -1712,6 +1749,7 @@
               <w:t>{</w:t>
             </w:r>
             <w:proofErr w:type="spellStart"/>
+            <w:proofErr w:type="gramStart"/>
             <w:r>
               <w:rPr>
                 <w:sz w:val="20"/>
@@ -1720,6 +1758,7 @@
               <w:t>talha.fimCursoSobe</w:t>
             </w:r>
             <w:proofErr w:type="spellEnd"/>
+            <w:proofErr w:type="gramEnd"/>
             <w:r>
               <w:rPr>
                 <w:sz w:val="20"/>
@@ -1792,6 +1831,7 @@
               <w:t>{</w:t>
             </w:r>
             <w:proofErr w:type="spellStart"/>
+            <w:proofErr w:type="gramStart"/>
             <w:r>
               <w:rPr>
                 <w:sz w:val="20"/>
@@ -1800,6 +1840,7 @@
               <w:t>config.fimCursoEsquerdaDireita</w:t>
             </w:r>
             <w:proofErr w:type="spellEnd"/>
+            <w:proofErr w:type="gramEnd"/>
             <w:r>
               <w:rPr>
                 <w:sz w:val="20"/>
@@ -1850,6 +1891,7 @@
               <w:t>{</w:t>
             </w:r>
             <w:proofErr w:type="spellStart"/>
+            <w:proofErr w:type="gramStart"/>
             <w:r>
               <w:rPr>
                 <w:sz w:val="20"/>
@@ -1858,6 +1900,7 @@
               <w:t>dados.correnteCabo</w:t>
             </w:r>
             <w:proofErr w:type="spellEnd"/>
+            <w:proofErr w:type="gramEnd"/>
             <w:r>
               <w:rPr>
                 <w:sz w:val="20"/>
@@ -1888,6 +1931,7 @@
               <w:t>{</w:t>
             </w:r>
             <w:proofErr w:type="spellStart"/>
+            <w:proofErr w:type="gramStart"/>
             <w:r>
               <w:rPr>
                 <w:sz w:val="20"/>
@@ -1896,6 +1940,7 @@
               <w:t>config.guiaCaboAco</w:t>
             </w:r>
             <w:proofErr w:type="spellEnd"/>
+            <w:proofErr w:type="gramEnd"/>
             <w:r>
               <w:rPr>
                 <w:sz w:val="20"/>
@@ -1968,6 +2013,7 @@
               <w:t>{</w:t>
             </w:r>
             <w:proofErr w:type="spellStart"/>
+            <w:proofErr w:type="gramStart"/>
             <w:r>
               <w:rPr>
                 <w:sz w:val="20"/>
@@ -1976,6 +2022,7 @@
               <w:t>config.celulaCarga</w:t>
             </w:r>
             <w:proofErr w:type="spellEnd"/>
+            <w:proofErr w:type="gramEnd"/>
             <w:r>
               <w:rPr>
                 <w:sz w:val="20"/>
@@ -2090,6 +2137,7 @@
               <w:t>{</w:t>
             </w:r>
             <w:proofErr w:type="spellStart"/>
+            <w:proofErr w:type="gramStart"/>
             <w:r>
               <w:rPr>
                 <w:sz w:val="20"/>
@@ -2112,6 +2160,7 @@
               <w:t>Tipo</w:t>
             </w:r>
             <w:proofErr w:type="spellEnd"/>
+            <w:proofErr w:type="gramEnd"/>
             <w:r>
               <w:rPr>
                 <w:sz w:val="20"/>
@@ -2169,6 +2218,7 @@
               <w:t>{</w:t>
             </w:r>
             <w:proofErr w:type="spellStart"/>
+            <w:proofErr w:type="gramStart"/>
             <w:r>
               <w:rPr>
                 <w:sz w:val="20"/>
@@ -2184,6 +2234,7 @@
               <w:t>sobeDesce</w:t>
             </w:r>
             <w:proofErr w:type="spellEnd"/>
+            <w:proofErr w:type="gramEnd"/>
             <w:r>
               <w:rPr>
                 <w:sz w:val="20"/>
@@ -2241,6 +2292,7 @@
               <w:t>{</w:t>
             </w:r>
             <w:proofErr w:type="spellStart"/>
+            <w:proofErr w:type="gramStart"/>
             <w:r>
               <w:rPr>
                 <w:sz w:val="20"/>
@@ -2256,6 +2308,7 @@
               <w:t>direitaEsquerda</w:t>
             </w:r>
             <w:proofErr w:type="spellEnd"/>
+            <w:proofErr w:type="gramEnd"/>
             <w:r>
               <w:rPr>
                 <w:sz w:val="20"/>
@@ -2313,6 +2366,7 @@
               <w:t>{</w:t>
             </w:r>
             <w:proofErr w:type="spellStart"/>
+            <w:proofErr w:type="gramStart"/>
             <w:r>
               <w:rPr>
                 <w:sz w:val="20"/>
@@ -2342,6 +2396,7 @@
               <w:t>ras</w:t>
             </w:r>
             <w:proofErr w:type="spellEnd"/>
+            <w:proofErr w:type="gramEnd"/>
             <w:r>
               <w:rPr>
                 <w:sz w:val="20"/>
@@ -2399,6 +2454,7 @@
               <w:t>{</w:t>
             </w:r>
             <w:proofErr w:type="spellStart"/>
+            <w:proofErr w:type="gramStart"/>
             <w:r>
               <w:rPr>
                 <w:sz w:val="20"/>
@@ -2414,6 +2470,7 @@
               <w:t>potenciaMotorPonte</w:t>
             </w:r>
             <w:proofErr w:type="spellEnd"/>
+            <w:proofErr w:type="gramEnd"/>
             <w:r>
               <w:rPr>
                 <w:sz w:val="20"/>
@@ -2471,6 +2528,7 @@
               <w:t>{</w:t>
             </w:r>
             <w:proofErr w:type="spellStart"/>
+            <w:proofErr w:type="gramStart"/>
             <w:r>
               <w:rPr>
                 <w:sz w:val="20"/>
@@ -2486,6 +2544,7 @@
               <w:t>tensaoComando</w:t>
             </w:r>
             <w:proofErr w:type="spellEnd"/>
+            <w:proofErr w:type="gramEnd"/>
             <w:r>
               <w:rPr>
                 <w:sz w:val="20"/>
@@ -2543,6 +2602,7 @@
               <w:t>{</w:t>
             </w:r>
             <w:proofErr w:type="spellStart"/>
+            <w:proofErr w:type="gramStart"/>
             <w:r>
               <w:rPr>
                 <w:sz w:val="20"/>
@@ -2558,6 +2618,7 @@
               <w:t>tensaoTrabalho</w:t>
             </w:r>
             <w:proofErr w:type="spellEnd"/>
+            <w:proofErr w:type="gramEnd"/>
             <w:r>
               <w:rPr>
                 <w:sz w:val="20"/>
@@ -2615,6 +2676,7 @@
               <w:t>{</w:t>
             </w:r>
             <w:proofErr w:type="spellStart"/>
+            <w:proofErr w:type="gramStart"/>
             <w:r>
               <w:rPr>
                 <w:sz w:val="20"/>
@@ -2630,6 +2692,7 @@
               <w:t>botoeira</w:t>
             </w:r>
             <w:proofErr w:type="spellEnd"/>
+            <w:proofErr w:type="gramEnd"/>
             <w:r>
               <w:rPr>
                 <w:sz w:val="20"/>
@@ -2687,6 +2750,7 @@
               <w:t>{</w:t>
             </w:r>
             <w:proofErr w:type="spellStart"/>
+            <w:proofErr w:type="gramStart"/>
             <w:r>
               <w:rPr>
                 <w:sz w:val="20"/>
@@ -2702,6 +2766,7 @@
               <w:t>controleRemoto</w:t>
             </w:r>
             <w:proofErr w:type="spellEnd"/>
+            <w:proofErr w:type="gramEnd"/>
             <w:r>
               <w:rPr>
                 <w:sz w:val="20"/>
@@ -2759,6 +2824,7 @@
               <w:t>{</w:t>
             </w:r>
             <w:proofErr w:type="spellStart"/>
+            <w:proofErr w:type="gramStart"/>
             <w:r>
               <w:rPr>
                 <w:sz w:val="20"/>
@@ -2774,6 +2840,7 @@
               <w:t>transmissorExtra</w:t>
             </w:r>
             <w:proofErr w:type="spellEnd"/>
+            <w:proofErr w:type="gramEnd"/>
             <w:r>
               <w:rPr>
                 <w:sz w:val="20"/>
@@ -2832,6 +2899,7 @@
               <w:t>{</w:t>
             </w:r>
             <w:proofErr w:type="spellStart"/>
+            <w:proofErr w:type="gramStart"/>
             <w:r>
               <w:rPr>
                 <w:sz w:val="20"/>
@@ -2854,6 +2922,7 @@
               <w:t>es</w:t>
             </w:r>
             <w:proofErr w:type="spellEnd"/>
+            <w:proofErr w:type="gramEnd"/>
             <w:r>
               <w:rPr>
                 <w:sz w:val="20"/>
@@ -2911,6 +2980,7 @@
               <w:t>{</w:t>
             </w:r>
             <w:proofErr w:type="spellStart"/>
+            <w:proofErr w:type="gramStart"/>
             <w:r>
               <w:rPr>
                 <w:sz w:val="20"/>
@@ -2933,6 +3003,7 @@
               <w:t>es</w:t>
             </w:r>
             <w:proofErr w:type="spellEnd"/>
+            <w:proofErr w:type="gramEnd"/>
             <w:r>
               <w:rPr>
                 <w:sz w:val="20"/>
@@ -2990,6 +3061,7 @@
               <w:t>{</w:t>
             </w:r>
             <w:proofErr w:type="spellStart"/>
+            <w:proofErr w:type="gramStart"/>
             <w:r>
               <w:rPr>
                 <w:sz w:val="20"/>
@@ -3005,6 +3077,7 @@
               <w:t>tomadaTrocaRapida</w:t>
             </w:r>
             <w:proofErr w:type="spellEnd"/>
+            <w:proofErr w:type="gramEnd"/>
             <w:r>
               <w:rPr>
                 <w:sz w:val="20"/>
@@ -3137,6 +3210,7 @@
               <w:t>{</w:t>
             </w:r>
             <w:proofErr w:type="spellStart"/>
+            <w:proofErr w:type="gramStart"/>
             <w:r>
               <w:rPr>
                 <w:sz w:val="20"/>
@@ -3152,6 +3226,7 @@
               <w:t>preco</w:t>
             </w:r>
             <w:proofErr w:type="spellEnd"/>
+            <w:proofErr w:type="gramEnd"/>
             <w:r>
               <w:rPr>
                 <w:sz w:val="20"/>
@@ -3209,6 +3284,7 @@
               <w:t>{</w:t>
             </w:r>
             <w:proofErr w:type="spellStart"/>
+            <w:proofErr w:type="gramStart"/>
             <w:r>
               <w:rPr>
                 <w:sz w:val="20"/>
@@ -3224,6 +3300,7 @@
               <w:t>preco</w:t>
             </w:r>
             <w:proofErr w:type="spellEnd"/>
+            <w:proofErr w:type="gramEnd"/>
             <w:r>
               <w:rPr>
                 <w:sz w:val="20"/>
@@ -3353,7 +3430,23 @@
           <w:sz w:val="20"/>
           <w:szCs w:val="20"/>
         </w:rPr>
-        <w:t>A garantia refere-se somente a mão de obra e a peça defeituosa. Despesas como frete, viagens rodoviárias e aéreas, hospedagem, alimentação, plataforma elevatória, guindastes não estão inclusas na garantia e serão de responsabilidade ao cliente.</w:t>
+        <w:t xml:space="preserve">A garantia refere-se somente a mão de obra e a peça defeituosa. Despesas como frete, viagens rodoviárias e aéreas, hospedagem, alimentação, plataforma elevatória, guindastes não estão </w:t>
+      </w:r>
+      <w:proofErr w:type="gramStart"/>
+      <w:r>
+        <w:rPr>
+          <w:sz w:val="20"/>
+          <w:szCs w:val="20"/>
+        </w:rPr>
+        <w:t>inclusas</w:t>
+      </w:r>
+      <w:proofErr w:type="gramEnd"/>
+      <w:r>
+        <w:rPr>
+          <w:sz w:val="20"/>
+          <w:szCs w:val="20"/>
+        </w:rPr>
+        <w:t xml:space="preserve"> na garantia e serão de responsabilidade ao cliente.</w:t>
       </w:r>
     </w:p>
     <w:p>
@@ -3459,7 +3552,23 @@
           <w:sz w:val="20"/>
           <w:szCs w:val="20"/>
         </w:rPr>
-        <w:t>Nos colocamos a disposição para esclarecer possíveis dúvidas ou ajudar na definição do equipamento que melhor lhe atenderá, e também ficamos expectativa de sermos honrados c/ sua valiosa encomenda, firmamo-nos.</w:t>
+        <w:t xml:space="preserve">Nos colocamos a disposição para esclarecer possíveis dúvidas ou ajudar na definição do equipamento que melhor lhe atenderá, </w:t>
+      </w:r>
+      <w:proofErr w:type="gramStart"/>
+      <w:r>
+        <w:rPr>
+          <w:sz w:val="20"/>
+          <w:szCs w:val="20"/>
+        </w:rPr>
+        <w:t>e também</w:t>
+      </w:r>
+      <w:proofErr w:type="gramEnd"/>
+      <w:r>
+        <w:rPr>
+          <w:sz w:val="20"/>
+          <w:szCs w:val="20"/>
+        </w:rPr>
+        <w:t xml:space="preserve"> ficamos expectativa de sermos honrados c/ sua valiosa encomenda, firmamo-nos.</w:t>
       </w:r>
     </w:p>
     <w:p>
@@ -4231,6 +4340,7 @@
   <w:style w:type="character" w:default="1" w:styleId="Fontepargpadro">
     <w:name w:val="Default Paragraph Font"/>
     <w:uiPriority w:val="1"/>
+    <w:semiHidden/>
     <w:unhideWhenUsed/>
   </w:style>
   <w:style w:type="table" w:default="1" w:styleId="Tabelanormal">

</xml_diff>

<commit_message>
feat: Criar docx com imagem
</commit_message>
<xml_diff>
--- a/frontend/src/assets/templateOrcamento.docx
+++ b/frontend/src/assets/templateOrcamento.docx
@@ -190,16 +190,14 @@
               <w:t>À {</w:t>
             </w:r>
             <w:proofErr w:type="spellStart"/>
-            <w:proofErr w:type="gramStart"/>
-            <w:r>
-              <w:rPr>
-                <w:sz w:val="20"/>
-                <w:szCs w:val="20"/>
-              </w:rPr>
-              <w:t>cliente.razaoSocial</w:t>
+            <w:r>
+              <w:rPr>
+                <w:sz w:val="20"/>
+                <w:szCs w:val="20"/>
+              </w:rPr>
+              <w:t>razaoSocial</w:t>
             </w:r>
             <w:proofErr w:type="spellEnd"/>
-            <w:proofErr w:type="gramEnd"/>
             <w:r>
               <w:rPr>
                 <w:sz w:val="20"/>
@@ -235,10 +233,9 @@
                 <w:sz w:val="16"/>
                 <w:szCs w:val="16"/>
               </w:rPr>
-              <w:t>cliente.cnpj</w:t>
+              <w:t>cnpj</w:t>
             </w:r>
             <w:proofErr w:type="spellEnd"/>
-            <w:proofErr w:type="gramEnd"/>
             <w:r>
               <w:rPr>
                 <w:sz w:val="16"/>
@@ -251,17 +248,17 @@
                 <w:sz w:val="16"/>
                 <w:szCs w:val="16"/>
               </w:rPr>
-              <w:t xml:space="preserve">   IE: {</w:t>
-            </w:r>
-            <w:proofErr w:type="spellStart"/>
-            <w:proofErr w:type="gramStart"/>
+              <w:t xml:space="preserve">   </w:t>
+            </w:r>
+            <w:proofErr w:type="gramEnd"/>
             <w:r>
               <w:rPr>
                 <w:sz w:val="16"/>
                 <w:szCs w:val="16"/>
               </w:rPr>
-              <w:t>cliente.</w:t>
-            </w:r>
+              <w:t>IE: {</w:t>
+            </w:r>
+            <w:proofErr w:type="spellStart"/>
             <w:r>
               <w:rPr>
                 <w:sz w:val="16"/>
@@ -270,7 +267,6 @@
               <w:t>inscricaoEstadual</w:t>
             </w:r>
             <w:proofErr w:type="spellEnd"/>
-            <w:proofErr w:type="gramEnd"/>
             <w:r>
               <w:rPr>
                 <w:sz w:val="16"/>
@@ -319,23 +315,14 @@
               <w:t>Endereço: {</w:t>
             </w:r>
             <w:proofErr w:type="spellStart"/>
-            <w:proofErr w:type="gramStart"/>
             <w:r>
               <w:rPr>
                 <w:sz w:val="16"/>
                 <w:szCs w:val="16"/>
               </w:rPr>
-              <w:t>cliente.</w:t>
-            </w:r>
-            <w:r>
-              <w:rPr>
-                <w:sz w:val="16"/>
-                <w:szCs w:val="16"/>
-              </w:rPr>
               <w:t>endereco</w:t>
             </w:r>
             <w:proofErr w:type="spellEnd"/>
-            <w:proofErr w:type="gramEnd"/>
             <w:r>
               <w:rPr>
                 <w:sz w:val="16"/>
@@ -369,30 +356,28 @@
               </w:rPr>
               <w:t>Telefone: {</w:t>
             </w:r>
-            <w:proofErr w:type="spellStart"/>
             <w:proofErr w:type="gramStart"/>
             <w:r>
               <w:rPr>
                 <w:sz w:val="20"/>
                 <w:szCs w:val="20"/>
               </w:rPr>
-              <w:t>cliente.telefone</w:t>
-            </w:r>
-            <w:proofErr w:type="spellEnd"/>
+              <w:t>telefone}</w:t>
+            </w:r>
+            <w:r>
+              <w:rPr>
+                <w:sz w:val="20"/>
+                <w:szCs w:val="20"/>
+              </w:rPr>
+              <w:t xml:space="preserve">   </w:t>
+            </w:r>
             <w:proofErr w:type="gramEnd"/>
             <w:r>
               <w:rPr>
                 <w:sz w:val="20"/>
                 <w:szCs w:val="20"/>
               </w:rPr>
-              <w:t>}</w:t>
-            </w:r>
-            <w:r>
-              <w:rPr>
-                <w:sz w:val="20"/>
-                <w:szCs w:val="20"/>
-              </w:rPr>
-              <w:t xml:space="preserve">        </w:t>
+              <w:t xml:space="preserve">     </w:t>
             </w:r>
             <w:r>
               <w:rPr>
@@ -420,25 +405,7 @@
                 <w:sz w:val="20"/>
                 <w:szCs w:val="20"/>
               </w:rPr>
-              <w:t>pp: {</w:t>
-            </w:r>
-            <w:proofErr w:type="spellStart"/>
-            <w:proofErr w:type="gramStart"/>
-            <w:r>
-              <w:rPr>
-                <w:sz w:val="20"/>
-                <w:szCs w:val="20"/>
-              </w:rPr>
-              <w:t>cliente.whatsapp</w:t>
-            </w:r>
-            <w:proofErr w:type="spellEnd"/>
-            <w:proofErr w:type="gramEnd"/>
-            <w:r>
-              <w:rPr>
-                <w:sz w:val="20"/>
-                <w:szCs w:val="20"/>
-              </w:rPr>
-              <w:t>}</w:t>
+              <w:t>pp: {whatsapp}</w:t>
             </w:r>
           </w:p>
         </w:tc>
@@ -459,25 +426,7 @@
                 <w:sz w:val="16"/>
                 <w:szCs w:val="16"/>
               </w:rPr>
-              <w:t>Bairro: {</w:t>
-            </w:r>
-            <w:proofErr w:type="spellStart"/>
-            <w:proofErr w:type="gramStart"/>
-            <w:r>
-              <w:rPr>
-                <w:sz w:val="16"/>
-                <w:szCs w:val="16"/>
-              </w:rPr>
-              <w:t>cliente.bairro</w:t>
-            </w:r>
-            <w:proofErr w:type="spellEnd"/>
-            <w:proofErr w:type="gramEnd"/>
-            <w:r>
-              <w:rPr>
-                <w:sz w:val="16"/>
-                <w:szCs w:val="16"/>
-              </w:rPr>
-              <w:t>}</w:t>
+              <w:t>Bairro: {bairro}</w:t>
             </w:r>
           </w:p>
         </w:tc>
@@ -506,16 +455,14 @@
               <w:t>E-mail: {</w:t>
             </w:r>
             <w:proofErr w:type="spellStart"/>
-            <w:proofErr w:type="gramStart"/>
-            <w:r>
-              <w:rPr>
-                <w:sz w:val="20"/>
-                <w:szCs w:val="20"/>
-              </w:rPr>
-              <w:t>cliente.email</w:t>
+            <w:r>
+              <w:rPr>
+                <w:sz w:val="20"/>
+                <w:szCs w:val="20"/>
+              </w:rPr>
+              <w:t>email</w:t>
             </w:r>
             <w:proofErr w:type="spellEnd"/>
-            <w:proofErr w:type="gramEnd"/>
             <w:r>
               <w:rPr>
                 <w:sz w:val="20"/>
@@ -545,30 +492,21 @@
               <w:t>CEP: {</w:t>
             </w:r>
             <w:proofErr w:type="spellStart"/>
-            <w:proofErr w:type="gramStart"/>
             <w:r>
               <w:rPr>
                 <w:sz w:val="16"/>
                 <w:szCs w:val="16"/>
               </w:rPr>
-              <w:t>dados</w:t>
+              <w:t>cep</w:t>
             </w:r>
             <w:r>
               <w:rPr>
                 <w:sz w:val="16"/>
                 <w:szCs w:val="16"/>
               </w:rPr>
-              <w:t>.cep</w:t>
-            </w:r>
-            <w:r>
-              <w:rPr>
-                <w:sz w:val="16"/>
-                <w:szCs w:val="16"/>
-              </w:rPr>
               <w:t>CidadeUF</w:t>
             </w:r>
             <w:proofErr w:type="spellEnd"/>
-            <w:proofErr w:type="gramEnd"/>
             <w:r>
               <w:rPr>
                 <w:sz w:val="16"/>
@@ -625,25 +563,14 @@
         <w:t>(a) {</w:t>
       </w:r>
       <w:proofErr w:type="spellStart"/>
-      <w:proofErr w:type="gramStart"/>
       <w:r>
         <w:rPr>
-          <w:i/>
-          <w:iCs/>
-          <w:sz w:val="20"/>
-          <w:szCs w:val="20"/>
-        </w:rPr>
-        <w:t>cliente</w:t>
-      </w:r>
-      <w:r>
-        <w:rPr>
-          <w:sz w:val="20"/>
-          <w:szCs w:val="20"/>
-        </w:rPr>
-        <w:t>.pessoaContato</w:t>
+          <w:sz w:val="20"/>
+          <w:szCs w:val="20"/>
+        </w:rPr>
+        <w:t>pessoaContato</w:t>
       </w:r>
       <w:proofErr w:type="spellEnd"/>
-      <w:proofErr w:type="gramEnd"/>
       <w:r>
         <w:rPr>
           <w:sz w:val="20"/>
@@ -714,8 +641,8 @@
       </w:tblPr>
       <w:tblGrid>
         <w:gridCol w:w="3402"/>
-        <w:gridCol w:w="3174"/>
-        <w:gridCol w:w="3881"/>
+        <w:gridCol w:w="3261"/>
+        <w:gridCol w:w="3794"/>
       </w:tblGrid>
       <w:tr>
         <w:trPr>
@@ -745,7 +672,7 @@
         </w:tc>
         <w:tc>
           <w:tcPr>
-            <w:tcW w:w="3174" w:type="dxa"/>
+            <w:tcW w:w="3261" w:type="dxa"/>
             <w:vAlign w:val="center"/>
           </w:tcPr>
           <w:p>
@@ -761,31 +688,13 @@
                 <w:sz w:val="20"/>
                 <w:szCs w:val="20"/>
               </w:rPr>
-              <w:t>{</w:t>
-            </w:r>
-            <w:proofErr w:type="spellStart"/>
-            <w:proofErr w:type="gramStart"/>
-            <w:r>
-              <w:rPr>
-                <w:sz w:val="20"/>
-                <w:szCs w:val="20"/>
-              </w:rPr>
-              <w:t>talha.modelo</w:t>
-            </w:r>
-            <w:proofErr w:type="spellEnd"/>
-            <w:proofErr w:type="gramEnd"/>
-            <w:r>
-              <w:rPr>
-                <w:sz w:val="20"/>
-                <w:szCs w:val="20"/>
-              </w:rPr>
-              <w:t>}</w:t>
-            </w:r>
-          </w:p>
-        </w:tc>
-        <w:tc>
-          <w:tcPr>
-            <w:tcW w:w="3881" w:type="dxa"/>
+              <w:t>{modelo}</w:t>
+            </w:r>
+          </w:p>
+        </w:tc>
+        <w:tc>
+          <w:tcPr>
+            <w:tcW w:w="3794" w:type="dxa"/>
             <w:vMerge w:val="restart"/>
           </w:tcPr>
           <w:p>
@@ -794,9 +703,15 @@
               <w:rPr>
                 <w:sz w:val="20"/>
                 <w:szCs w:val="20"/>
-                <w:u w:val="single"/>
-              </w:rPr>
-            </w:pPr>
+              </w:rPr>
+            </w:pPr>
+            <w:r>
+              <w:rPr>
+                <w:sz w:val="20"/>
+                <w:szCs w:val="20"/>
+              </w:rPr>
+              <w:t>{imagemTalha}</w:t>
+            </w:r>
           </w:p>
         </w:tc>
       </w:tr>
@@ -828,7 +743,7 @@
         </w:tc>
         <w:tc>
           <w:tcPr>
-            <w:tcW w:w="3174" w:type="dxa"/>
+            <w:tcW w:w="3261" w:type="dxa"/>
             <w:vAlign w:val="center"/>
           </w:tcPr>
           <w:p>
@@ -844,31 +759,13 @@
                 <w:sz w:val="20"/>
                 <w:szCs w:val="20"/>
               </w:rPr>
-              <w:t>{</w:t>
-            </w:r>
-            <w:proofErr w:type="spellStart"/>
-            <w:proofErr w:type="gramStart"/>
-            <w:r>
-              <w:rPr>
-                <w:sz w:val="20"/>
-                <w:szCs w:val="20"/>
-              </w:rPr>
-              <w:t>talha.capacidade</w:t>
-            </w:r>
-            <w:proofErr w:type="spellEnd"/>
-            <w:proofErr w:type="gramEnd"/>
-            <w:r>
-              <w:rPr>
-                <w:sz w:val="20"/>
-                <w:szCs w:val="20"/>
-              </w:rPr>
-              <w:t>}</w:t>
-            </w:r>
-          </w:p>
-        </w:tc>
-        <w:tc>
-          <w:tcPr>
-            <w:tcW w:w="3881" w:type="dxa"/>
+              <w:t>{capacidade}</w:t>
+            </w:r>
+          </w:p>
+        </w:tc>
+        <w:tc>
+          <w:tcPr>
+            <w:tcW w:w="3794" w:type="dxa"/>
             <w:vMerge/>
           </w:tcPr>
           <w:p>
@@ -910,7 +807,7 @@
         </w:tc>
         <w:tc>
           <w:tcPr>
-            <w:tcW w:w="3174" w:type="dxa"/>
+            <w:tcW w:w="3261" w:type="dxa"/>
             <w:vAlign w:val="center"/>
           </w:tcPr>
           <w:p>
@@ -929,16 +826,14 @@
               <w:t>{</w:t>
             </w:r>
             <w:proofErr w:type="spellStart"/>
-            <w:proofErr w:type="gramStart"/>
-            <w:r>
-              <w:rPr>
-                <w:sz w:val="20"/>
-                <w:szCs w:val="20"/>
-              </w:rPr>
-              <w:t>talha.grupoTrabalho</w:t>
+            <w:r>
+              <w:rPr>
+                <w:sz w:val="20"/>
+                <w:szCs w:val="20"/>
+              </w:rPr>
+              <w:t>grupoTrabalho</w:t>
             </w:r>
             <w:proofErr w:type="spellEnd"/>
-            <w:proofErr w:type="gramEnd"/>
             <w:r>
               <w:rPr>
                 <w:sz w:val="20"/>
@@ -950,7 +845,7 @@
         </w:tc>
         <w:tc>
           <w:tcPr>
-            <w:tcW w:w="3881" w:type="dxa"/>
+            <w:tcW w:w="3794" w:type="dxa"/>
             <w:vMerge/>
           </w:tcPr>
           <w:p>
@@ -992,7 +887,7 @@
         </w:tc>
         <w:tc>
           <w:tcPr>
-            <w:tcW w:w="3174" w:type="dxa"/>
+            <w:tcW w:w="3261" w:type="dxa"/>
             <w:vAlign w:val="center"/>
           </w:tcPr>
           <w:p>
@@ -1011,16 +906,14 @@
               <w:t>{</w:t>
             </w:r>
             <w:proofErr w:type="spellStart"/>
-            <w:proofErr w:type="gramStart"/>
-            <w:r>
-              <w:rPr>
-                <w:sz w:val="20"/>
-                <w:szCs w:val="20"/>
-              </w:rPr>
-              <w:t>talha.formaConstrutiva</w:t>
+            <w:r>
+              <w:rPr>
+                <w:sz w:val="20"/>
+                <w:szCs w:val="20"/>
+              </w:rPr>
+              <w:t>formaConstrutiva</w:t>
             </w:r>
             <w:proofErr w:type="spellEnd"/>
-            <w:proofErr w:type="gramEnd"/>
             <w:r>
               <w:rPr>
                 <w:sz w:val="20"/>
@@ -1032,7 +925,7 @@
         </w:tc>
         <w:tc>
           <w:tcPr>
-            <w:tcW w:w="3881" w:type="dxa"/>
+            <w:tcW w:w="3794" w:type="dxa"/>
             <w:vMerge/>
           </w:tcPr>
           <w:p>
@@ -1074,7 +967,7 @@
         </w:tc>
         <w:tc>
           <w:tcPr>
-            <w:tcW w:w="3174" w:type="dxa"/>
+            <w:tcW w:w="3261" w:type="dxa"/>
             <w:vAlign w:val="center"/>
           </w:tcPr>
           <w:p>
@@ -1093,16 +986,14 @@
               <w:t>{</w:t>
             </w:r>
             <w:proofErr w:type="spellStart"/>
-            <w:proofErr w:type="gramStart"/>
-            <w:r>
-              <w:rPr>
-                <w:sz w:val="20"/>
-                <w:szCs w:val="20"/>
-              </w:rPr>
-              <w:t>talha.cursoUtilGancho</w:t>
+            <w:r>
+              <w:rPr>
+                <w:sz w:val="20"/>
+                <w:szCs w:val="20"/>
+              </w:rPr>
+              <w:t>cursoUtilGancho</w:t>
             </w:r>
             <w:proofErr w:type="spellEnd"/>
-            <w:proofErr w:type="gramEnd"/>
             <w:r>
               <w:rPr>
                 <w:sz w:val="20"/>
@@ -1114,7 +1005,7 @@
         </w:tc>
         <w:tc>
           <w:tcPr>
-            <w:tcW w:w="3881" w:type="dxa"/>
+            <w:tcW w:w="3794" w:type="dxa"/>
             <w:vMerge/>
           </w:tcPr>
           <w:p>
@@ -1156,7 +1047,7 @@
         </w:tc>
         <w:tc>
           <w:tcPr>
-            <w:tcW w:w="3174" w:type="dxa"/>
+            <w:tcW w:w="3261" w:type="dxa"/>
             <w:vAlign w:val="center"/>
           </w:tcPr>
           <w:p>
@@ -1172,31 +1063,13 @@
                 <w:sz w:val="20"/>
                 <w:szCs w:val="20"/>
               </w:rPr>
-              <w:t>{</w:t>
-            </w:r>
-            <w:proofErr w:type="spellStart"/>
-            <w:proofErr w:type="gramStart"/>
-            <w:r>
-              <w:rPr>
-                <w:sz w:val="20"/>
-                <w:szCs w:val="20"/>
-              </w:rPr>
-              <w:t>talha.ramais</w:t>
-            </w:r>
-            <w:proofErr w:type="spellEnd"/>
-            <w:proofErr w:type="gramEnd"/>
-            <w:r>
-              <w:rPr>
-                <w:sz w:val="20"/>
-                <w:szCs w:val="20"/>
-              </w:rPr>
-              <w:t>}</w:t>
-            </w:r>
-          </w:p>
-        </w:tc>
-        <w:tc>
-          <w:tcPr>
-            <w:tcW w:w="3881" w:type="dxa"/>
+              <w:t>{ramais}</w:t>
+            </w:r>
+          </w:p>
+        </w:tc>
+        <w:tc>
+          <w:tcPr>
+            <w:tcW w:w="3794" w:type="dxa"/>
             <w:vMerge/>
           </w:tcPr>
           <w:p>
@@ -1238,7 +1111,7 @@
         </w:tc>
         <w:tc>
           <w:tcPr>
-            <w:tcW w:w="3174" w:type="dxa"/>
+            <w:tcW w:w="3261" w:type="dxa"/>
             <w:vAlign w:val="center"/>
           </w:tcPr>
           <w:p>
@@ -1257,16 +1130,14 @@
               <w:t>{</w:t>
             </w:r>
             <w:proofErr w:type="spellStart"/>
-            <w:proofErr w:type="gramStart"/>
-            <w:r>
-              <w:rPr>
-                <w:sz w:val="20"/>
-                <w:szCs w:val="20"/>
-              </w:rPr>
-              <w:t>talha.motorElevacao</w:t>
+            <w:r>
+              <w:rPr>
+                <w:sz w:val="20"/>
+                <w:szCs w:val="20"/>
+              </w:rPr>
+              <w:t>motorElevacao</w:t>
             </w:r>
             <w:proofErr w:type="spellEnd"/>
-            <w:proofErr w:type="gramEnd"/>
             <w:r>
               <w:rPr>
                 <w:sz w:val="20"/>
@@ -1278,7 +1149,7 @@
         </w:tc>
         <w:tc>
           <w:tcPr>
-            <w:tcW w:w="3881" w:type="dxa"/>
+            <w:tcW w:w="3794" w:type="dxa"/>
             <w:vMerge/>
           </w:tcPr>
           <w:p>
@@ -1320,7 +1191,7 @@
         </w:tc>
         <w:tc>
           <w:tcPr>
-            <w:tcW w:w="3174" w:type="dxa"/>
+            <w:tcW w:w="3261" w:type="dxa"/>
             <w:vAlign w:val="center"/>
           </w:tcPr>
           <w:p>
@@ -1339,16 +1210,14 @@
               <w:t>{</w:t>
             </w:r>
             <w:proofErr w:type="spellStart"/>
-            <w:proofErr w:type="gramStart"/>
-            <w:r>
-              <w:rPr>
-                <w:sz w:val="20"/>
-                <w:szCs w:val="20"/>
-              </w:rPr>
-              <w:t>talha.velElevacaoPadrao</w:t>
+            <w:r>
+              <w:rPr>
+                <w:sz w:val="20"/>
+                <w:szCs w:val="20"/>
+              </w:rPr>
+              <w:t>velElevacaoPadrao</w:t>
             </w:r>
             <w:proofErr w:type="spellEnd"/>
-            <w:proofErr w:type="gramEnd"/>
             <w:r>
               <w:rPr>
                 <w:sz w:val="20"/>
@@ -1360,7 +1229,7 @@
         </w:tc>
         <w:tc>
           <w:tcPr>
-            <w:tcW w:w="3881" w:type="dxa"/>
+            <w:tcW w:w="3794" w:type="dxa"/>
             <w:vMerge/>
           </w:tcPr>
           <w:p>
@@ -1402,7 +1271,7 @@
         </w:tc>
         <w:tc>
           <w:tcPr>
-            <w:tcW w:w="3174" w:type="dxa"/>
+            <w:tcW w:w="3261" w:type="dxa"/>
             <w:vAlign w:val="center"/>
           </w:tcPr>
           <w:p>
@@ -1421,16 +1290,14 @@
               <w:t>{</w:t>
             </w:r>
             <w:proofErr w:type="spellStart"/>
-            <w:proofErr w:type="gramStart"/>
-            <w:r>
-              <w:rPr>
-                <w:sz w:val="20"/>
-                <w:szCs w:val="20"/>
-              </w:rPr>
-              <w:t>talha.tipoTrole</w:t>
+            <w:r>
+              <w:rPr>
+                <w:sz w:val="20"/>
+                <w:szCs w:val="20"/>
+              </w:rPr>
+              <w:t>tipoTrole</w:t>
             </w:r>
             <w:proofErr w:type="spellEnd"/>
-            <w:proofErr w:type="gramEnd"/>
             <w:r>
               <w:rPr>
                 <w:sz w:val="20"/>
@@ -1442,7 +1309,7 @@
         </w:tc>
         <w:tc>
           <w:tcPr>
-            <w:tcW w:w="3881" w:type="dxa"/>
+            <w:tcW w:w="3794" w:type="dxa"/>
             <w:vMerge/>
           </w:tcPr>
           <w:p>
@@ -1484,7 +1351,7 @@
         </w:tc>
         <w:tc>
           <w:tcPr>
-            <w:tcW w:w="3174" w:type="dxa"/>
+            <w:tcW w:w="3261" w:type="dxa"/>
             <w:vAlign w:val="center"/>
           </w:tcPr>
           <w:p>
@@ -1503,16 +1370,14 @@
               <w:t>{</w:t>
             </w:r>
             <w:proofErr w:type="spellStart"/>
-            <w:proofErr w:type="gramStart"/>
-            <w:r>
-              <w:rPr>
-                <w:sz w:val="20"/>
-                <w:szCs w:val="20"/>
-              </w:rPr>
-              <w:t>talha.motorTranslacao</w:t>
+            <w:r>
+              <w:rPr>
+                <w:sz w:val="20"/>
+                <w:szCs w:val="20"/>
+              </w:rPr>
+              <w:t>motorTranslacao</w:t>
             </w:r>
             <w:proofErr w:type="spellEnd"/>
-            <w:proofErr w:type="gramEnd"/>
             <w:r>
               <w:rPr>
                 <w:sz w:val="20"/>
@@ -1524,7 +1389,7 @@
         </w:tc>
         <w:tc>
           <w:tcPr>
-            <w:tcW w:w="3881" w:type="dxa"/>
+            <w:tcW w:w="3794" w:type="dxa"/>
             <w:vMerge/>
           </w:tcPr>
           <w:p>
@@ -1566,7 +1431,7 @@
         </w:tc>
         <w:tc>
           <w:tcPr>
-            <w:tcW w:w="3174" w:type="dxa"/>
+            <w:tcW w:w="3261" w:type="dxa"/>
             <w:vAlign w:val="center"/>
           </w:tcPr>
           <w:p>
@@ -1585,16 +1450,14 @@
               <w:t>{</w:t>
             </w:r>
             <w:proofErr w:type="spellStart"/>
-            <w:proofErr w:type="gramStart"/>
-            <w:r>
-              <w:rPr>
-                <w:sz w:val="20"/>
-                <w:szCs w:val="20"/>
-              </w:rPr>
-              <w:t>talha.velTranslacaoPadrao</w:t>
+            <w:r>
+              <w:rPr>
+                <w:sz w:val="20"/>
+                <w:szCs w:val="20"/>
+              </w:rPr>
+              <w:t>velTranslacaoPadrao</w:t>
             </w:r>
             <w:proofErr w:type="spellEnd"/>
-            <w:proofErr w:type="gramEnd"/>
             <w:r>
               <w:rPr>
                 <w:sz w:val="20"/>
@@ -1606,7 +1469,7 @@
         </w:tc>
         <w:tc>
           <w:tcPr>
-            <w:tcW w:w="3881" w:type="dxa"/>
+            <w:tcW w:w="3794" w:type="dxa"/>
             <w:vMerge/>
           </w:tcPr>
           <w:p>
@@ -1648,7 +1511,7 @@
         </w:tc>
         <w:tc>
           <w:tcPr>
-            <w:tcW w:w="3174" w:type="dxa"/>
+            <w:tcW w:w="3261" w:type="dxa"/>
             <w:vAlign w:val="center"/>
           </w:tcPr>
           <w:p>
@@ -1667,16 +1530,14 @@
               <w:t>{</w:t>
             </w:r>
             <w:proofErr w:type="spellStart"/>
-            <w:proofErr w:type="gramStart"/>
-            <w:r>
-              <w:rPr>
-                <w:sz w:val="20"/>
-                <w:szCs w:val="20"/>
-              </w:rPr>
-              <w:t>talha.freioNoCarroTranslacao</w:t>
+            <w:r>
+              <w:rPr>
+                <w:sz w:val="20"/>
+                <w:szCs w:val="20"/>
+              </w:rPr>
+              <w:t>freioNoCarroTranslacao</w:t>
             </w:r>
             <w:proofErr w:type="spellEnd"/>
-            <w:proofErr w:type="gramEnd"/>
             <w:r>
               <w:rPr>
                 <w:sz w:val="20"/>
@@ -1688,7 +1549,7 @@
         </w:tc>
         <w:tc>
           <w:tcPr>
-            <w:tcW w:w="3881" w:type="dxa"/>
+            <w:tcW w:w="3794" w:type="dxa"/>
             <w:vMerge/>
           </w:tcPr>
           <w:p>
@@ -1730,7 +1591,7 @@
         </w:tc>
         <w:tc>
           <w:tcPr>
-            <w:tcW w:w="3174" w:type="dxa"/>
+            <w:tcW w:w="3261" w:type="dxa"/>
             <w:vAlign w:val="center"/>
           </w:tcPr>
           <w:p>
@@ -1749,16 +1610,14 @@
               <w:t>{</w:t>
             </w:r>
             <w:proofErr w:type="spellStart"/>
-            <w:proofErr w:type="gramStart"/>
-            <w:r>
-              <w:rPr>
-                <w:sz w:val="20"/>
-                <w:szCs w:val="20"/>
-              </w:rPr>
-              <w:t>talha.fimCursoSobe</w:t>
+            <w:r>
+              <w:rPr>
+                <w:sz w:val="20"/>
+                <w:szCs w:val="20"/>
+              </w:rPr>
+              <w:t>fimCursoSobe</w:t>
             </w:r>
             <w:proofErr w:type="spellEnd"/>
-            <w:proofErr w:type="gramEnd"/>
             <w:r>
               <w:rPr>
                 <w:sz w:val="20"/>
@@ -1770,7 +1629,7 @@
         </w:tc>
         <w:tc>
           <w:tcPr>
-            <w:tcW w:w="3881" w:type="dxa"/>
+            <w:tcW w:w="3794" w:type="dxa"/>
             <w:vMerge/>
           </w:tcPr>
           <w:p>
@@ -1812,7 +1671,7 @@
         </w:tc>
         <w:tc>
           <w:tcPr>
-            <w:tcW w:w="3174" w:type="dxa"/>
+            <w:tcW w:w="3261" w:type="dxa"/>
             <w:vAlign w:val="center"/>
           </w:tcPr>
           <w:p>
@@ -1831,16 +1690,14 @@
               <w:t>{</w:t>
             </w:r>
             <w:proofErr w:type="spellStart"/>
-            <w:proofErr w:type="gramStart"/>
-            <w:r>
-              <w:rPr>
-                <w:sz w:val="20"/>
-                <w:szCs w:val="20"/>
-              </w:rPr>
-              <w:t>config.fimCursoEsquerdaDireita</w:t>
+            <w:r>
+              <w:rPr>
+                <w:sz w:val="20"/>
+                <w:szCs w:val="20"/>
+              </w:rPr>
+              <w:t>fimCursoEsquerdaDireita</w:t>
             </w:r>
             <w:proofErr w:type="spellEnd"/>
-            <w:proofErr w:type="gramEnd"/>
             <w:r>
               <w:rPr>
                 <w:sz w:val="20"/>
@@ -1852,7 +1709,7 @@
         </w:tc>
         <w:tc>
           <w:tcPr>
-            <w:tcW w:w="3881" w:type="dxa"/>
+            <w:tcW w:w="3794" w:type="dxa"/>
             <w:vMerge/>
           </w:tcPr>
           <w:p>
@@ -1891,16 +1748,28 @@
               <w:t>{</w:t>
             </w:r>
             <w:proofErr w:type="spellStart"/>
-            <w:proofErr w:type="gramStart"/>
-            <w:r>
-              <w:rPr>
-                <w:sz w:val="20"/>
-                <w:szCs w:val="20"/>
-              </w:rPr>
-              <w:t>dados.correnteCabo</w:t>
+            <w:r>
+              <w:rPr>
+                <w:sz w:val="20"/>
+                <w:szCs w:val="20"/>
+              </w:rPr>
+              <w:t>corrente</w:t>
+            </w:r>
+            <w:r>
+              <w:rPr>
+                <w:sz w:val="20"/>
+                <w:szCs w:val="20"/>
+              </w:rPr>
+              <w:t>Ou</w:t>
+            </w:r>
+            <w:r>
+              <w:rPr>
+                <w:sz w:val="20"/>
+                <w:szCs w:val="20"/>
+              </w:rPr>
+              <w:t>Cabo</w:t>
             </w:r>
             <w:proofErr w:type="spellEnd"/>
-            <w:proofErr w:type="gramEnd"/>
             <w:r>
               <w:rPr>
                 <w:sz w:val="20"/>
@@ -1912,7 +1781,7 @@
         </w:tc>
         <w:tc>
           <w:tcPr>
-            <w:tcW w:w="3174" w:type="dxa"/>
+            <w:tcW w:w="3261" w:type="dxa"/>
             <w:vAlign w:val="center"/>
           </w:tcPr>
           <w:p>
@@ -1931,16 +1800,14 @@
               <w:t>{</w:t>
             </w:r>
             <w:proofErr w:type="spellStart"/>
-            <w:proofErr w:type="gramStart"/>
-            <w:r>
-              <w:rPr>
-                <w:sz w:val="20"/>
-                <w:szCs w:val="20"/>
-              </w:rPr>
-              <w:t>config.guiaCaboAco</w:t>
+            <w:r>
+              <w:rPr>
+                <w:sz w:val="20"/>
+                <w:szCs w:val="20"/>
+              </w:rPr>
+              <w:t>guiaCaboAco</w:t>
             </w:r>
             <w:proofErr w:type="spellEnd"/>
-            <w:proofErr w:type="gramEnd"/>
             <w:r>
               <w:rPr>
                 <w:sz w:val="20"/>
@@ -1952,7 +1819,7 @@
         </w:tc>
         <w:tc>
           <w:tcPr>
-            <w:tcW w:w="3881" w:type="dxa"/>
+            <w:tcW w:w="3794" w:type="dxa"/>
             <w:vMerge/>
           </w:tcPr>
           <w:p>
@@ -1994,7 +1861,7 @@
         </w:tc>
         <w:tc>
           <w:tcPr>
-            <w:tcW w:w="3174" w:type="dxa"/>
+            <w:tcW w:w="3261" w:type="dxa"/>
             <w:vAlign w:val="center"/>
           </w:tcPr>
           <w:p>
@@ -2013,16 +1880,14 @@
               <w:t>{</w:t>
             </w:r>
             <w:proofErr w:type="spellStart"/>
-            <w:proofErr w:type="gramStart"/>
-            <w:r>
-              <w:rPr>
-                <w:sz w:val="20"/>
-                <w:szCs w:val="20"/>
-              </w:rPr>
-              <w:t>config.celulaCarga</w:t>
+            <w:r>
+              <w:rPr>
+                <w:sz w:val="20"/>
+                <w:szCs w:val="20"/>
+              </w:rPr>
+              <w:t>celulaCarga</w:t>
             </w:r>
             <w:proofErr w:type="spellEnd"/>
-            <w:proofErr w:type="gramEnd"/>
             <w:r>
               <w:rPr>
                 <w:sz w:val="20"/>
@@ -2034,7 +1899,7 @@
         </w:tc>
         <w:tc>
           <w:tcPr>
-            <w:tcW w:w="3881" w:type="dxa"/>
+            <w:tcW w:w="3794" w:type="dxa"/>
             <w:vMerge/>
           </w:tcPr>
           <w:p>
@@ -2137,14 +2002,6 @@
               <w:t>{</w:t>
             </w:r>
             <w:proofErr w:type="spellStart"/>
-            <w:proofErr w:type="gramStart"/>
-            <w:r>
-              <w:rPr>
-                <w:sz w:val="20"/>
-                <w:szCs w:val="20"/>
-              </w:rPr>
-              <w:t>dados.</w:t>
-            </w:r>
             <w:r>
               <w:rPr>
                 <w:sz w:val="20"/>
@@ -2160,7 +2017,6 @@
               <w:t>Tipo</w:t>
             </w:r>
             <w:proofErr w:type="spellEnd"/>
-            <w:proofErr w:type="gramEnd"/>
             <w:r>
               <w:rPr>
                 <w:sz w:val="20"/>
@@ -2218,14 +2074,6 @@
               <w:t>{</w:t>
             </w:r>
             <w:proofErr w:type="spellStart"/>
-            <w:proofErr w:type="gramStart"/>
-            <w:r>
-              <w:rPr>
-                <w:sz w:val="20"/>
-                <w:szCs w:val="20"/>
-              </w:rPr>
-              <w:t>dados.</w:t>
-            </w:r>
             <w:r>
               <w:rPr>
                 <w:sz w:val="20"/>
@@ -2234,7 +2082,6 @@
               <w:t>sobeDesce</w:t>
             </w:r>
             <w:proofErr w:type="spellEnd"/>
-            <w:proofErr w:type="gramEnd"/>
             <w:r>
               <w:rPr>
                 <w:sz w:val="20"/>
@@ -2292,14 +2139,6 @@
               <w:t>{</w:t>
             </w:r>
             <w:proofErr w:type="spellStart"/>
-            <w:proofErr w:type="gramStart"/>
-            <w:r>
-              <w:rPr>
-                <w:sz w:val="20"/>
-                <w:szCs w:val="20"/>
-              </w:rPr>
-              <w:t>dados.</w:t>
-            </w:r>
             <w:r>
               <w:rPr>
                 <w:sz w:val="20"/>
@@ -2308,7 +2147,6 @@
               <w:t>direitaEsquerda</w:t>
             </w:r>
             <w:proofErr w:type="spellEnd"/>
-            <w:proofErr w:type="gramEnd"/>
             <w:r>
               <w:rPr>
                 <w:sz w:val="20"/>
@@ -2366,14 +2204,6 @@
               <w:t>{</w:t>
             </w:r>
             <w:proofErr w:type="spellStart"/>
-            <w:proofErr w:type="gramStart"/>
-            <w:r>
-              <w:rPr>
-                <w:sz w:val="20"/>
-                <w:szCs w:val="20"/>
-              </w:rPr>
-              <w:t>dados.</w:t>
-            </w:r>
             <w:r>
               <w:rPr>
                 <w:sz w:val="20"/>
@@ -2396,7 +2226,6 @@
               <w:t>ras</w:t>
             </w:r>
             <w:proofErr w:type="spellEnd"/>
-            <w:proofErr w:type="gramEnd"/>
             <w:r>
               <w:rPr>
                 <w:sz w:val="20"/>
@@ -2454,14 +2283,6 @@
               <w:t>{</w:t>
             </w:r>
             <w:proofErr w:type="spellStart"/>
-            <w:proofErr w:type="gramStart"/>
-            <w:r>
-              <w:rPr>
-                <w:sz w:val="20"/>
-                <w:szCs w:val="20"/>
-              </w:rPr>
-              <w:t>dados.</w:t>
-            </w:r>
             <w:r>
               <w:rPr>
                 <w:sz w:val="20"/>
@@ -2470,7 +2291,6 @@
               <w:t>potenciaMotorPonte</w:t>
             </w:r>
             <w:proofErr w:type="spellEnd"/>
-            <w:proofErr w:type="gramEnd"/>
             <w:r>
               <w:rPr>
                 <w:sz w:val="20"/>
@@ -2528,14 +2348,6 @@
               <w:t>{</w:t>
             </w:r>
             <w:proofErr w:type="spellStart"/>
-            <w:proofErr w:type="gramStart"/>
-            <w:r>
-              <w:rPr>
-                <w:sz w:val="20"/>
-                <w:szCs w:val="20"/>
-              </w:rPr>
-              <w:t>dados.</w:t>
-            </w:r>
             <w:r>
               <w:rPr>
                 <w:sz w:val="20"/>
@@ -2544,7 +2356,6 @@
               <w:t>tensaoComando</w:t>
             </w:r>
             <w:proofErr w:type="spellEnd"/>
-            <w:proofErr w:type="gramEnd"/>
             <w:r>
               <w:rPr>
                 <w:sz w:val="20"/>
@@ -2602,14 +2413,6 @@
               <w:t>{</w:t>
             </w:r>
             <w:proofErr w:type="spellStart"/>
-            <w:proofErr w:type="gramStart"/>
-            <w:r>
-              <w:rPr>
-                <w:sz w:val="20"/>
-                <w:szCs w:val="20"/>
-              </w:rPr>
-              <w:t>dados.</w:t>
-            </w:r>
             <w:r>
               <w:rPr>
                 <w:sz w:val="20"/>
@@ -2618,7 +2421,6 @@
               <w:t>tensaoTrabalho</w:t>
             </w:r>
             <w:proofErr w:type="spellEnd"/>
-            <w:proofErr w:type="gramEnd"/>
             <w:r>
               <w:rPr>
                 <w:sz w:val="20"/>
@@ -2675,30 +2477,12 @@
               </w:rPr>
               <w:t>{</w:t>
             </w:r>
-            <w:proofErr w:type="spellStart"/>
-            <w:proofErr w:type="gramStart"/>
-            <w:r>
-              <w:rPr>
-                <w:sz w:val="20"/>
-                <w:szCs w:val="20"/>
-              </w:rPr>
-              <w:t>dados.</w:t>
-            </w:r>
-            <w:r>
-              <w:rPr>
-                <w:sz w:val="20"/>
-                <w:szCs w:val="20"/>
-              </w:rPr>
-              <w:t>botoeira</w:t>
-            </w:r>
-            <w:proofErr w:type="spellEnd"/>
-            <w:proofErr w:type="gramEnd"/>
-            <w:r>
-              <w:rPr>
-                <w:sz w:val="20"/>
-                <w:szCs w:val="20"/>
-              </w:rPr>
-              <w:t>}</w:t>
+            <w:r>
+              <w:rPr>
+                <w:sz w:val="20"/>
+                <w:szCs w:val="20"/>
+              </w:rPr>
+              <w:t>botoeira}</w:t>
             </w:r>
           </w:p>
         </w:tc>
@@ -2750,14 +2534,6 @@
               <w:t>{</w:t>
             </w:r>
             <w:proofErr w:type="spellStart"/>
-            <w:proofErr w:type="gramStart"/>
-            <w:r>
-              <w:rPr>
-                <w:sz w:val="20"/>
-                <w:szCs w:val="20"/>
-              </w:rPr>
-              <w:t>dados.</w:t>
-            </w:r>
             <w:r>
               <w:rPr>
                 <w:sz w:val="20"/>
@@ -2766,7 +2542,6 @@
               <w:t>controleRemoto</w:t>
             </w:r>
             <w:proofErr w:type="spellEnd"/>
-            <w:proofErr w:type="gramEnd"/>
             <w:r>
               <w:rPr>
                 <w:sz w:val="20"/>
@@ -2824,14 +2599,6 @@
               <w:t>{</w:t>
             </w:r>
             <w:proofErr w:type="spellStart"/>
-            <w:proofErr w:type="gramStart"/>
-            <w:r>
-              <w:rPr>
-                <w:sz w:val="20"/>
-                <w:szCs w:val="20"/>
-              </w:rPr>
-              <w:t>dados.</w:t>
-            </w:r>
             <w:r>
               <w:rPr>
                 <w:sz w:val="20"/>
@@ -2840,7 +2607,6 @@
               <w:t>transmissorExtra</w:t>
             </w:r>
             <w:proofErr w:type="spellEnd"/>
-            <w:proofErr w:type="gramEnd"/>
             <w:r>
               <w:rPr>
                 <w:sz w:val="20"/>
@@ -2896,23 +2662,7 @@
                 <w:sz w:val="20"/>
                 <w:szCs w:val="20"/>
               </w:rPr>
-              <w:t>{</w:t>
-            </w:r>
-            <w:proofErr w:type="spellStart"/>
-            <w:proofErr w:type="gramStart"/>
-            <w:r>
-              <w:rPr>
-                <w:sz w:val="20"/>
-                <w:szCs w:val="20"/>
-              </w:rPr>
-              <w:t>dados.</w:t>
-            </w:r>
-            <w:r>
-              <w:rPr>
-                <w:sz w:val="20"/>
-                <w:szCs w:val="20"/>
-              </w:rPr>
-              <w:t>sinalizador</w:t>
+              <w:t>{sinalizador</w:t>
             </w:r>
             <w:r>
               <w:rPr>
@@ -2921,8 +2671,6 @@
               </w:rPr>
               <w:t>es</w:t>
             </w:r>
-            <w:proofErr w:type="spellEnd"/>
-            <w:proofErr w:type="gramEnd"/>
             <w:r>
               <w:rPr>
                 <w:sz w:val="20"/>
@@ -2977,23 +2725,7 @@
                 <w:sz w:val="20"/>
                 <w:szCs w:val="20"/>
               </w:rPr>
-              <w:t>{</w:t>
-            </w:r>
-            <w:proofErr w:type="spellStart"/>
-            <w:proofErr w:type="gramStart"/>
-            <w:r>
-              <w:rPr>
-                <w:sz w:val="20"/>
-                <w:szCs w:val="20"/>
-              </w:rPr>
-              <w:t>dados.</w:t>
-            </w:r>
-            <w:r>
-              <w:rPr>
-                <w:sz w:val="20"/>
-                <w:szCs w:val="20"/>
-              </w:rPr>
-              <w:t>sinalizador</w:t>
+              <w:t>{sinalizador</w:t>
             </w:r>
             <w:r>
               <w:rPr>
@@ -3002,8 +2734,6 @@
               </w:rPr>
               <w:t>es</w:t>
             </w:r>
-            <w:proofErr w:type="spellEnd"/>
-            <w:proofErr w:type="gramEnd"/>
             <w:r>
               <w:rPr>
                 <w:sz w:val="20"/>
@@ -3061,14 +2791,6 @@
               <w:t>{</w:t>
             </w:r>
             <w:proofErr w:type="spellStart"/>
-            <w:proofErr w:type="gramStart"/>
-            <w:r>
-              <w:rPr>
-                <w:sz w:val="20"/>
-                <w:szCs w:val="20"/>
-              </w:rPr>
-              <w:t>dados.</w:t>
-            </w:r>
             <w:r>
               <w:rPr>
                 <w:sz w:val="20"/>
@@ -3077,7 +2799,6 @@
               <w:t>tomadaTrocaRapida</w:t>
             </w:r>
             <w:proofErr w:type="spellEnd"/>
-            <w:proofErr w:type="gramEnd"/>
             <w:r>
               <w:rPr>
                 <w:sz w:val="20"/>
@@ -3210,14 +2931,6 @@
               <w:t>{</w:t>
             </w:r>
             <w:proofErr w:type="spellStart"/>
-            <w:proofErr w:type="gramStart"/>
-            <w:r>
-              <w:rPr>
-                <w:sz w:val="20"/>
-                <w:szCs w:val="20"/>
-              </w:rPr>
-              <w:t>dados.</w:t>
-            </w:r>
             <w:r>
               <w:rPr>
                 <w:sz w:val="20"/>
@@ -3226,7 +2939,6 @@
               <w:t>preco</w:t>
             </w:r>
             <w:proofErr w:type="spellEnd"/>
-            <w:proofErr w:type="gramEnd"/>
             <w:r>
               <w:rPr>
                 <w:sz w:val="20"/>
@@ -3284,14 +2996,6 @@
               <w:t>{</w:t>
             </w:r>
             <w:proofErr w:type="spellStart"/>
-            <w:proofErr w:type="gramStart"/>
-            <w:r>
-              <w:rPr>
-                <w:sz w:val="20"/>
-                <w:szCs w:val="20"/>
-              </w:rPr>
-              <w:t>dados.</w:t>
-            </w:r>
             <w:r>
               <w:rPr>
                 <w:sz w:val="20"/>
@@ -3300,7 +3004,6 @@
               <w:t>preco</w:t>
             </w:r>
             <w:proofErr w:type="spellEnd"/>
-            <w:proofErr w:type="gramEnd"/>
             <w:r>
               <w:rPr>
                 <w:sz w:val="20"/>
@@ -3446,7 +3149,7 @@
           <w:sz w:val="20"/>
           <w:szCs w:val="20"/>
         </w:rPr>
-        <w:t xml:space="preserve"> na garantia e serão de responsabilidade ao cliente.</w:t>
+        <w:t xml:space="preserve"> na garantia e serão de responsabilidade ao </w:t>
       </w:r>
     </w:p>
     <w:p>

</xml_diff>

<commit_message>
style(template): Alterar alinhamento texto
</commit_message>
<xml_diff>
--- a/frontend/src/assets/templateOrcamento.docx
+++ b/frontend/src/assets/templateOrcamento.docx
@@ -354,30 +354,14 @@
                 <w:sz w:val="20"/>
                 <w:szCs w:val="20"/>
               </w:rPr>
-              <w:t>Telefone: {</w:t>
-            </w:r>
-            <w:proofErr w:type="gramStart"/>
-            <w:r>
-              <w:rPr>
-                <w:sz w:val="20"/>
-                <w:szCs w:val="20"/>
-              </w:rPr>
-              <w:t>telefone}</w:t>
-            </w:r>
-            <w:r>
-              <w:rPr>
-                <w:sz w:val="20"/>
-                <w:szCs w:val="20"/>
-              </w:rPr>
-              <w:t xml:space="preserve">   </w:t>
-            </w:r>
-            <w:proofErr w:type="gramEnd"/>
-            <w:r>
-              <w:rPr>
-                <w:sz w:val="20"/>
-                <w:szCs w:val="20"/>
-              </w:rPr>
-              <w:t xml:space="preserve">     </w:t>
+              <w:t>Telefone: {telefone}</w:t>
+            </w:r>
+            <w:r>
+              <w:rPr>
+                <w:sz w:val="20"/>
+                <w:szCs w:val="20"/>
+              </w:rPr>
+              <w:t xml:space="preserve">        </w:t>
             </w:r>
             <w:r>
               <w:rPr>
@@ -2917,7 +2901,6 @@
           </w:tcPr>
           <w:p>
             <w:pPr>
-              <w:jc w:val="right"/>
               <w:rPr>
                 <w:sz w:val="20"/>
                 <w:szCs w:val="20"/>
@@ -2982,7 +2965,6 @@
           </w:tcPr>
           <w:p>
             <w:pPr>
-              <w:jc w:val="right"/>
               <w:rPr>
                 <w:sz w:val="20"/>
                 <w:szCs w:val="20"/>

</xml_diff>

<commit_message>
chore: Corrigir erros docx template
</commit_message>
<xml_diff>
--- a/frontend/src/assets/templateOrcamento.docx
+++ b/frontend/src/assets/templateOrcamento.docx
@@ -574,6 +574,7 @@
     <w:p>
       <w:pPr>
         <w:ind w:firstLine="708"/>
+        <w:jc w:val="both"/>
         <w:rPr>
           <w:sz w:val="20"/>
           <w:szCs w:val="20"/>
@@ -3105,6 +3106,7 @@
     </w:p>
     <w:p>
       <w:pPr>
+        <w:jc w:val="both"/>
         <w:rPr>
           <w:sz w:val="20"/>
           <w:szCs w:val="20"/>
@@ -3133,9 +3135,17 @@
         </w:rPr>
         <w:t xml:space="preserve"> na garantia e serão de responsabilidade ao </w:t>
       </w:r>
+      <w:r>
+        <w:rPr>
+          <w:sz w:val="20"/>
+          <w:szCs w:val="20"/>
+        </w:rPr>
+        <w:t>cliente.</w:t>
+      </w:r>
     </w:p>
     <w:p>
       <w:pPr>
+        <w:jc w:val="both"/>
         <w:rPr>
           <w:sz w:val="20"/>
           <w:szCs w:val="20"/>
@@ -3227,6 +3237,7 @@
     </w:p>
     <w:p>
       <w:pPr>
+        <w:jc w:val="both"/>
         <w:rPr>
           <w:sz w:val="20"/>
           <w:szCs w:val="20"/>

</xml_diff>

<commit_message>
feat: Criar modal pagamento adm
</commit_message>
<xml_diff>
--- a/frontend/src/assets/templateOrcamento.docx
+++ b/frontend/src/assets/templateOrcamento.docx
@@ -187,23 +187,7 @@
                 <w:sz w:val="20"/>
                 <w:szCs w:val="20"/>
               </w:rPr>
-              <w:t>À {</w:t>
-            </w:r>
-            <w:proofErr w:type="spellStart"/>
-            <w:r>
-              <w:rPr>
-                <w:sz w:val="20"/>
-                <w:szCs w:val="20"/>
-              </w:rPr>
-              <w:t>razaoSocial</w:t>
-            </w:r>
-            <w:proofErr w:type="spellEnd"/>
-            <w:r>
-              <w:rPr>
-                <w:sz w:val="20"/>
-                <w:szCs w:val="20"/>
-              </w:rPr>
-              <w:t>}</w:t>
+              <w:t>À {razaoSocial}</w:t>
             </w:r>
           </w:p>
         </w:tc>
@@ -224,55 +208,21 @@
                 <w:sz w:val="16"/>
                 <w:szCs w:val="16"/>
               </w:rPr>
-              <w:t>CNPJ: {</w:t>
-            </w:r>
-            <w:proofErr w:type="spellStart"/>
-            <w:proofErr w:type="gramStart"/>
+              <w:t>CNPJ: {cnpj}</w:t>
+            </w:r>
             <w:r>
               <w:rPr>
                 <w:sz w:val="16"/>
                 <w:szCs w:val="16"/>
               </w:rPr>
-              <w:t>cnpj</w:t>
-            </w:r>
-            <w:proofErr w:type="spellEnd"/>
+              <w:t xml:space="preserve">   IE: {</w:t>
+            </w:r>
             <w:r>
               <w:rPr>
                 <w:sz w:val="16"/>
                 <w:szCs w:val="16"/>
               </w:rPr>
-              <w:t>}</w:t>
-            </w:r>
-            <w:r>
-              <w:rPr>
-                <w:sz w:val="16"/>
-                <w:szCs w:val="16"/>
-              </w:rPr>
-              <w:t xml:space="preserve">   </w:t>
-            </w:r>
-            <w:proofErr w:type="gramEnd"/>
-            <w:r>
-              <w:rPr>
-                <w:sz w:val="16"/>
-                <w:szCs w:val="16"/>
-              </w:rPr>
-              <w:t>IE: {</w:t>
-            </w:r>
-            <w:proofErr w:type="spellStart"/>
-            <w:r>
-              <w:rPr>
-                <w:sz w:val="16"/>
-                <w:szCs w:val="16"/>
-              </w:rPr>
-              <w:t>inscricaoEstadual</w:t>
-            </w:r>
-            <w:proofErr w:type="spellEnd"/>
-            <w:r>
-              <w:rPr>
-                <w:sz w:val="16"/>
-                <w:szCs w:val="16"/>
-              </w:rPr>
-              <w:t>}</w:t>
+              <w:t>inscricaoEstadual}</w:t>
             </w:r>
           </w:p>
         </w:tc>
@@ -314,7 +264,6 @@
               </w:rPr>
               <w:t>Endereço: {</w:t>
             </w:r>
-            <w:proofErr w:type="spellStart"/>
             <w:r>
               <w:rPr>
                 <w:sz w:val="16"/>
@@ -322,7 +271,6 @@
               </w:rPr>
               <w:t>endereco</w:t>
             </w:r>
-            <w:proofErr w:type="spellEnd"/>
             <w:r>
               <w:rPr>
                 <w:sz w:val="16"/>
@@ -436,23 +384,7 @@
                 <w:sz w:val="20"/>
                 <w:szCs w:val="20"/>
               </w:rPr>
-              <w:t>E-mail: {</w:t>
-            </w:r>
-            <w:proofErr w:type="spellStart"/>
-            <w:r>
-              <w:rPr>
-                <w:sz w:val="20"/>
-                <w:szCs w:val="20"/>
-              </w:rPr>
-              <w:t>email</w:t>
-            </w:r>
-            <w:proofErr w:type="spellEnd"/>
-            <w:r>
-              <w:rPr>
-                <w:sz w:val="20"/>
-                <w:szCs w:val="20"/>
-              </w:rPr>
-              <w:t>}</w:t>
+              <w:t>E-mail: {email}</w:t>
             </w:r>
           </w:p>
         </w:tc>
@@ -473,24 +405,15 @@
                 <w:sz w:val="16"/>
                 <w:szCs w:val="16"/>
               </w:rPr>
-              <w:t>CEP: {</w:t>
-            </w:r>
-            <w:proofErr w:type="spellStart"/>
+              <w:t>CEP: {cep</w:t>
+            </w:r>
             <w:r>
               <w:rPr>
                 <w:sz w:val="16"/>
                 <w:szCs w:val="16"/>
               </w:rPr>
-              <w:t>cep</w:t>
-            </w:r>
-            <w:r>
-              <w:rPr>
-                <w:sz w:val="16"/>
-                <w:szCs w:val="16"/>
-              </w:rPr>
               <w:t>CidadeUF</w:t>
             </w:r>
-            <w:proofErr w:type="spellEnd"/>
             <w:r>
               <w:rPr>
                 <w:sz w:val="16"/>
@@ -544,23 +467,7 @@
           <w:sz w:val="20"/>
           <w:szCs w:val="20"/>
         </w:rPr>
-        <w:t>(a) {</w:t>
-      </w:r>
-      <w:proofErr w:type="spellStart"/>
-      <w:r>
-        <w:rPr>
-          <w:sz w:val="20"/>
-          <w:szCs w:val="20"/>
-        </w:rPr>
-        <w:t>pessoaContato</w:t>
-      </w:r>
-      <w:proofErr w:type="spellEnd"/>
-      <w:r>
-        <w:rPr>
-          <w:sz w:val="20"/>
-          <w:szCs w:val="20"/>
-        </w:rPr>
-        <w:t>}</w:t>
+        <w:t>(a) {pessoaContato}</w:t>
       </w:r>
     </w:p>
     <w:p>
@@ -808,23 +715,7 @@
                 <w:sz w:val="20"/>
                 <w:szCs w:val="20"/>
               </w:rPr>
-              <w:t>{</w:t>
-            </w:r>
-            <w:proofErr w:type="spellStart"/>
-            <w:r>
-              <w:rPr>
-                <w:sz w:val="20"/>
-                <w:szCs w:val="20"/>
-              </w:rPr>
-              <w:t>grupoTrabalho</w:t>
-            </w:r>
-            <w:proofErr w:type="spellEnd"/>
-            <w:r>
-              <w:rPr>
-                <w:sz w:val="20"/>
-                <w:szCs w:val="20"/>
-              </w:rPr>
-              <w:t>}</w:t>
+              <w:t>{grupoTrabalho}</w:t>
             </w:r>
           </w:p>
         </w:tc>
@@ -888,23 +779,7 @@
                 <w:sz w:val="20"/>
                 <w:szCs w:val="20"/>
               </w:rPr>
-              <w:t>{</w:t>
-            </w:r>
-            <w:proofErr w:type="spellStart"/>
-            <w:r>
-              <w:rPr>
-                <w:sz w:val="20"/>
-                <w:szCs w:val="20"/>
-              </w:rPr>
-              <w:t>formaConstrutiva</w:t>
-            </w:r>
-            <w:proofErr w:type="spellEnd"/>
-            <w:r>
-              <w:rPr>
-                <w:sz w:val="20"/>
-                <w:szCs w:val="20"/>
-              </w:rPr>
-              <w:t>}</w:t>
+              <w:t>{formaConstrutiva}</w:t>
             </w:r>
           </w:p>
         </w:tc>
@@ -968,23 +843,7 @@
                 <w:sz w:val="20"/>
                 <w:szCs w:val="20"/>
               </w:rPr>
-              <w:t>{</w:t>
-            </w:r>
-            <w:proofErr w:type="spellStart"/>
-            <w:r>
-              <w:rPr>
-                <w:sz w:val="20"/>
-                <w:szCs w:val="20"/>
-              </w:rPr>
-              <w:t>cursoUtilGancho</w:t>
-            </w:r>
-            <w:proofErr w:type="spellEnd"/>
-            <w:r>
-              <w:rPr>
-                <w:sz w:val="20"/>
-                <w:szCs w:val="20"/>
-              </w:rPr>
-              <w:t>}</w:t>
+              <w:t>{cursoUtilGancho}</w:t>
             </w:r>
           </w:p>
         </w:tc>
@@ -1112,23 +971,7 @@
                 <w:sz w:val="20"/>
                 <w:szCs w:val="20"/>
               </w:rPr>
-              <w:t>{</w:t>
-            </w:r>
-            <w:proofErr w:type="spellStart"/>
-            <w:r>
-              <w:rPr>
-                <w:sz w:val="20"/>
-                <w:szCs w:val="20"/>
-              </w:rPr>
-              <w:t>motorElevacao</w:t>
-            </w:r>
-            <w:proofErr w:type="spellEnd"/>
-            <w:r>
-              <w:rPr>
-                <w:sz w:val="20"/>
-                <w:szCs w:val="20"/>
-              </w:rPr>
-              <w:t>}</w:t>
+              <w:t>{motorElevacao}</w:t>
             </w:r>
           </w:p>
         </w:tc>
@@ -1192,23 +1035,7 @@
                 <w:sz w:val="20"/>
                 <w:szCs w:val="20"/>
               </w:rPr>
-              <w:t>{</w:t>
-            </w:r>
-            <w:proofErr w:type="spellStart"/>
-            <w:r>
-              <w:rPr>
-                <w:sz w:val="20"/>
-                <w:szCs w:val="20"/>
-              </w:rPr>
-              <w:t>velElevacaoPadrao</w:t>
-            </w:r>
-            <w:proofErr w:type="spellEnd"/>
-            <w:r>
-              <w:rPr>
-                <w:sz w:val="20"/>
-                <w:szCs w:val="20"/>
-              </w:rPr>
-              <w:t>}</w:t>
+              <w:t>{velElevacaoPadrao}</w:t>
             </w:r>
           </w:p>
         </w:tc>
@@ -1272,23 +1099,7 @@
                 <w:sz w:val="20"/>
                 <w:szCs w:val="20"/>
               </w:rPr>
-              <w:t>{</w:t>
-            </w:r>
-            <w:proofErr w:type="spellStart"/>
-            <w:r>
-              <w:rPr>
-                <w:sz w:val="20"/>
-                <w:szCs w:val="20"/>
-              </w:rPr>
-              <w:t>tipoTrole</w:t>
-            </w:r>
-            <w:proofErr w:type="spellEnd"/>
-            <w:r>
-              <w:rPr>
-                <w:sz w:val="20"/>
-                <w:szCs w:val="20"/>
-              </w:rPr>
-              <w:t>}</w:t>
+              <w:t>{tipoTrole}</w:t>
             </w:r>
           </w:p>
         </w:tc>
@@ -1352,23 +1163,7 @@
                 <w:sz w:val="20"/>
                 <w:szCs w:val="20"/>
               </w:rPr>
-              <w:t>{</w:t>
-            </w:r>
-            <w:proofErr w:type="spellStart"/>
-            <w:r>
-              <w:rPr>
-                <w:sz w:val="20"/>
-                <w:szCs w:val="20"/>
-              </w:rPr>
-              <w:t>motorTranslacao</w:t>
-            </w:r>
-            <w:proofErr w:type="spellEnd"/>
-            <w:r>
-              <w:rPr>
-                <w:sz w:val="20"/>
-                <w:szCs w:val="20"/>
-              </w:rPr>
-              <w:t>}</w:t>
+              <w:t>{motorTranslacao}</w:t>
             </w:r>
           </w:p>
         </w:tc>
@@ -1432,23 +1227,7 @@
                 <w:sz w:val="20"/>
                 <w:szCs w:val="20"/>
               </w:rPr>
-              <w:t>{</w:t>
-            </w:r>
-            <w:proofErr w:type="spellStart"/>
-            <w:r>
-              <w:rPr>
-                <w:sz w:val="20"/>
-                <w:szCs w:val="20"/>
-              </w:rPr>
-              <w:t>velTranslacaoPadrao</w:t>
-            </w:r>
-            <w:proofErr w:type="spellEnd"/>
-            <w:r>
-              <w:rPr>
-                <w:sz w:val="20"/>
-                <w:szCs w:val="20"/>
-              </w:rPr>
-              <w:t>}</w:t>
+              <w:t>{velTranslacaoPadrao}</w:t>
             </w:r>
           </w:p>
         </w:tc>
@@ -1512,23 +1291,7 @@
                 <w:sz w:val="20"/>
                 <w:szCs w:val="20"/>
               </w:rPr>
-              <w:t>{</w:t>
-            </w:r>
-            <w:proofErr w:type="spellStart"/>
-            <w:r>
-              <w:rPr>
-                <w:sz w:val="20"/>
-                <w:szCs w:val="20"/>
-              </w:rPr>
-              <w:t>freioNoCarroTranslacao</w:t>
-            </w:r>
-            <w:proofErr w:type="spellEnd"/>
-            <w:r>
-              <w:rPr>
-                <w:sz w:val="20"/>
-                <w:szCs w:val="20"/>
-              </w:rPr>
-              <w:t>}</w:t>
+              <w:t>{freioNoCarroTranslacao}</w:t>
             </w:r>
           </w:p>
         </w:tc>
@@ -1592,23 +1355,7 @@
                 <w:sz w:val="20"/>
                 <w:szCs w:val="20"/>
               </w:rPr>
-              <w:t>{</w:t>
-            </w:r>
-            <w:proofErr w:type="spellStart"/>
-            <w:r>
-              <w:rPr>
-                <w:sz w:val="20"/>
-                <w:szCs w:val="20"/>
-              </w:rPr>
-              <w:t>fimCursoSobe</w:t>
-            </w:r>
-            <w:proofErr w:type="spellEnd"/>
-            <w:r>
-              <w:rPr>
-                <w:sz w:val="20"/>
-                <w:szCs w:val="20"/>
-              </w:rPr>
-              <w:t>}</w:t>
+              <w:t>{fimCursoSobe}</w:t>
             </w:r>
           </w:p>
         </w:tc>
@@ -1672,23 +1419,7 @@
                 <w:sz w:val="20"/>
                 <w:szCs w:val="20"/>
               </w:rPr>
-              <w:t>{</w:t>
-            </w:r>
-            <w:proofErr w:type="spellStart"/>
-            <w:r>
-              <w:rPr>
-                <w:sz w:val="20"/>
-                <w:szCs w:val="20"/>
-              </w:rPr>
-              <w:t>fimCursoEsquerdaDireita</w:t>
-            </w:r>
-            <w:proofErr w:type="spellEnd"/>
-            <w:r>
-              <w:rPr>
-                <w:sz w:val="20"/>
-                <w:szCs w:val="20"/>
-              </w:rPr>
-              <w:t>}</w:t>
+              <w:t>{fimCursoEsquerdaDireita}</w:t>
             </w:r>
           </w:p>
         </w:tc>
@@ -1730,15 +1461,7 @@
                 <w:sz w:val="20"/>
                 <w:szCs w:val="20"/>
               </w:rPr>
-              <w:t>{</w:t>
-            </w:r>
-            <w:proofErr w:type="spellStart"/>
-            <w:r>
-              <w:rPr>
-                <w:sz w:val="20"/>
-                <w:szCs w:val="20"/>
-              </w:rPr>
-              <w:t>corrente</w:t>
+              <w:t>{corrente</w:t>
             </w:r>
             <w:r>
               <w:rPr>
@@ -1752,15 +1475,7 @@
                 <w:sz w:val="20"/>
                 <w:szCs w:val="20"/>
               </w:rPr>
-              <w:t>Cabo</w:t>
-            </w:r>
-            <w:proofErr w:type="spellEnd"/>
-            <w:r>
-              <w:rPr>
-                <w:sz w:val="20"/>
-                <w:szCs w:val="20"/>
-              </w:rPr>
-              <w:t>}:</w:t>
+              <w:t>Cabo}:</w:t>
             </w:r>
           </w:p>
         </w:tc>
@@ -1782,23 +1497,7 @@
                 <w:sz w:val="20"/>
                 <w:szCs w:val="20"/>
               </w:rPr>
-              <w:t>{</w:t>
-            </w:r>
-            <w:proofErr w:type="spellStart"/>
-            <w:r>
-              <w:rPr>
-                <w:sz w:val="20"/>
-                <w:szCs w:val="20"/>
-              </w:rPr>
-              <w:t>guiaCaboAco</w:t>
-            </w:r>
-            <w:proofErr w:type="spellEnd"/>
-            <w:r>
-              <w:rPr>
-                <w:sz w:val="20"/>
-                <w:szCs w:val="20"/>
-              </w:rPr>
-              <w:t>}</w:t>
+              <w:t>{guiaCaboAco}</w:t>
             </w:r>
           </w:p>
         </w:tc>
@@ -1862,23 +1561,7 @@
                 <w:sz w:val="20"/>
                 <w:szCs w:val="20"/>
               </w:rPr>
-              <w:t>{</w:t>
-            </w:r>
-            <w:proofErr w:type="spellStart"/>
-            <w:r>
-              <w:rPr>
-                <w:sz w:val="20"/>
-                <w:szCs w:val="20"/>
-              </w:rPr>
-              <w:t>celulaCarga</w:t>
-            </w:r>
-            <w:proofErr w:type="spellEnd"/>
-            <w:r>
-              <w:rPr>
-                <w:sz w:val="20"/>
-                <w:szCs w:val="20"/>
-              </w:rPr>
-              <w:t>}</w:t>
+              <w:t>{celulaCarga}</w:t>
             </w:r>
           </w:p>
         </w:tc>
@@ -1984,15 +1667,7 @@
                 <w:sz w:val="20"/>
                 <w:szCs w:val="20"/>
               </w:rPr>
-              <w:t>{</w:t>
-            </w:r>
-            <w:proofErr w:type="spellStart"/>
-            <w:r>
-              <w:rPr>
-                <w:sz w:val="20"/>
-                <w:szCs w:val="20"/>
-              </w:rPr>
-              <w:t>painelComando</w:t>
+              <w:t>{painelComando</w:t>
             </w:r>
             <w:r>
               <w:rPr>
@@ -2001,7 +1676,6 @@
               </w:rPr>
               <w:t>Tipo</w:t>
             </w:r>
-            <w:proofErr w:type="spellEnd"/>
             <w:r>
               <w:rPr>
                 <w:sz w:val="20"/>
@@ -2056,23 +1730,7 @@
                 <w:sz w:val="20"/>
                 <w:szCs w:val="20"/>
               </w:rPr>
-              <w:t>{</w:t>
-            </w:r>
-            <w:proofErr w:type="spellStart"/>
-            <w:r>
-              <w:rPr>
-                <w:sz w:val="20"/>
-                <w:szCs w:val="20"/>
-              </w:rPr>
-              <w:t>sobeDesce</w:t>
-            </w:r>
-            <w:proofErr w:type="spellEnd"/>
-            <w:r>
-              <w:rPr>
-                <w:sz w:val="20"/>
-                <w:szCs w:val="20"/>
-              </w:rPr>
-              <w:t>}</w:t>
+              <w:t>{sobeDesce}</w:t>
             </w:r>
           </w:p>
         </w:tc>
@@ -2121,23 +1779,7 @@
                 <w:sz w:val="20"/>
                 <w:szCs w:val="20"/>
               </w:rPr>
-              <w:t>{</w:t>
-            </w:r>
-            <w:proofErr w:type="spellStart"/>
-            <w:r>
-              <w:rPr>
-                <w:sz w:val="20"/>
-                <w:szCs w:val="20"/>
-              </w:rPr>
-              <w:t>direitaEsquerda</w:t>
-            </w:r>
-            <w:proofErr w:type="spellEnd"/>
-            <w:r>
-              <w:rPr>
-                <w:sz w:val="20"/>
-                <w:szCs w:val="20"/>
-              </w:rPr>
-              <w:t>}</w:t>
+              <w:t>{direitaEsquerda}</w:t>
             </w:r>
           </w:p>
         </w:tc>
@@ -2186,15 +1828,7 @@
                 <w:sz w:val="20"/>
                 <w:szCs w:val="20"/>
               </w:rPr>
-              <w:t>{</w:t>
-            </w:r>
-            <w:proofErr w:type="spellStart"/>
-            <w:r>
-              <w:rPr>
-                <w:sz w:val="20"/>
-                <w:szCs w:val="20"/>
-              </w:rPr>
-              <w:t>frente</w:t>
+              <w:t>{frente</w:t>
             </w:r>
             <w:r>
               <w:rPr>
@@ -2208,15 +1842,7 @@
                 <w:sz w:val="20"/>
                 <w:szCs w:val="20"/>
               </w:rPr>
-              <w:t>ras</w:t>
-            </w:r>
-            <w:proofErr w:type="spellEnd"/>
-            <w:r>
-              <w:rPr>
-                <w:sz w:val="20"/>
-                <w:szCs w:val="20"/>
-              </w:rPr>
-              <w:t>}</w:t>
+              <w:t>ras}</w:t>
             </w:r>
           </w:p>
         </w:tc>
@@ -2267,7 +1893,6 @@
               </w:rPr>
               <w:t>{</w:t>
             </w:r>
-            <w:proofErr w:type="spellStart"/>
             <w:r>
               <w:rPr>
                 <w:sz w:val="20"/>
@@ -2275,7 +1900,6 @@
               </w:rPr>
               <w:t>potenciaMotorPonte</w:t>
             </w:r>
-            <w:proofErr w:type="spellEnd"/>
             <w:r>
               <w:rPr>
                 <w:sz w:val="20"/>
@@ -2330,23 +1954,7 @@
                 <w:sz w:val="20"/>
                 <w:szCs w:val="20"/>
               </w:rPr>
-              <w:t>{</w:t>
-            </w:r>
-            <w:proofErr w:type="spellStart"/>
-            <w:r>
-              <w:rPr>
-                <w:sz w:val="20"/>
-                <w:szCs w:val="20"/>
-              </w:rPr>
-              <w:t>tensaoComando</w:t>
-            </w:r>
-            <w:proofErr w:type="spellEnd"/>
-            <w:r>
-              <w:rPr>
-                <w:sz w:val="20"/>
-                <w:szCs w:val="20"/>
-              </w:rPr>
-              <w:t>}</w:t>
+              <w:t>{tensaoComando}</w:t>
             </w:r>
           </w:p>
         </w:tc>
@@ -2395,23 +2003,7 @@
                 <w:sz w:val="20"/>
                 <w:szCs w:val="20"/>
               </w:rPr>
-              <w:t>{</w:t>
-            </w:r>
-            <w:proofErr w:type="spellStart"/>
-            <w:r>
-              <w:rPr>
-                <w:sz w:val="20"/>
-                <w:szCs w:val="20"/>
-              </w:rPr>
-              <w:t>tensaoTrabalho</w:t>
-            </w:r>
-            <w:proofErr w:type="spellEnd"/>
-            <w:r>
-              <w:rPr>
-                <w:sz w:val="20"/>
-                <w:szCs w:val="20"/>
-              </w:rPr>
-              <w:t>}</w:t>
+              <w:t>{tensaoTrabalho}</w:t>
             </w:r>
           </w:p>
         </w:tc>
@@ -2518,7 +2110,6 @@
               </w:rPr>
               <w:t>{</w:t>
             </w:r>
-            <w:proofErr w:type="spellStart"/>
             <w:r>
               <w:rPr>
                 <w:sz w:val="20"/>
@@ -2526,7 +2117,6 @@
               </w:rPr>
               <w:t>controleRemoto</w:t>
             </w:r>
-            <w:proofErr w:type="spellEnd"/>
             <w:r>
               <w:rPr>
                 <w:sz w:val="20"/>
@@ -2581,23 +2171,7 @@
                 <w:sz w:val="20"/>
                 <w:szCs w:val="20"/>
               </w:rPr>
-              <w:t>{</w:t>
-            </w:r>
-            <w:proofErr w:type="spellStart"/>
-            <w:r>
-              <w:rPr>
-                <w:sz w:val="20"/>
-                <w:szCs w:val="20"/>
-              </w:rPr>
-              <w:t>transmissorExtra</w:t>
-            </w:r>
-            <w:proofErr w:type="spellEnd"/>
-            <w:r>
-              <w:rPr>
-                <w:sz w:val="20"/>
-                <w:szCs w:val="20"/>
-              </w:rPr>
-              <w:t>}</w:t>
+              <w:t>{transmissorExtra}</w:t>
             </w:r>
           </w:p>
         </w:tc>
@@ -2775,7 +2349,6 @@
               </w:rPr>
               <w:t>{</w:t>
             </w:r>
-            <w:proofErr w:type="spellStart"/>
             <w:r>
               <w:rPr>
                 <w:sz w:val="20"/>
@@ -2783,7 +2356,6 @@
               </w:rPr>
               <w:t>tomadaTrocaRapida</w:t>
             </w:r>
-            <w:proofErr w:type="spellEnd"/>
             <w:r>
               <w:rPr>
                 <w:sz w:val="20"/>
@@ -2864,7 +2436,7 @@
                 <w:sz w:val="20"/>
                 <w:szCs w:val="20"/>
               </w:rPr>
-              <w:t>1</w:t>
+              <w:t>{quantidade}</w:t>
             </w:r>
           </w:p>
         </w:tc>
@@ -2914,15 +2486,13 @@
               </w:rPr>
               <w:t>{</w:t>
             </w:r>
-            <w:proofErr w:type="spellStart"/>
-            <w:r>
-              <w:rPr>
-                <w:sz w:val="20"/>
-                <w:szCs w:val="20"/>
-              </w:rPr>
-              <w:t>preco</w:t>
-            </w:r>
-            <w:proofErr w:type="spellEnd"/>
+            <w:r>
+              <w:rPr>
+                <w:sz w:val="20"/>
+                <w:szCs w:val="20"/>
+              </w:rPr>
+              <w:t>precoTotalGeral</w:t>
+            </w:r>
             <w:r>
               <w:rPr>
                 <w:sz w:val="20"/>
@@ -2976,17 +2546,15 @@
                 <w:sz w:val="20"/>
                 <w:szCs w:val="20"/>
               </w:rPr>
-              <w:t>{</w:t>
-            </w:r>
-            <w:proofErr w:type="spellStart"/>
-            <w:r>
-              <w:rPr>
-                <w:sz w:val="20"/>
-                <w:szCs w:val="20"/>
-              </w:rPr>
-              <w:t>preco</w:t>
-            </w:r>
-            <w:proofErr w:type="spellEnd"/>
+              <w:t>{preco</w:t>
+            </w:r>
+            <w:r>
+              <w:rPr>
+                <w:sz w:val="20"/>
+                <w:szCs w:val="20"/>
+              </w:rPr>
+              <w:t>TotalGeralQuant</w:t>
+            </w:r>
             <w:r>
               <w:rPr>
                 <w:sz w:val="20"/>
@@ -3018,7 +2586,28 @@
           <w:sz w:val="20"/>
           <w:szCs w:val="20"/>
         </w:rPr>
-        <w:t>Prazo de Entrega: XXXXXXXX</w:t>
+        <w:t xml:space="preserve">Prazo de Entrega: </w:t>
+      </w:r>
+      <w:r>
+        <w:rPr>
+          <w:sz w:val="20"/>
+          <w:szCs w:val="20"/>
+        </w:rPr>
+        <w:t>{</w:t>
+      </w:r>
+      <w:r>
+        <w:rPr>
+          <w:sz w:val="20"/>
+          <w:szCs w:val="20"/>
+        </w:rPr>
+        <w:t>prazoEntrega</w:t>
+      </w:r>
+      <w:r>
+        <w:rPr>
+          <w:sz w:val="20"/>
+          <w:szCs w:val="20"/>
+        </w:rPr>
+        <w:t>}</w:t>
       </w:r>
     </w:p>
     <w:p>
@@ -3033,7 +2622,28 @@
           <w:sz w:val="20"/>
           <w:szCs w:val="20"/>
         </w:rPr>
-        <w:t>Frete: XXXXXXXX</w:t>
+        <w:t xml:space="preserve">Frete: </w:t>
+      </w:r>
+      <w:r>
+        <w:rPr>
+          <w:sz w:val="20"/>
+          <w:szCs w:val="20"/>
+        </w:rPr>
+        <w:t>{</w:t>
+      </w:r>
+      <w:r>
+        <w:rPr>
+          <w:sz w:val="20"/>
+          <w:szCs w:val="20"/>
+        </w:rPr>
+        <w:t>frete</w:t>
+      </w:r>
+      <w:r>
+        <w:rPr>
+          <w:sz w:val="20"/>
+          <w:szCs w:val="20"/>
+        </w:rPr>
+        <w:t>}</w:t>
       </w:r>
     </w:p>
     <w:p>
@@ -3048,7 +2658,28 @@
           <w:sz w:val="20"/>
           <w:szCs w:val="20"/>
         </w:rPr>
-        <w:t>Forma de Pagamento: XXXXXXXX</w:t>
+        <w:t xml:space="preserve">Forma de Pagamento: </w:t>
+      </w:r>
+      <w:r>
+        <w:rPr>
+          <w:sz w:val="20"/>
+          <w:szCs w:val="20"/>
+        </w:rPr>
+        <w:t>{</w:t>
+      </w:r>
+      <w:r>
+        <w:rPr>
+          <w:sz w:val="20"/>
+          <w:szCs w:val="20"/>
+        </w:rPr>
+        <w:t>formaPagamento</w:t>
+      </w:r>
+      <w:r>
+        <w:rPr>
+          <w:sz w:val="20"/>
+          <w:szCs w:val="20"/>
+        </w:rPr>
+        <w:t>}</w:t>
       </w:r>
     </w:p>
     <w:p>
@@ -3063,7 +2694,28 @@
           <w:sz w:val="20"/>
           <w:szCs w:val="20"/>
         </w:rPr>
-        <w:t>Montagem: XXXXXXXX</w:t>
+        <w:t xml:space="preserve">Montagem: </w:t>
+      </w:r>
+      <w:r>
+        <w:rPr>
+          <w:sz w:val="20"/>
+          <w:szCs w:val="20"/>
+        </w:rPr>
+        <w:t>{</w:t>
+      </w:r>
+      <w:r>
+        <w:rPr>
+          <w:sz w:val="20"/>
+          <w:szCs w:val="20"/>
+        </w:rPr>
+        <w:t>montagem</w:t>
+      </w:r>
+      <w:r>
+        <w:rPr>
+          <w:sz w:val="20"/>
+          <w:szCs w:val="20"/>
+        </w:rPr>
+        <w:t>}</w:t>
       </w:r>
     </w:p>
     <w:p>
@@ -3078,7 +2730,28 @@
           <w:sz w:val="20"/>
           <w:szCs w:val="20"/>
         </w:rPr>
-        <w:t>Prazo de Validade deste Orçamento: XXXXXXXX</w:t>
+        <w:t xml:space="preserve">Prazo de Validade deste Orçamento: </w:t>
+      </w:r>
+      <w:r>
+        <w:rPr>
+          <w:sz w:val="20"/>
+          <w:szCs w:val="20"/>
+        </w:rPr>
+        <w:t>{</w:t>
+      </w:r>
+      <w:r>
+        <w:rPr>
+          <w:sz w:val="20"/>
+          <w:szCs w:val="20"/>
+        </w:rPr>
+        <w:t>validadeOrcamento</w:t>
+      </w:r>
+      <w:r>
+        <w:rPr>
+          <w:sz w:val="20"/>
+          <w:szCs w:val="20"/>
+        </w:rPr>
+        <w:t>}</w:t>
       </w:r>
     </w:p>
     <w:p>
@@ -3101,7 +2774,28 @@
           <w:sz w:val="20"/>
           <w:szCs w:val="20"/>
         </w:rPr>
-        <w:t>Garantia: XXXXXXXX</w:t>
+        <w:t xml:space="preserve">Garantia: </w:t>
+      </w:r>
+      <w:r>
+        <w:rPr>
+          <w:sz w:val="20"/>
+          <w:szCs w:val="20"/>
+        </w:rPr>
+        <w:t>{</w:t>
+      </w:r>
+      <w:r>
+        <w:rPr>
+          <w:sz w:val="20"/>
+          <w:szCs w:val="20"/>
+        </w:rPr>
+        <w:t>prazoGarantia</w:t>
+      </w:r>
+      <w:r>
+        <w:rPr>
+          <w:sz w:val="20"/>
+          <w:szCs w:val="20"/>
+        </w:rPr>
+        <w:t>}</w:t>
       </w:r>
     </w:p>
     <w:p>
@@ -3117,23 +2811,7 @@
           <w:sz w:val="20"/>
           <w:szCs w:val="20"/>
         </w:rPr>
-        <w:t xml:space="preserve">A garantia refere-se somente a mão de obra e a peça defeituosa. Despesas como frete, viagens rodoviárias e aéreas, hospedagem, alimentação, plataforma elevatória, guindastes não estão </w:t>
-      </w:r>
-      <w:proofErr w:type="gramStart"/>
-      <w:r>
-        <w:rPr>
-          <w:sz w:val="20"/>
-          <w:szCs w:val="20"/>
-        </w:rPr>
-        <w:t>inclusas</w:t>
-      </w:r>
-      <w:proofErr w:type="gramEnd"/>
-      <w:r>
-        <w:rPr>
-          <w:sz w:val="20"/>
-          <w:szCs w:val="20"/>
-        </w:rPr>
-        <w:t xml:space="preserve"> na garantia e serão de responsabilidade ao </w:t>
+        <w:t xml:space="preserve">A garantia refere-se somente a mão de obra e a peça defeituosa. Despesas como frete, viagens rodoviárias e aéreas, hospedagem, alimentação, plataforma elevatória, guindastes não estão inclusas na garantia e serão de responsabilidade ao </w:t>
       </w:r>
       <w:r>
         <w:rPr>
@@ -3234,6 +2912,35 @@
         </w:rPr>
         <w:t>Observações:</w:t>
       </w:r>
+      <w:r>
+        <w:rPr>
+          <w:sz w:val="20"/>
+          <w:szCs w:val="20"/>
+        </w:rPr>
+        <w:t xml:space="preserve"> {</w:t>
+      </w:r>
+      <w:r>
+        <w:rPr>
+          <w:sz w:val="20"/>
+          <w:szCs w:val="20"/>
+        </w:rPr>
+        <w:t>observacoes</w:t>
+      </w:r>
+      <w:r>
+        <w:rPr>
+          <w:sz w:val="20"/>
+          <w:szCs w:val="20"/>
+        </w:rPr>
+        <w:t>}</w:t>
+      </w:r>
+    </w:p>
+    <w:p>
+      <w:pPr>
+        <w:rPr>
+          <w:sz w:val="20"/>
+          <w:szCs w:val="20"/>
+        </w:rPr>
+      </w:pPr>
     </w:p>
     <w:p>
       <w:pPr>
@@ -3248,23 +2955,7 @@
           <w:sz w:val="20"/>
           <w:szCs w:val="20"/>
         </w:rPr>
-        <w:t xml:space="preserve">Nos colocamos a disposição para esclarecer possíveis dúvidas ou ajudar na definição do equipamento que melhor lhe atenderá, </w:t>
-      </w:r>
-      <w:proofErr w:type="gramStart"/>
-      <w:r>
-        <w:rPr>
-          <w:sz w:val="20"/>
-          <w:szCs w:val="20"/>
-        </w:rPr>
-        <w:t>e também</w:t>
-      </w:r>
-      <w:proofErr w:type="gramEnd"/>
-      <w:r>
-        <w:rPr>
-          <w:sz w:val="20"/>
-          <w:szCs w:val="20"/>
-        </w:rPr>
-        <w:t xml:space="preserve"> ficamos expectativa de sermos honrados c/ sua valiosa encomenda, firmamo-nos.</w:t>
+        <w:t>Nos colocamos a disposição para esclarecer possíveis dúvidas ou ajudar na definição do equipamento que melhor lhe atenderá, e também ficamos expectativa de sermos honrados c/ sua valiosa encomenda, firmamo-nos.</w:t>
       </w:r>
     </w:p>
     <w:p>

</xml_diff>

<commit_message>
feat: Finalizar janela pagamento adm
</commit_message>
<xml_diff>
--- a/frontend/src/assets/templateOrcamento.docx
+++ b/frontend/src/assets/templateOrcamento.docx
@@ -187,7 +187,23 @@
                 <w:sz w:val="20"/>
                 <w:szCs w:val="20"/>
               </w:rPr>
-              <w:t>À {razaoSocial}</w:t>
+              <w:t>À {</w:t>
+            </w:r>
+            <w:proofErr w:type="spellStart"/>
+            <w:r>
+              <w:rPr>
+                <w:sz w:val="20"/>
+                <w:szCs w:val="20"/>
+              </w:rPr>
+              <w:t>razaoSocial</w:t>
+            </w:r>
+            <w:proofErr w:type="spellEnd"/>
+            <w:r>
+              <w:rPr>
+                <w:sz w:val="20"/>
+                <w:szCs w:val="20"/>
+              </w:rPr>
+              <w:t>}</w:t>
             </w:r>
           </w:p>
         </w:tc>
@@ -208,21 +224,46 @@
                 <w:sz w:val="16"/>
                 <w:szCs w:val="16"/>
               </w:rPr>
-              <w:t>CNPJ: {cnpj}</w:t>
-            </w:r>
+              <w:t>CNPJ: {</w:t>
+            </w:r>
+            <w:proofErr w:type="spellStart"/>
             <w:r>
               <w:rPr>
                 <w:sz w:val="16"/>
                 <w:szCs w:val="16"/>
               </w:rPr>
-              <w:t xml:space="preserve">   IE: {</w:t>
-            </w:r>
+              <w:t>cnpj</w:t>
+            </w:r>
+            <w:proofErr w:type="spellEnd"/>
             <w:r>
               <w:rPr>
                 <w:sz w:val="16"/>
                 <w:szCs w:val="16"/>
               </w:rPr>
-              <w:t>inscricaoEstadual}</w:t>
+              <w:t>}</w:t>
+            </w:r>
+            <w:r>
+              <w:rPr>
+                <w:sz w:val="16"/>
+                <w:szCs w:val="16"/>
+              </w:rPr>
+              <w:t xml:space="preserve">   IE: {</w:t>
+            </w:r>
+            <w:proofErr w:type="spellStart"/>
+            <w:r>
+              <w:rPr>
+                <w:sz w:val="16"/>
+                <w:szCs w:val="16"/>
+              </w:rPr>
+              <w:t>inscricaoEstadual</w:t>
+            </w:r>
+            <w:proofErr w:type="spellEnd"/>
+            <w:r>
+              <w:rPr>
+                <w:sz w:val="16"/>
+                <w:szCs w:val="16"/>
+              </w:rPr>
+              <w:t>}</w:t>
             </w:r>
           </w:p>
         </w:tc>
@@ -264,6 +305,7 @@
               </w:rPr>
               <w:t>Endereço: {</w:t>
             </w:r>
+            <w:proofErr w:type="spellStart"/>
             <w:r>
               <w:rPr>
                 <w:sz w:val="16"/>
@@ -271,6 +313,7 @@
               </w:rPr>
               <w:t>endereco</w:t>
             </w:r>
+            <w:proofErr w:type="spellEnd"/>
             <w:r>
               <w:rPr>
                 <w:sz w:val="16"/>
@@ -384,7 +427,23 @@
                 <w:sz w:val="20"/>
                 <w:szCs w:val="20"/>
               </w:rPr>
-              <w:t>E-mail: {email}</w:t>
+              <w:t>E-mail: {</w:t>
+            </w:r>
+            <w:proofErr w:type="spellStart"/>
+            <w:r>
+              <w:rPr>
+                <w:sz w:val="20"/>
+                <w:szCs w:val="20"/>
+              </w:rPr>
+              <w:t>email</w:t>
+            </w:r>
+            <w:proofErr w:type="spellEnd"/>
+            <w:r>
+              <w:rPr>
+                <w:sz w:val="20"/>
+                <w:szCs w:val="20"/>
+              </w:rPr>
+              <w:t>}</w:t>
             </w:r>
           </w:p>
         </w:tc>
@@ -405,15 +464,24 @@
                 <w:sz w:val="16"/>
                 <w:szCs w:val="16"/>
               </w:rPr>
-              <w:t>CEP: {cep</w:t>
-            </w:r>
+              <w:t>CEP: {</w:t>
+            </w:r>
+            <w:proofErr w:type="spellStart"/>
             <w:r>
               <w:rPr>
                 <w:sz w:val="16"/>
                 <w:szCs w:val="16"/>
               </w:rPr>
+              <w:t>cep</w:t>
+            </w:r>
+            <w:r>
+              <w:rPr>
+                <w:sz w:val="16"/>
+                <w:szCs w:val="16"/>
+              </w:rPr>
               <w:t>CidadeUF</w:t>
             </w:r>
+            <w:proofErr w:type="spellEnd"/>
             <w:r>
               <w:rPr>
                 <w:sz w:val="16"/>
@@ -467,7 +535,23 @@
           <w:sz w:val="20"/>
           <w:szCs w:val="20"/>
         </w:rPr>
-        <w:t>(a) {pessoaContato}</w:t>
+        <w:t>(a) {</w:t>
+      </w:r>
+      <w:proofErr w:type="spellStart"/>
+      <w:r>
+        <w:rPr>
+          <w:sz w:val="20"/>
+          <w:szCs w:val="20"/>
+        </w:rPr>
+        <w:t>pessoaContato</w:t>
+      </w:r>
+      <w:proofErr w:type="spellEnd"/>
+      <w:r>
+        <w:rPr>
+          <w:sz w:val="20"/>
+          <w:szCs w:val="20"/>
+        </w:rPr>
+        <w:t>}</w:t>
       </w:r>
     </w:p>
     <w:p>
@@ -715,7 +799,23 @@
                 <w:sz w:val="20"/>
                 <w:szCs w:val="20"/>
               </w:rPr>
-              <w:t>{grupoTrabalho}</w:t>
+              <w:t>{</w:t>
+            </w:r>
+            <w:proofErr w:type="spellStart"/>
+            <w:r>
+              <w:rPr>
+                <w:sz w:val="20"/>
+                <w:szCs w:val="20"/>
+              </w:rPr>
+              <w:t>grupoTrabalho</w:t>
+            </w:r>
+            <w:proofErr w:type="spellEnd"/>
+            <w:r>
+              <w:rPr>
+                <w:sz w:val="20"/>
+                <w:szCs w:val="20"/>
+              </w:rPr>
+              <w:t>}</w:t>
             </w:r>
           </w:p>
         </w:tc>
@@ -779,7 +879,23 @@
                 <w:sz w:val="20"/>
                 <w:szCs w:val="20"/>
               </w:rPr>
-              <w:t>{formaConstrutiva}</w:t>
+              <w:t>{</w:t>
+            </w:r>
+            <w:proofErr w:type="spellStart"/>
+            <w:r>
+              <w:rPr>
+                <w:sz w:val="20"/>
+                <w:szCs w:val="20"/>
+              </w:rPr>
+              <w:t>formaConstrutiva</w:t>
+            </w:r>
+            <w:proofErr w:type="spellEnd"/>
+            <w:r>
+              <w:rPr>
+                <w:sz w:val="20"/>
+                <w:szCs w:val="20"/>
+              </w:rPr>
+              <w:t>}</w:t>
             </w:r>
           </w:p>
         </w:tc>
@@ -843,7 +959,23 @@
                 <w:sz w:val="20"/>
                 <w:szCs w:val="20"/>
               </w:rPr>
-              <w:t>{cursoUtilGancho}</w:t>
+              <w:t>{</w:t>
+            </w:r>
+            <w:proofErr w:type="spellStart"/>
+            <w:r>
+              <w:rPr>
+                <w:sz w:val="20"/>
+                <w:szCs w:val="20"/>
+              </w:rPr>
+              <w:t>cursoUtilGancho</w:t>
+            </w:r>
+            <w:proofErr w:type="spellEnd"/>
+            <w:r>
+              <w:rPr>
+                <w:sz w:val="20"/>
+                <w:szCs w:val="20"/>
+              </w:rPr>
+              <w:t>}</w:t>
             </w:r>
           </w:p>
         </w:tc>
@@ -971,7 +1103,23 @@
                 <w:sz w:val="20"/>
                 <w:szCs w:val="20"/>
               </w:rPr>
-              <w:t>{motorElevacao}</w:t>
+              <w:t>{</w:t>
+            </w:r>
+            <w:proofErr w:type="spellStart"/>
+            <w:r>
+              <w:rPr>
+                <w:sz w:val="20"/>
+                <w:szCs w:val="20"/>
+              </w:rPr>
+              <w:t>motorElevacao</w:t>
+            </w:r>
+            <w:proofErr w:type="spellEnd"/>
+            <w:r>
+              <w:rPr>
+                <w:sz w:val="20"/>
+                <w:szCs w:val="20"/>
+              </w:rPr>
+              <w:t>}</w:t>
             </w:r>
           </w:p>
         </w:tc>
@@ -1035,7 +1183,23 @@
                 <w:sz w:val="20"/>
                 <w:szCs w:val="20"/>
               </w:rPr>
-              <w:t>{velElevacaoPadrao}</w:t>
+              <w:t>{</w:t>
+            </w:r>
+            <w:proofErr w:type="spellStart"/>
+            <w:r>
+              <w:rPr>
+                <w:sz w:val="20"/>
+                <w:szCs w:val="20"/>
+              </w:rPr>
+              <w:t>velElevacaoPadrao</w:t>
+            </w:r>
+            <w:proofErr w:type="spellEnd"/>
+            <w:r>
+              <w:rPr>
+                <w:sz w:val="20"/>
+                <w:szCs w:val="20"/>
+              </w:rPr>
+              <w:t>}</w:t>
             </w:r>
           </w:p>
         </w:tc>
@@ -1099,7 +1263,23 @@
                 <w:sz w:val="20"/>
                 <w:szCs w:val="20"/>
               </w:rPr>
-              <w:t>{tipoTrole}</w:t>
+              <w:t>{</w:t>
+            </w:r>
+            <w:proofErr w:type="spellStart"/>
+            <w:r>
+              <w:rPr>
+                <w:sz w:val="20"/>
+                <w:szCs w:val="20"/>
+              </w:rPr>
+              <w:t>tipoTrole</w:t>
+            </w:r>
+            <w:proofErr w:type="spellEnd"/>
+            <w:r>
+              <w:rPr>
+                <w:sz w:val="20"/>
+                <w:szCs w:val="20"/>
+              </w:rPr>
+              <w:t>}</w:t>
             </w:r>
           </w:p>
         </w:tc>
@@ -1163,7 +1343,23 @@
                 <w:sz w:val="20"/>
                 <w:szCs w:val="20"/>
               </w:rPr>
-              <w:t>{motorTranslacao}</w:t>
+              <w:t>{</w:t>
+            </w:r>
+            <w:proofErr w:type="spellStart"/>
+            <w:r>
+              <w:rPr>
+                <w:sz w:val="20"/>
+                <w:szCs w:val="20"/>
+              </w:rPr>
+              <w:t>motorTranslacao</w:t>
+            </w:r>
+            <w:proofErr w:type="spellEnd"/>
+            <w:r>
+              <w:rPr>
+                <w:sz w:val="20"/>
+                <w:szCs w:val="20"/>
+              </w:rPr>
+              <w:t>}</w:t>
             </w:r>
           </w:p>
         </w:tc>
@@ -1227,7 +1423,23 @@
                 <w:sz w:val="20"/>
                 <w:szCs w:val="20"/>
               </w:rPr>
-              <w:t>{velTranslacaoPadrao}</w:t>
+              <w:t>{</w:t>
+            </w:r>
+            <w:proofErr w:type="spellStart"/>
+            <w:r>
+              <w:rPr>
+                <w:sz w:val="20"/>
+                <w:szCs w:val="20"/>
+              </w:rPr>
+              <w:t>velTranslacaoPadrao</w:t>
+            </w:r>
+            <w:proofErr w:type="spellEnd"/>
+            <w:r>
+              <w:rPr>
+                <w:sz w:val="20"/>
+                <w:szCs w:val="20"/>
+              </w:rPr>
+              <w:t>}</w:t>
             </w:r>
           </w:p>
         </w:tc>
@@ -1291,7 +1503,23 @@
                 <w:sz w:val="20"/>
                 <w:szCs w:val="20"/>
               </w:rPr>
-              <w:t>{freioNoCarroTranslacao}</w:t>
+              <w:t>{</w:t>
+            </w:r>
+            <w:proofErr w:type="spellStart"/>
+            <w:r>
+              <w:rPr>
+                <w:sz w:val="20"/>
+                <w:szCs w:val="20"/>
+              </w:rPr>
+              <w:t>freioNoCarroTranslacao</w:t>
+            </w:r>
+            <w:proofErr w:type="spellEnd"/>
+            <w:r>
+              <w:rPr>
+                <w:sz w:val="20"/>
+                <w:szCs w:val="20"/>
+              </w:rPr>
+              <w:t>}</w:t>
             </w:r>
           </w:p>
         </w:tc>
@@ -1355,7 +1583,23 @@
                 <w:sz w:val="20"/>
                 <w:szCs w:val="20"/>
               </w:rPr>
-              <w:t>{fimCursoSobe}</w:t>
+              <w:t>{</w:t>
+            </w:r>
+            <w:proofErr w:type="spellStart"/>
+            <w:r>
+              <w:rPr>
+                <w:sz w:val="20"/>
+                <w:szCs w:val="20"/>
+              </w:rPr>
+              <w:t>fimCursoSobe</w:t>
+            </w:r>
+            <w:proofErr w:type="spellEnd"/>
+            <w:r>
+              <w:rPr>
+                <w:sz w:val="20"/>
+                <w:szCs w:val="20"/>
+              </w:rPr>
+              <w:t>}</w:t>
             </w:r>
           </w:p>
         </w:tc>
@@ -1419,7 +1663,23 @@
                 <w:sz w:val="20"/>
                 <w:szCs w:val="20"/>
               </w:rPr>
-              <w:t>{fimCursoEsquerdaDireita}</w:t>
+              <w:t>{</w:t>
+            </w:r>
+            <w:proofErr w:type="spellStart"/>
+            <w:r>
+              <w:rPr>
+                <w:sz w:val="20"/>
+                <w:szCs w:val="20"/>
+              </w:rPr>
+              <w:t>fimCursoEsquerdaDireita</w:t>
+            </w:r>
+            <w:proofErr w:type="spellEnd"/>
+            <w:r>
+              <w:rPr>
+                <w:sz w:val="20"/>
+                <w:szCs w:val="20"/>
+              </w:rPr>
+              <w:t>}</w:t>
             </w:r>
           </w:p>
         </w:tc>
@@ -1461,7 +1721,15 @@
                 <w:sz w:val="20"/>
                 <w:szCs w:val="20"/>
               </w:rPr>
-              <w:t>{corrente</w:t>
+              <w:t>{</w:t>
+            </w:r>
+            <w:proofErr w:type="spellStart"/>
+            <w:r>
+              <w:rPr>
+                <w:sz w:val="20"/>
+                <w:szCs w:val="20"/>
+              </w:rPr>
+              <w:t>corrente</w:t>
             </w:r>
             <w:r>
               <w:rPr>
@@ -1475,7 +1743,15 @@
                 <w:sz w:val="20"/>
                 <w:szCs w:val="20"/>
               </w:rPr>
-              <w:t>Cabo}:</w:t>
+              <w:t>Cabo</w:t>
+            </w:r>
+            <w:proofErr w:type="spellEnd"/>
+            <w:r>
+              <w:rPr>
+                <w:sz w:val="20"/>
+                <w:szCs w:val="20"/>
+              </w:rPr>
+              <w:t>}:</w:t>
             </w:r>
           </w:p>
         </w:tc>
@@ -1497,7 +1773,23 @@
                 <w:sz w:val="20"/>
                 <w:szCs w:val="20"/>
               </w:rPr>
-              <w:t>{guiaCaboAco}</w:t>
+              <w:t>{</w:t>
+            </w:r>
+            <w:proofErr w:type="spellStart"/>
+            <w:r>
+              <w:rPr>
+                <w:sz w:val="20"/>
+                <w:szCs w:val="20"/>
+              </w:rPr>
+              <w:t>guiaCaboAco</w:t>
+            </w:r>
+            <w:proofErr w:type="spellEnd"/>
+            <w:r>
+              <w:rPr>
+                <w:sz w:val="20"/>
+                <w:szCs w:val="20"/>
+              </w:rPr>
+              <w:t>}</w:t>
             </w:r>
           </w:p>
         </w:tc>
@@ -1561,7 +1853,23 @@
                 <w:sz w:val="20"/>
                 <w:szCs w:val="20"/>
               </w:rPr>
-              <w:t>{celulaCarga}</w:t>
+              <w:t>{</w:t>
+            </w:r>
+            <w:proofErr w:type="spellStart"/>
+            <w:r>
+              <w:rPr>
+                <w:sz w:val="20"/>
+                <w:szCs w:val="20"/>
+              </w:rPr>
+              <w:t>celulaCarga</w:t>
+            </w:r>
+            <w:proofErr w:type="spellEnd"/>
+            <w:r>
+              <w:rPr>
+                <w:sz w:val="20"/>
+                <w:szCs w:val="20"/>
+              </w:rPr>
+              <w:t>}</w:t>
             </w:r>
           </w:p>
         </w:tc>
@@ -1667,7 +1975,15 @@
                 <w:sz w:val="20"/>
                 <w:szCs w:val="20"/>
               </w:rPr>
-              <w:t>{painelComando</w:t>
+              <w:t>{</w:t>
+            </w:r>
+            <w:proofErr w:type="spellStart"/>
+            <w:r>
+              <w:rPr>
+                <w:sz w:val="20"/>
+                <w:szCs w:val="20"/>
+              </w:rPr>
+              <w:t>painelComando</w:t>
             </w:r>
             <w:r>
               <w:rPr>
@@ -1676,6 +1992,7 @@
               </w:rPr>
               <w:t>Tipo</w:t>
             </w:r>
+            <w:proofErr w:type="spellEnd"/>
             <w:r>
               <w:rPr>
                 <w:sz w:val="20"/>
@@ -1730,7 +2047,23 @@
                 <w:sz w:val="20"/>
                 <w:szCs w:val="20"/>
               </w:rPr>
-              <w:t>{sobeDesce}</w:t>
+              <w:t>{</w:t>
+            </w:r>
+            <w:proofErr w:type="spellStart"/>
+            <w:r>
+              <w:rPr>
+                <w:sz w:val="20"/>
+                <w:szCs w:val="20"/>
+              </w:rPr>
+              <w:t>sobeDesce</w:t>
+            </w:r>
+            <w:proofErr w:type="spellEnd"/>
+            <w:r>
+              <w:rPr>
+                <w:sz w:val="20"/>
+                <w:szCs w:val="20"/>
+              </w:rPr>
+              <w:t>}</w:t>
             </w:r>
           </w:p>
         </w:tc>
@@ -1779,7 +2112,23 @@
                 <w:sz w:val="20"/>
                 <w:szCs w:val="20"/>
               </w:rPr>
-              <w:t>{direitaEsquerda}</w:t>
+              <w:t>{</w:t>
+            </w:r>
+            <w:proofErr w:type="spellStart"/>
+            <w:r>
+              <w:rPr>
+                <w:sz w:val="20"/>
+                <w:szCs w:val="20"/>
+              </w:rPr>
+              <w:t>direitaEsquerda</w:t>
+            </w:r>
+            <w:proofErr w:type="spellEnd"/>
+            <w:r>
+              <w:rPr>
+                <w:sz w:val="20"/>
+                <w:szCs w:val="20"/>
+              </w:rPr>
+              <w:t>}</w:t>
             </w:r>
           </w:p>
         </w:tc>
@@ -1828,7 +2177,15 @@
                 <w:sz w:val="20"/>
                 <w:szCs w:val="20"/>
               </w:rPr>
-              <w:t>{frente</w:t>
+              <w:t>{</w:t>
+            </w:r>
+            <w:proofErr w:type="spellStart"/>
+            <w:r>
+              <w:rPr>
+                <w:sz w:val="20"/>
+                <w:szCs w:val="20"/>
+              </w:rPr>
+              <w:t>frente</w:t>
             </w:r>
             <w:r>
               <w:rPr>
@@ -1842,7 +2199,15 @@
                 <w:sz w:val="20"/>
                 <w:szCs w:val="20"/>
               </w:rPr>
-              <w:t>ras}</w:t>
+              <w:t>ras</w:t>
+            </w:r>
+            <w:proofErr w:type="spellEnd"/>
+            <w:r>
+              <w:rPr>
+                <w:sz w:val="20"/>
+                <w:szCs w:val="20"/>
+              </w:rPr>
+              <w:t>}</w:t>
             </w:r>
           </w:p>
         </w:tc>
@@ -1893,6 +2258,7 @@
               </w:rPr>
               <w:t>{</w:t>
             </w:r>
+            <w:proofErr w:type="spellStart"/>
             <w:r>
               <w:rPr>
                 <w:sz w:val="20"/>
@@ -1900,6 +2266,7 @@
               </w:rPr>
               <w:t>potenciaMotorPonte</w:t>
             </w:r>
+            <w:proofErr w:type="spellEnd"/>
             <w:r>
               <w:rPr>
                 <w:sz w:val="20"/>
@@ -1954,7 +2321,23 @@
                 <w:sz w:val="20"/>
                 <w:szCs w:val="20"/>
               </w:rPr>
-              <w:t>{tensaoComando}</w:t>
+              <w:t>{</w:t>
+            </w:r>
+            <w:proofErr w:type="spellStart"/>
+            <w:r>
+              <w:rPr>
+                <w:sz w:val="20"/>
+                <w:szCs w:val="20"/>
+              </w:rPr>
+              <w:t>tensaoComando</w:t>
+            </w:r>
+            <w:proofErr w:type="spellEnd"/>
+            <w:r>
+              <w:rPr>
+                <w:sz w:val="20"/>
+                <w:szCs w:val="20"/>
+              </w:rPr>
+              <w:t>}</w:t>
             </w:r>
           </w:p>
         </w:tc>
@@ -2003,7 +2386,23 @@
                 <w:sz w:val="20"/>
                 <w:szCs w:val="20"/>
               </w:rPr>
-              <w:t>{tensaoTrabalho}</w:t>
+              <w:t>{</w:t>
+            </w:r>
+            <w:proofErr w:type="spellStart"/>
+            <w:r>
+              <w:rPr>
+                <w:sz w:val="20"/>
+                <w:szCs w:val="20"/>
+              </w:rPr>
+              <w:t>tensaoTrabalho</w:t>
+            </w:r>
+            <w:proofErr w:type="spellEnd"/>
+            <w:r>
+              <w:rPr>
+                <w:sz w:val="20"/>
+                <w:szCs w:val="20"/>
+              </w:rPr>
+              <w:t>}</w:t>
             </w:r>
           </w:p>
         </w:tc>
@@ -2110,6 +2509,7 @@
               </w:rPr>
               <w:t>{</w:t>
             </w:r>
+            <w:proofErr w:type="spellStart"/>
             <w:r>
               <w:rPr>
                 <w:sz w:val="20"/>
@@ -2117,6 +2517,7 @@
               </w:rPr>
               <w:t>controleRemoto</w:t>
             </w:r>
+            <w:proofErr w:type="spellEnd"/>
             <w:r>
               <w:rPr>
                 <w:sz w:val="20"/>
@@ -2171,7 +2572,23 @@
                 <w:sz w:val="20"/>
                 <w:szCs w:val="20"/>
               </w:rPr>
-              <w:t>{transmissorExtra}</w:t>
+              <w:t>{</w:t>
+            </w:r>
+            <w:proofErr w:type="spellStart"/>
+            <w:r>
+              <w:rPr>
+                <w:sz w:val="20"/>
+                <w:szCs w:val="20"/>
+              </w:rPr>
+              <w:t>transmissorExtra</w:t>
+            </w:r>
+            <w:proofErr w:type="spellEnd"/>
+            <w:r>
+              <w:rPr>
+                <w:sz w:val="20"/>
+                <w:szCs w:val="20"/>
+              </w:rPr>
+              <w:t>}</w:t>
             </w:r>
           </w:p>
         </w:tc>
@@ -2349,6 +2766,7 @@
               </w:rPr>
               <w:t>{</w:t>
             </w:r>
+            <w:proofErr w:type="spellStart"/>
             <w:r>
               <w:rPr>
                 <w:sz w:val="20"/>
@@ -2356,6 +2774,7 @@
               </w:rPr>
               <w:t>tomadaTrocaRapida</w:t>
             </w:r>
+            <w:proofErr w:type="spellEnd"/>
             <w:r>
               <w:rPr>
                 <w:sz w:val="20"/>
@@ -2486,13 +2905,22 @@
               </w:rPr>
               <w:t>{</w:t>
             </w:r>
-            <w:r>
-              <w:rPr>
-                <w:sz w:val="20"/>
-                <w:szCs w:val="20"/>
-              </w:rPr>
-              <w:t>precoTotalGeral</w:t>
-            </w:r>
+            <w:proofErr w:type="spellStart"/>
+            <w:r>
+              <w:rPr>
+                <w:sz w:val="20"/>
+                <w:szCs w:val="20"/>
+              </w:rPr>
+              <w:t>precoUnitario</w:t>
+            </w:r>
+            <w:r>
+              <w:rPr>
+                <w:sz w:val="20"/>
+                <w:szCs w:val="20"/>
+              </w:rPr>
+              <w:t>F</w:t>
+            </w:r>
+            <w:proofErr w:type="spellEnd"/>
             <w:r>
               <w:rPr>
                 <w:sz w:val="20"/>
@@ -2546,15 +2974,31 @@
                 <w:sz w:val="20"/>
                 <w:szCs w:val="20"/>
               </w:rPr>
-              <w:t>{preco</w:t>
-            </w:r>
-            <w:r>
-              <w:rPr>
-                <w:sz w:val="20"/>
-                <w:szCs w:val="20"/>
-              </w:rPr>
-              <w:t>TotalGeralQuant</w:t>
-            </w:r>
+              <w:t>{</w:t>
+            </w:r>
+            <w:proofErr w:type="spellStart"/>
+            <w:r>
+              <w:rPr>
+                <w:sz w:val="20"/>
+                <w:szCs w:val="20"/>
+              </w:rPr>
+              <w:t>preco</w:t>
+            </w:r>
+            <w:r>
+              <w:rPr>
+                <w:sz w:val="20"/>
+                <w:szCs w:val="20"/>
+              </w:rPr>
+              <w:t>Total</w:t>
+            </w:r>
+            <w:r>
+              <w:rPr>
+                <w:sz w:val="20"/>
+                <w:szCs w:val="20"/>
+              </w:rPr>
+              <w:t>F</w:t>
+            </w:r>
+            <w:proofErr w:type="spellEnd"/>
             <w:r>
               <w:rPr>
                 <w:sz w:val="20"/>
@@ -2595,6 +3039,7 @@
         </w:rPr>
         <w:t>{</w:t>
       </w:r>
+      <w:proofErr w:type="spellStart"/>
       <w:r>
         <w:rPr>
           <w:sz w:val="20"/>
@@ -2602,6 +3047,7 @@
         </w:rPr>
         <w:t>prazoEntrega</w:t>
       </w:r>
+      <w:proofErr w:type="spellEnd"/>
       <w:r>
         <w:rPr>
           <w:sz w:val="20"/>
@@ -2667,6 +3113,7 @@
         </w:rPr>
         <w:t>{</w:t>
       </w:r>
+      <w:proofErr w:type="spellStart"/>
       <w:r>
         <w:rPr>
           <w:sz w:val="20"/>
@@ -2674,6 +3121,7 @@
         </w:rPr>
         <w:t>formaPagamento</w:t>
       </w:r>
+      <w:proofErr w:type="spellEnd"/>
       <w:r>
         <w:rPr>
           <w:sz w:val="20"/>
@@ -2739,6 +3187,7 @@
         </w:rPr>
         <w:t>{</w:t>
       </w:r>
+      <w:proofErr w:type="spellStart"/>
       <w:r>
         <w:rPr>
           <w:sz w:val="20"/>
@@ -2746,6 +3195,7 @@
         </w:rPr>
         <w:t>validadeOrcamento</w:t>
       </w:r>
+      <w:proofErr w:type="spellEnd"/>
       <w:r>
         <w:rPr>
           <w:sz w:val="20"/>
@@ -2783,6 +3233,7 @@
         </w:rPr>
         <w:t>{</w:t>
       </w:r>
+      <w:proofErr w:type="spellStart"/>
       <w:r>
         <w:rPr>
           <w:sz w:val="20"/>
@@ -2790,6 +3241,7 @@
         </w:rPr>
         <w:t>prazoGarantia</w:t>
       </w:r>
+      <w:proofErr w:type="spellEnd"/>
       <w:r>
         <w:rPr>
           <w:sz w:val="20"/>
@@ -2919,6 +3371,7 @@
         </w:rPr>
         <w:t xml:space="preserve"> {</w:t>
       </w:r>
+      <w:proofErr w:type="spellStart"/>
       <w:r>
         <w:rPr>
           <w:sz w:val="20"/>
@@ -2926,6 +3379,7 @@
         </w:rPr>
         <w:t>observacoes</w:t>
       </w:r>
+      <w:proofErr w:type="spellEnd"/>
       <w:r>
         <w:rPr>
           <w:sz w:val="20"/>

</xml_diff>